<commit_message>
Added partial explanation on the weakly generator steps
</commit_message>
<xml_diff>
--- a/report/סקיצה לדוח.docx
+++ b/report/סקיצה לדוח.docx
@@ -1,6 +1,6 @@
 
 <file path=word/document.xml><?xml version="1.0" encoding="utf-8"?>
-<w:document xmlns:wpc="http://schemas.microsoft.com/office/word/2010/wordprocessingCanvas" xmlns:mc="http://schemas.openxmlformats.org/markup-compatibility/2006" xmlns:o="urn:schemas-microsoft-com:office:office" xmlns:r="http://schemas.openxmlformats.org/officeDocument/2006/relationships" xmlns:m="http://schemas.openxmlformats.org/officeDocument/2006/math" xmlns:v="urn:schemas-microsoft-com:vml" xmlns:wp14="http://schemas.microsoft.com/office/word/2010/wordprocessingDrawing" xmlns:wp="http://schemas.openxmlformats.org/drawingml/2006/wordprocessingDrawing" xmlns:w10="urn:schemas-microsoft-com:office:word" xmlns:w="http://schemas.openxmlformats.org/wordprocessingml/2006/main" xmlns:w14="http://schemas.microsoft.com/office/word/2010/wordml" xmlns:wpg="http://schemas.microsoft.com/office/word/2010/wordprocessingGroup" xmlns:wpi="http://schemas.microsoft.com/office/word/2010/wordprocessingInk" xmlns:wne="http://schemas.microsoft.com/office/word/2006/wordml" xmlns:wps="http://schemas.microsoft.com/office/word/2010/wordprocessingShape" mc:Ignorable="w14 wp14">
+<w:document xmlns:wpc="http://schemas.microsoft.com/office/word/2010/wordprocessingCanvas" xmlns:cx="http://schemas.microsoft.com/office/drawing/2014/chartex" xmlns:cx1="http://schemas.microsoft.com/office/drawing/2015/9/8/chartex" xmlns:cx2="http://schemas.microsoft.com/office/drawing/2015/10/21/chartex" xmlns:cx3="http://schemas.microsoft.com/office/drawing/2016/5/9/chartex" xmlns:cx4="http://schemas.microsoft.com/office/drawing/2016/5/10/chartex" xmlns:cx5="http://schemas.microsoft.com/office/drawing/2016/5/11/chartex" xmlns:cx6="http://schemas.microsoft.com/office/drawing/2016/5/12/chartex" xmlns:cx7="http://schemas.microsoft.com/office/drawing/2016/5/13/chartex" xmlns:cx8="http://schemas.microsoft.com/office/drawing/2016/5/14/chartex" xmlns:mc="http://schemas.openxmlformats.org/markup-compatibility/2006" xmlns:aink="http://schemas.microsoft.com/office/drawing/2016/ink" xmlns:am3d="http://schemas.microsoft.com/office/drawing/2017/model3d" xmlns:o="urn:schemas-microsoft-com:office:office" xmlns:r="http://schemas.openxmlformats.org/officeDocument/2006/relationships" xmlns:m="http://schemas.openxmlformats.org/officeDocument/2006/math" xmlns:v="urn:schemas-microsoft-com:vml" xmlns:wp14="http://schemas.microsoft.com/office/word/2010/wordprocessingDrawing" xmlns:wp="http://schemas.openxmlformats.org/drawingml/2006/wordprocessingDrawing" xmlns:w10="urn:schemas-microsoft-com:office:word" xmlns:w="http://schemas.openxmlformats.org/wordprocessingml/2006/main" xmlns:w14="http://schemas.microsoft.com/office/word/2010/wordml" xmlns:w15="http://schemas.microsoft.com/office/word/2012/wordml" xmlns:w16cex="http://schemas.microsoft.com/office/word/2018/wordml/cex" xmlns:w16cid="http://schemas.microsoft.com/office/word/2016/wordml/cid" xmlns:w16="http://schemas.microsoft.com/office/word/2018/wordml" xmlns:w16se="http://schemas.microsoft.com/office/word/2015/wordml/symex" xmlns:wpg="http://schemas.microsoft.com/office/word/2010/wordprocessingGroup" xmlns:wpi="http://schemas.microsoft.com/office/word/2010/wordprocessingInk" xmlns:wne="http://schemas.microsoft.com/office/word/2006/wordml" xmlns:wps="http://schemas.microsoft.com/office/word/2010/wordprocessingShape" mc:Ignorable="w14 w15 w16se w16cid w16 w16cex wp14">
   <w:body>
     <w:p>
       <w:pPr>
@@ -20,7 +20,7 @@
     </w:p>
     <w:p>
       <w:pPr>
-        <w:pStyle w:val="ListParagraph"/>
+        <w:pStyle w:val="a3"/>
         <w:numPr>
           <w:ilvl w:val="0"/>
           <w:numId w:val="1"/>
@@ -45,7 +45,7 @@
     </w:p>
     <w:p>
       <w:pPr>
-        <w:pStyle w:val="ListParagraph"/>
+        <w:pStyle w:val="a3"/>
         <w:numPr>
           <w:ilvl w:val="0"/>
           <w:numId w:val="1"/>
@@ -98,7 +98,7 @@
     </w:p>
     <w:p>
       <w:pPr>
-        <w:pStyle w:val="ListParagraph"/>
+        <w:pStyle w:val="a3"/>
         <w:numPr>
           <w:ilvl w:val="0"/>
           <w:numId w:val="3"/>
@@ -112,7 +112,7 @@
     </w:p>
     <w:p>
       <w:pPr>
-        <w:pStyle w:val="ListParagraph"/>
+        <w:pStyle w:val="a3"/>
         <w:bidi/>
         <w:spacing w:line="360" w:lineRule="auto"/>
         <w:rPr>
@@ -162,7 +162,7 @@
     </w:p>
     <w:p>
       <w:pPr>
-        <w:pStyle w:val="ListParagraph"/>
+        <w:pStyle w:val="a3"/>
         <w:bidi/>
         <w:spacing w:line="360" w:lineRule="auto"/>
         <w:rPr>
@@ -191,7 +191,7 @@
                     </pic:cNvPicPr>
                   </pic:nvPicPr>
                   <pic:blipFill>
-                    <a:blip r:embed="rId6">
+                    <a:blip r:embed="rId5">
                       <a:extLst>
                         <a:ext uri="{28A0092B-C50C-407E-A947-70E740481C1C}">
                           <a14:useLocalDpi xmlns:a14="http://schemas.microsoft.com/office/drawing/2010/main" val="0"/>
@@ -225,7 +225,7 @@
     </w:p>
     <w:p>
       <w:pPr>
-        <w:pStyle w:val="ListParagraph"/>
+        <w:pStyle w:val="a3"/>
         <w:bidi/>
         <w:spacing w:line="360" w:lineRule="auto"/>
         <w:rPr>
@@ -235,7 +235,7 @@
     </w:p>
     <w:p>
       <w:pPr>
-        <w:pStyle w:val="ListParagraph"/>
+        <w:pStyle w:val="a3"/>
         <w:bidi/>
         <w:spacing w:line="360" w:lineRule="auto"/>
       </w:pPr>
@@ -286,7 +286,7 @@
     </w:p>
     <w:p>
       <w:pPr>
-        <w:pStyle w:val="ListParagraph"/>
+        <w:pStyle w:val="a3"/>
         <w:bidi/>
         <w:spacing w:line="360" w:lineRule="auto"/>
         <w:rPr>
@@ -298,7 +298,6 @@
           <w:rFonts w:hint="cs"/>
           <w:rtl/>
         </w:rPr>
-        <w:lastRenderedPageBreak/>
         <w:t>וסכימת התוצאות לקבלת מסכת הסגמנטציה.</w:t>
       </w:r>
       <w:r>
@@ -635,7 +634,7 @@
     </w:p>
     <w:p>
       <w:pPr>
-        <w:pStyle w:val="ListParagraph"/>
+        <w:pStyle w:val="a3"/>
         <w:bidi/>
         <w:spacing w:line="360" w:lineRule="auto"/>
         <w:rPr>
@@ -837,7 +836,7 @@
     </w:p>
     <w:p>
       <w:pPr>
-        <w:pStyle w:val="ListParagraph"/>
+        <w:pStyle w:val="a3"/>
         <w:bidi/>
         <w:spacing w:line="360" w:lineRule="auto"/>
         <w:rPr>
@@ -1273,7 +1272,7 @@
     </w:p>
     <w:p>
       <w:pPr>
-        <w:pStyle w:val="ListParagraph"/>
+        <w:pStyle w:val="a3"/>
         <w:bidi/>
         <w:spacing w:line="360" w:lineRule="auto"/>
         <w:rPr>
@@ -1306,7 +1305,7 @@
     </w:p>
     <w:p>
       <w:pPr>
-        <w:pStyle w:val="ListParagraph"/>
+        <w:pStyle w:val="a3"/>
         <w:bidi/>
         <w:spacing w:line="360" w:lineRule="auto"/>
         <w:rPr>
@@ -1422,7 +1421,7 @@
     </w:p>
     <w:p>
       <w:pPr>
-        <w:pStyle w:val="ListParagraph"/>
+        <w:pStyle w:val="a3"/>
         <w:bidi/>
         <w:spacing w:line="360" w:lineRule="auto"/>
         <w:rPr>
@@ -1915,7 +1914,7 @@
     </w:p>
     <w:p>
       <w:pPr>
-        <w:pStyle w:val="ListParagraph"/>
+        <w:pStyle w:val="a3"/>
         <w:bidi/>
         <w:spacing w:line="360" w:lineRule="auto"/>
         <w:rPr>
@@ -2007,11 +2006,11 @@
     </w:p>
     <w:p>
       <w:pPr>
-        <w:pStyle w:val="ListParagraph"/>
+        <w:pStyle w:val="a3"/>
         <w:bidi/>
         <w:spacing w:line="360" w:lineRule="auto"/>
         <w:rPr>
-          <w:rFonts w:eastAsiaTheme="minorEastAsia" w:hint="cs"/>
+          <w:rFonts w:eastAsiaTheme="minorEastAsia"/>
           <w:i/>
           <w:highlight w:val="yellow"/>
           <w:rtl/>
@@ -2020,388 +2019,370 @@
     </w:p>
     <w:p>
       <w:pPr>
-        <w:pStyle w:val="ListParagraph"/>
+        <w:pStyle w:val="a3"/>
+        <w:bidi/>
+        <w:spacing w:line="276" w:lineRule="auto"/>
+        <w:rPr>
+          <w:rFonts w:eastAsiaTheme="minorEastAsia"/>
+          <w:i/>
+          <w:rtl/>
+        </w:rPr>
+      </w:pPr>
+      <w:r>
+        <w:rPr>
+          <w:rFonts w:eastAsiaTheme="minorEastAsia" w:hint="cs"/>
+          <w:i/>
+          <w:highlight w:val="yellow"/>
+          <w:rtl/>
+        </w:rPr>
+        <w:t>יש צורך להוסיף הסברים איך מאמר זה מתמודד עם הבעיות בסגמנטציה של עננים</w:t>
+      </w:r>
+    </w:p>
+    <w:p>
+      <w:pPr>
+        <w:pStyle w:val="a3"/>
+        <w:bidi/>
+        <w:spacing w:line="276" w:lineRule="auto"/>
+        <w:rPr>
+          <w:rFonts w:eastAsiaTheme="minorEastAsia"/>
+          <w:i/>
+          <w:rtl/>
+        </w:rPr>
+      </w:pPr>
+      <w:r>
+        <w:rPr>
+          <w:rFonts w:eastAsiaTheme="minorEastAsia" w:hint="cs"/>
+          <w:i/>
+          <w:rtl/>
+        </w:rPr>
+        <w:t>ברשת קונבולוציה עמוקה, שכבות עמוקות יותר מזהות דפוסים מופשטים ומורכבים יותר בק</w:t>
+      </w:r>
+      <w:r>
+        <w:rPr>
+          <w:rFonts w:eastAsiaTheme="minorEastAsia" w:hint="cs"/>
+          <w:i/>
+          <w:rtl/>
+        </w:rPr>
+        <w:t>לט.</w:t>
+      </w:r>
+    </w:p>
+    <w:p>
+      <w:pPr>
+        <w:pStyle w:val="a3"/>
+        <w:bidi/>
+        <w:spacing w:line="276" w:lineRule="auto"/>
+        <w:rPr>
+          <w:rFonts w:eastAsiaTheme="minorEastAsia"/>
+          <w:i/>
+          <w:rtl/>
+        </w:rPr>
+      </w:pPr>
+      <w:r>
+        <w:rPr>
+          <w:rFonts w:eastAsiaTheme="minorEastAsia" w:hint="cs"/>
+          <w:i/>
+          <w:rtl/>
+        </w:rPr>
+        <w:t xml:space="preserve">לכן, פרטים פשוטים כמו </w:t>
+      </w:r>
+      <w:r>
+        <w:rPr>
+          <w:rFonts w:eastAsiaTheme="minorEastAsia" w:hint="cs"/>
+          <w:i/>
+          <w:rtl/>
+        </w:rPr>
+        <w:t>צבעים, קצוות ופינות</w:t>
+      </w:r>
+      <w:r>
+        <w:rPr>
+          <w:rFonts w:eastAsiaTheme="minorEastAsia" w:hint="cs"/>
+          <w:i/>
+          <w:rtl/>
+        </w:rPr>
+        <w:t xml:space="preserve"> מזוהים </w:t>
+      </w:r>
+      <w:r>
+        <w:rPr>
+          <w:rFonts w:eastAsiaTheme="minorEastAsia" w:hint="cs"/>
+          <w:i/>
+          <w:rtl/>
+        </w:rPr>
+        <w:t xml:space="preserve">רק </w:t>
+      </w:r>
+      <w:r>
+        <w:rPr>
+          <w:rFonts w:eastAsiaTheme="minorEastAsia" w:hint="cs"/>
+          <w:i/>
+          <w:rtl/>
+        </w:rPr>
+        <w:t>על ידי השכבות הראשונות</w:t>
+      </w:r>
+      <w:r>
+        <w:rPr>
+          <w:rFonts w:eastAsiaTheme="minorEastAsia" w:hint="cs"/>
+          <w:i/>
+          <w:rtl/>
+        </w:rPr>
+        <w:t xml:space="preserve"> של הרשת</w:t>
+      </w:r>
+      <w:r>
+        <w:rPr>
+          <w:rFonts w:eastAsiaTheme="minorEastAsia" w:hint="cs"/>
+          <w:i/>
+          <w:rtl/>
+        </w:rPr>
+        <w:t xml:space="preserve">. </w:t>
+      </w:r>
+    </w:p>
+    <w:p>
+      <w:pPr>
+        <w:pStyle w:val="a3"/>
+        <w:bidi/>
+        <w:spacing w:line="276" w:lineRule="auto"/>
+        <w:rPr>
+          <w:rFonts w:eastAsiaTheme="minorEastAsia"/>
+          <w:i/>
+          <w:rtl/>
+        </w:rPr>
+      </w:pPr>
+      <w:r>
+        <w:rPr>
+          <w:rFonts w:eastAsiaTheme="minorEastAsia" w:hint="cs"/>
+          <w:i/>
+          <w:rtl/>
+        </w:rPr>
+        <w:t>בניגוד לבעיות אחרות כמו</w:t>
+      </w:r>
+      <w:r>
+        <w:rPr>
+          <w:rFonts w:eastAsiaTheme="minorEastAsia" w:hint="cs"/>
+          <w:i/>
+          <w:rtl/>
+        </w:rPr>
+        <w:t xml:space="preserve"> סיווג של תמונו</w:t>
+      </w:r>
+      <w:r>
+        <w:rPr>
+          <w:rFonts w:eastAsiaTheme="minorEastAsia" w:hint="cs"/>
+          <w:i/>
+          <w:rtl/>
+        </w:rPr>
+        <w:t>ת, בסגמנטציה סמנטית צריך לשמור על הפרטים הפשוטים האלה, משום שנדרש זיהוי מדויק של הגבולות</w:t>
+      </w:r>
+      <w:r>
+        <w:rPr>
+          <w:rFonts w:eastAsiaTheme="minorEastAsia" w:hint="cs"/>
+          <w:i/>
+          <w:rtl/>
+        </w:rPr>
+        <w:t xml:space="preserve"> של עצמים, ויצירת פלט שדומה במבנה אל הקלט.</w:t>
+      </w:r>
+    </w:p>
+    <w:p>
+      <w:pPr>
+        <w:pStyle w:val="a3"/>
+        <w:bidi/>
+        <w:spacing w:line="276" w:lineRule="auto"/>
+        <w:rPr>
+          <w:rFonts w:eastAsiaTheme="minorEastAsia"/>
+          <w:i/>
+          <w:rtl/>
+        </w:rPr>
+      </w:pPr>
+      <w:r>
+        <w:rPr>
+          <w:rFonts w:eastAsiaTheme="minorEastAsia" w:hint="cs"/>
+          <w:i/>
+          <w:rtl/>
+        </w:rPr>
+        <w:t xml:space="preserve">לשם כך, הרשת שבה השתמשו במאמר (וגם אנחנו השתמשנו בה בפרויקט שלנו), </w:t>
+      </w:r>
+      <w:r>
+        <w:rPr>
+          <w:rFonts w:eastAsiaTheme="minorEastAsia" w:hint="cs"/>
+          <w:i/>
+          <w:rtl/>
+        </w:rPr>
+        <w:t>מעבירה את הפלטים של כל השכבות באופן כמעט ישיר אל השכבה שמייצרת את הפלט (על ידי המעבר</w:t>
+      </w:r>
+    </w:p>
+    <w:p>
+      <w:pPr>
+        <w:pStyle w:val="a3"/>
+        <w:bidi/>
+        <w:spacing w:line="276" w:lineRule="auto"/>
+        <w:rPr>
+          <w:rFonts w:eastAsiaTheme="minorEastAsia"/>
+          <w:i/>
+          <w:rtl/>
+        </w:rPr>
+      </w:pPr>
+      <w:r>
+        <w:rPr>
+          <w:rFonts w:eastAsiaTheme="minorEastAsia" w:hint="cs"/>
+          <w:i/>
+          <w:rtl/>
+        </w:rPr>
+        <w:t xml:space="preserve"> </w:t>
+      </w:r>
+      <w:proofErr w:type="spellStart"/>
+      <w:r>
+        <w:rPr>
+          <w:rFonts w:eastAsiaTheme="minorEastAsia"/>
+          <w:i/>
+        </w:rPr>
+        <w:t>Contr</w:t>
+      </w:r>
+      <w:proofErr w:type="spellEnd"/>
+      <w:r>
+        <w:rPr>
+          <w:rFonts w:eastAsiaTheme="minorEastAsia"/>
+          <w:i/>
+        </w:rPr>
+        <w:t>-&gt;FF-&gt;Exp-&gt;Up</w:t>
+      </w:r>
+      <w:r>
+        <w:rPr>
+          <w:rFonts w:eastAsiaTheme="minorEastAsia" w:hint="cs"/>
+          <w:i/>
+          <w:rtl/>
+        </w:rPr>
+        <w:t>), וכך המאפיינים הפשוטים של התמונה עוברים כפי שהם (או על ידי עיבוד מסוים שמ</w:t>
+      </w:r>
+      <w:r>
+        <w:rPr>
+          <w:rFonts w:eastAsiaTheme="minorEastAsia" w:hint="cs"/>
+          <w:i/>
+          <w:rtl/>
+        </w:rPr>
+        <w:t>זקק</w:t>
+      </w:r>
+      <w:r>
+        <w:rPr>
+          <w:rFonts w:eastAsiaTheme="minorEastAsia" w:hint="cs"/>
+          <w:i/>
+          <w:rtl/>
+        </w:rPr>
+        <w:t xml:space="preserve"> מהם את המידע הרלוונטי) </w:t>
+      </w:r>
+      <w:r>
+        <w:rPr>
+          <w:rFonts w:eastAsiaTheme="minorEastAsia" w:hint="cs"/>
+          <w:i/>
+          <w:rtl/>
+        </w:rPr>
+        <w:t xml:space="preserve">מהשכבה שבהם הם נוצרים, </w:t>
+      </w:r>
+      <w:r>
+        <w:rPr>
+          <w:rFonts w:eastAsiaTheme="minorEastAsia" w:hint="cs"/>
+          <w:i/>
+          <w:rtl/>
+        </w:rPr>
+        <w:t>אל השכבה שמייצרת את הפלט</w:t>
+      </w:r>
+      <w:r>
+        <w:rPr>
+          <w:rFonts w:eastAsiaTheme="minorEastAsia" w:hint="cs"/>
+          <w:i/>
+          <w:rtl/>
+        </w:rPr>
+        <w:t>. זאת בניגוד</w:t>
+      </w:r>
+      <w:r>
+        <w:rPr>
+          <w:rFonts w:eastAsiaTheme="minorEastAsia" w:hint="cs"/>
+          <w:i/>
+          <w:rtl/>
+        </w:rPr>
+        <w:t xml:space="preserve"> </w:t>
+      </w:r>
+      <w:r>
+        <w:rPr>
+          <w:rFonts w:eastAsiaTheme="minorEastAsia" w:hint="cs"/>
+          <w:i/>
+          <w:rtl/>
+        </w:rPr>
+        <w:t>לא</w:t>
+      </w:r>
+      <w:r>
+        <w:rPr>
+          <w:rFonts w:eastAsiaTheme="minorEastAsia" w:hint="cs"/>
+          <w:i/>
+          <w:rtl/>
+        </w:rPr>
+        <w:t xml:space="preserve">רכיטקטורה </w:t>
+      </w:r>
+      <w:r>
+        <w:rPr>
+          <w:rFonts w:eastAsiaTheme="minorEastAsia" w:hint="cs"/>
+          <w:i/>
+          <w:rtl/>
+        </w:rPr>
+        <w:t xml:space="preserve">סדרתית </w:t>
+      </w:r>
+      <w:r>
+        <w:rPr>
+          <w:rFonts w:eastAsiaTheme="minorEastAsia" w:hint="cs"/>
+          <w:i/>
+          <w:rtl/>
+        </w:rPr>
+        <w:t xml:space="preserve">כמו </w:t>
+      </w:r>
+      <w:r>
+        <w:rPr>
+          <w:rFonts w:eastAsiaTheme="minorEastAsia"/>
+          <w:i/>
+        </w:rPr>
+        <w:t>Encoder-Decoder</w:t>
+      </w:r>
+      <w:r>
+        <w:rPr>
+          <w:rFonts w:eastAsiaTheme="minorEastAsia" w:hint="cs"/>
+          <w:i/>
+          <w:rtl/>
+        </w:rPr>
+        <w:t xml:space="preserve"> בלי </w:t>
+      </w:r>
+      <w:r>
+        <w:rPr>
+          <w:rFonts w:eastAsiaTheme="minorEastAsia"/>
+          <w:i/>
+        </w:rPr>
+        <w:t>skip connections</w:t>
+      </w:r>
+      <w:r>
+        <w:rPr>
+          <w:rFonts w:eastAsiaTheme="minorEastAsia" w:hint="cs"/>
+          <w:i/>
+          <w:rtl/>
+        </w:rPr>
+        <w:t xml:space="preserve"> שבה הפלט של כל שכבה מגיע לסוף רק דרך השכבות העוקבות, אשר </w:t>
+      </w:r>
+      <w:r>
+        <w:rPr>
+          <w:rFonts w:eastAsiaTheme="minorEastAsia" w:hint="cs"/>
+          <w:i/>
+          <w:rtl/>
+        </w:rPr>
+        <w:t>מפשטות אותו, כך שלבסוף הפלט של השכבות הראשונות משפיע בצורה הרבה יותר מופשטת על הפלט.</w:t>
+      </w:r>
+    </w:p>
+    <w:p>
+      <w:pPr>
+        <w:pStyle w:val="a3"/>
         <w:bidi/>
         <w:spacing w:line="360" w:lineRule="auto"/>
         <w:rPr>
-          <w:rFonts w:eastAsiaTheme="minorEastAsia" w:hint="cs"/>
-          <w:i/>
-          <w:rtl/>
-        </w:rPr>
-      </w:pPr>
-      <w:r>
-        <w:rPr>
-          <w:rFonts w:eastAsiaTheme="minorEastAsia" w:hint="cs"/>
-          <w:i/>
-          <w:highlight w:val="yellow"/>
-          <w:rtl/>
-        </w:rPr>
-        <w:t>יש צורך להוסיף הסברים איך מאמר זה מתמודד עם הבעיות בסגמנטציה של עננים</w:t>
-      </w:r>
+          <w:rFonts w:eastAsiaTheme="minorEastAsia"/>
+          <w:i/>
+          <w:rtl/>
+        </w:rPr>
+      </w:pPr>
     </w:p>
     <w:p>
       <w:pPr>
-        <w:pStyle w:val="ListParagraph"/>
-        <w:bidi/>
-        <w:spacing w:line="360" w:lineRule="auto"/>
-        <w:rPr>
-          <w:rFonts w:eastAsiaTheme="minorEastAsia" w:hint="cs"/>
-          <w:i/>
-          <w:rtl/>
-        </w:rPr>
-      </w:pPr>
-      <w:r>
-        <w:rPr>
-          <w:rFonts w:eastAsiaTheme="minorEastAsia" w:hint="cs"/>
-          <w:i/>
-          <w:rtl/>
-        </w:rPr>
-        <w:t>ברשת קונבולוציה עמוקה, שכבות עמוקות יותר מזהות דפוסים מופשטים ומורכבים יותר בק</w:t>
-      </w:r>
-      <w:r>
-        <w:rPr>
-          <w:rFonts w:eastAsiaTheme="minorEastAsia" w:hint="cs"/>
-          <w:i/>
-          <w:rtl/>
-        </w:rPr>
-        <w:t>לט.</w:t>
-      </w:r>
-    </w:p>
-    <w:p>
-      <w:pPr>
-        <w:pStyle w:val="ListParagraph"/>
-        <w:bidi/>
-        <w:spacing w:line="360" w:lineRule="auto"/>
-        <w:rPr>
-          <w:rFonts w:eastAsiaTheme="minorEastAsia" w:hint="cs"/>
-          <w:i/>
-          <w:rtl/>
-        </w:rPr>
-      </w:pPr>
-      <w:r>
-        <w:rPr>
-          <w:rFonts w:eastAsiaTheme="minorEastAsia" w:hint="cs"/>
-          <w:i/>
-          <w:rtl/>
-        </w:rPr>
-        <w:t xml:space="preserve">לכן, פרטים פשוטים כמו </w:t>
-      </w:r>
-      <w:r>
-        <w:rPr>
-          <w:rFonts w:eastAsiaTheme="minorEastAsia" w:hint="cs"/>
-          <w:i/>
-          <w:rtl/>
-        </w:rPr>
-        <w:t>צבעים, קצוות ופינות</w:t>
-      </w:r>
-      <w:bookmarkStart w:id="0" w:name="_GoBack"/>
-      <w:bookmarkEnd w:id="0"/>
-      <w:r>
-        <w:rPr>
-          <w:rFonts w:eastAsiaTheme="minorEastAsia" w:hint="cs"/>
-          <w:i/>
-          <w:rtl/>
-        </w:rPr>
-        <w:t xml:space="preserve"> מזוהים </w:t>
-      </w:r>
-      <w:r>
-        <w:rPr>
-          <w:rFonts w:eastAsiaTheme="minorEastAsia" w:hint="cs"/>
-          <w:i/>
-          <w:rtl/>
-        </w:rPr>
-        <w:t xml:space="preserve">רק </w:t>
-      </w:r>
-      <w:r>
-        <w:rPr>
-          <w:rFonts w:eastAsiaTheme="minorEastAsia" w:hint="cs"/>
-          <w:i/>
-          <w:rtl/>
-        </w:rPr>
-        <w:t>על ידי השכבות הראשונות</w:t>
-      </w:r>
-      <w:r>
-        <w:rPr>
-          <w:rFonts w:eastAsiaTheme="minorEastAsia" w:hint="cs"/>
-          <w:i/>
-          <w:rtl/>
-        </w:rPr>
-        <w:t xml:space="preserve"> של הרשת</w:t>
-      </w:r>
-      <w:r>
-        <w:rPr>
-          <w:rFonts w:eastAsiaTheme="minorEastAsia" w:hint="cs"/>
-          <w:i/>
-          <w:rtl/>
-        </w:rPr>
-        <w:t xml:space="preserve">. </w:t>
-      </w:r>
-    </w:p>
-    <w:p>
-      <w:pPr>
-        <w:pStyle w:val="ListParagraph"/>
-        <w:bidi/>
-        <w:spacing w:line="360" w:lineRule="auto"/>
-        <w:rPr>
-          <w:rFonts w:eastAsiaTheme="minorEastAsia" w:hint="cs"/>
-          <w:i/>
-          <w:rtl/>
-        </w:rPr>
-      </w:pPr>
-      <w:r>
-        <w:rPr>
-          <w:rFonts w:eastAsiaTheme="minorEastAsia" w:hint="cs"/>
-          <w:i/>
-          <w:rtl/>
-        </w:rPr>
-        <w:t>בניגוד לבעיות אחרות כמו</w:t>
-      </w:r>
-      <w:r>
-        <w:rPr>
-          <w:rFonts w:eastAsiaTheme="minorEastAsia" w:hint="cs"/>
-          <w:i/>
-          <w:rtl/>
-        </w:rPr>
-        <w:t xml:space="preserve"> סיווג של תמונו</w:t>
-      </w:r>
-      <w:r>
-        <w:rPr>
-          <w:rFonts w:eastAsiaTheme="minorEastAsia" w:hint="cs"/>
-          <w:i/>
-          <w:rtl/>
-        </w:rPr>
-        <w:t>ת, בסגמנטציה סמנטית צריך לשמור על הפרטים הפשוטים האלה, משום שנדרש זיהוי מדויק של הגבולות</w:t>
-      </w:r>
-      <w:r>
-        <w:rPr>
-          <w:rFonts w:eastAsiaTheme="minorEastAsia" w:hint="cs"/>
-          <w:i/>
-          <w:rtl/>
-        </w:rPr>
-        <w:t xml:space="preserve"> של עצמים, ויצירת פלט שדומה במבנה אל הקלט.</w:t>
-      </w:r>
-    </w:p>
-    <w:p>
-      <w:pPr>
-        <w:pStyle w:val="ListParagraph"/>
-        <w:bidi/>
-        <w:spacing w:line="360" w:lineRule="auto"/>
-        <w:rPr>
-          <w:rFonts w:eastAsiaTheme="minorEastAsia" w:hint="cs"/>
-          <w:i/>
-          <w:rtl/>
-        </w:rPr>
-      </w:pPr>
-      <w:r>
-        <w:rPr>
-          <w:rFonts w:eastAsiaTheme="minorEastAsia" w:hint="cs"/>
-          <w:i/>
-          <w:rtl/>
-        </w:rPr>
-        <w:t xml:space="preserve">לשם כך, הרשת שבה השתמשו במאמר (וגם אנחנו השתמשנו בה בפרויקט שלנו), </w:t>
-      </w:r>
-      <w:r>
-        <w:rPr>
-          <w:rFonts w:eastAsiaTheme="minorEastAsia" w:hint="cs"/>
-          <w:i/>
-          <w:rtl/>
-        </w:rPr>
-        <w:t>מעבירה את הפלטים של כל השכבות באופן כמעט ישיר אל השכבה שמייצרת את הפלט (על ידי המעבר</w:t>
-      </w:r>
-    </w:p>
-    <w:p>
-      <w:pPr>
-        <w:pStyle w:val="ListParagraph"/>
-        <w:bidi/>
-        <w:spacing w:line="360" w:lineRule="auto"/>
-        <w:rPr>
-          <w:rFonts w:eastAsiaTheme="minorEastAsia" w:hint="cs"/>
-          <w:i/>
-          <w:rtl/>
-        </w:rPr>
-      </w:pPr>
-      <w:r>
-        <w:rPr>
-          <w:rFonts w:eastAsiaTheme="minorEastAsia" w:hint="cs"/>
-          <w:i/>
-          <w:rtl/>
-        </w:rPr>
-        <w:t xml:space="preserve"> </w:t>
-      </w:r>
-      <w:proofErr w:type="spellStart"/>
-      <w:r>
-        <w:rPr>
-          <w:rFonts w:eastAsiaTheme="minorEastAsia"/>
-          <w:i/>
-        </w:rPr>
-        <w:t>Contr</w:t>
-      </w:r>
-      <w:proofErr w:type="spellEnd"/>
-      <w:r>
-        <w:rPr>
-          <w:rFonts w:eastAsiaTheme="minorEastAsia"/>
-          <w:i/>
-        </w:rPr>
-        <w:t>-&gt;FF-&gt;</w:t>
-      </w:r>
-      <w:proofErr w:type="spellStart"/>
-      <w:r>
-        <w:rPr>
-          <w:rFonts w:eastAsiaTheme="minorEastAsia"/>
-          <w:i/>
-        </w:rPr>
-        <w:t>Exp</w:t>
-      </w:r>
-      <w:proofErr w:type="spellEnd"/>
-      <w:r>
-        <w:rPr>
-          <w:rFonts w:eastAsiaTheme="minorEastAsia"/>
-          <w:i/>
-        </w:rPr>
-        <w:t>-&gt;Up</w:t>
-      </w:r>
-      <w:r>
-        <w:rPr>
-          <w:rFonts w:eastAsiaTheme="minorEastAsia" w:hint="cs"/>
-          <w:i/>
-          <w:rtl/>
-        </w:rPr>
-        <w:t>), וכך המאפיינים הפשוטים של התמונה עוברים כפי שהם (או על ידי עיבוד מסוים שמ</w:t>
-      </w:r>
-      <w:r>
-        <w:rPr>
-          <w:rFonts w:eastAsiaTheme="minorEastAsia" w:hint="cs"/>
-          <w:i/>
-          <w:rtl/>
-        </w:rPr>
-        <w:t>זקק</w:t>
-      </w:r>
-      <w:r>
-        <w:rPr>
-          <w:rFonts w:eastAsiaTheme="minorEastAsia" w:hint="cs"/>
-          <w:i/>
-          <w:rtl/>
-        </w:rPr>
-        <w:t xml:space="preserve"> מהם את המידע הרלוונטי) </w:t>
-      </w:r>
-      <w:r>
-        <w:rPr>
-          <w:rFonts w:eastAsiaTheme="minorEastAsia" w:hint="cs"/>
-          <w:i/>
-          <w:rtl/>
-        </w:rPr>
-        <w:t xml:space="preserve">מהשכבה שבהם הם נוצרים, </w:t>
-      </w:r>
-      <w:r>
-        <w:rPr>
-          <w:rFonts w:eastAsiaTheme="minorEastAsia" w:hint="cs"/>
-          <w:i/>
-          <w:rtl/>
-        </w:rPr>
-        <w:t>אל השכבה שמייצרת את הפלט</w:t>
-      </w:r>
-      <w:r>
-        <w:rPr>
-          <w:rFonts w:eastAsiaTheme="minorEastAsia" w:hint="cs"/>
-          <w:i/>
-          <w:rtl/>
-        </w:rPr>
-        <w:t>. זאת בניגוד</w:t>
-      </w:r>
-      <w:r>
-        <w:rPr>
-          <w:rFonts w:eastAsiaTheme="minorEastAsia" w:hint="cs"/>
-          <w:i/>
-          <w:rtl/>
-        </w:rPr>
-        <w:t xml:space="preserve"> </w:t>
-      </w:r>
-      <w:r>
-        <w:rPr>
-          <w:rFonts w:eastAsiaTheme="minorEastAsia" w:hint="cs"/>
-          <w:i/>
-          <w:rtl/>
-        </w:rPr>
-        <w:t>לא</w:t>
-      </w:r>
-      <w:r>
-        <w:rPr>
-          <w:rFonts w:eastAsiaTheme="minorEastAsia" w:hint="cs"/>
-          <w:i/>
-          <w:rtl/>
-        </w:rPr>
-        <w:t xml:space="preserve">רכיטקטורה </w:t>
-      </w:r>
-      <w:r>
-        <w:rPr>
-          <w:rFonts w:eastAsiaTheme="minorEastAsia" w:hint="cs"/>
-          <w:i/>
-          <w:rtl/>
-        </w:rPr>
-        <w:t xml:space="preserve">סדרתית </w:t>
-      </w:r>
-      <w:r>
-        <w:rPr>
-          <w:rFonts w:eastAsiaTheme="minorEastAsia" w:hint="cs"/>
-          <w:i/>
-          <w:rtl/>
-        </w:rPr>
-        <w:t xml:space="preserve">כמו </w:t>
-      </w:r>
-      <w:r>
-        <w:rPr>
-          <w:rFonts w:eastAsiaTheme="minorEastAsia"/>
-          <w:i/>
-        </w:rPr>
-        <w:t>Encoder-Decoder</w:t>
-      </w:r>
-      <w:r>
-        <w:rPr>
-          <w:rFonts w:eastAsiaTheme="minorEastAsia" w:hint="cs"/>
-          <w:i/>
-          <w:rtl/>
-        </w:rPr>
-        <w:t xml:space="preserve"> בלי </w:t>
-      </w:r>
-      <w:r>
-        <w:rPr>
-          <w:rFonts w:eastAsiaTheme="minorEastAsia"/>
-          <w:i/>
-        </w:rPr>
-        <w:t>skip connections</w:t>
-      </w:r>
-      <w:r>
-        <w:rPr>
-          <w:rFonts w:eastAsiaTheme="minorEastAsia" w:hint="cs"/>
-          <w:i/>
-          <w:rtl/>
-        </w:rPr>
-        <w:t xml:space="preserve"> שבה הפלט של כל שכבה מגיע לסוף רק דרך השכבות העוקבות, אשר </w:t>
-      </w:r>
-      <w:r>
-        <w:rPr>
-          <w:rFonts w:eastAsiaTheme="minorEastAsia" w:hint="cs"/>
-          <w:i/>
-          <w:rtl/>
-        </w:rPr>
-        <w:t>מפשטות אותו, כך שלבסוף הפלט של השכבות הראשונות משפיע בצורה הרבה יותר מופשטת על הפלט.</w:t>
-      </w:r>
-    </w:p>
-    <w:p>
-      <w:pPr>
-        <w:pStyle w:val="ListParagraph"/>
-        <w:bidi/>
-        <w:spacing w:line="360" w:lineRule="auto"/>
-        <w:rPr>
-          <w:rFonts w:eastAsiaTheme="minorEastAsia"/>
-          <w:i/>
-          <w:rtl/>
-        </w:rPr>
-      </w:pPr>
-    </w:p>
-    <w:p>
-      <w:pPr>
-        <w:pStyle w:val="ListParagraph"/>
+        <w:pStyle w:val="a3"/>
         <w:numPr>
           <w:ilvl w:val="0"/>
           <w:numId w:val="3"/>
@@ -2469,13 +2450,1887 @@
     </w:p>
     <w:p>
       <w:pPr>
-        <w:pStyle w:val="ListParagraph"/>
+        <w:rPr>
+          <w:rFonts w:eastAsiaTheme="minorEastAsia"/>
+          <w:i/>
+          <w:highlight w:val="yellow"/>
+        </w:rPr>
+      </w:pPr>
+      <w:r>
+        <w:rPr>
+          <w:rFonts w:eastAsiaTheme="minorEastAsia"/>
+          <w:i/>
+          <w:highlight w:val="yellow"/>
+        </w:rPr>
+        <w:br w:type="page"/>
+      </w:r>
+    </w:p>
+    <w:p>
+      <w:pPr>
         <w:bidi/>
         <w:spacing w:line="360" w:lineRule="auto"/>
         <w:rPr>
           <w:rFonts w:eastAsiaTheme="minorEastAsia"/>
+          <w:b/>
+          <w:bCs/>
+          <w:i/>
+          <w:rtl/>
+        </w:rPr>
+      </w:pPr>
+      <w:r>
+        <w:rPr>
+          <w:rFonts w:eastAsiaTheme="minorEastAsia" w:hint="cs"/>
+          <w:b/>
+          <w:bCs/>
+          <w:i/>
+          <w:rtl/>
+        </w:rPr>
+        <w:lastRenderedPageBreak/>
+        <w:t xml:space="preserve">יצירת שרבוטים עבור אימון </w:t>
+      </w:r>
+      <w:r>
+        <w:rPr>
+          <w:rFonts w:eastAsiaTheme="minorEastAsia"/>
+          <w:b/>
+          <w:bCs/>
+          <w:i/>
+        </w:rPr>
+        <w:t>weakly supervised</w:t>
+      </w:r>
+      <w:r>
+        <w:rPr>
+          <w:rFonts w:eastAsiaTheme="minorEastAsia" w:hint="cs"/>
+          <w:b/>
+          <w:bCs/>
+          <w:i/>
+          <w:rtl/>
+        </w:rPr>
+        <w:t xml:space="preserve"> מתוך מפות סגמנטציה</w:t>
+      </w:r>
+    </w:p>
+    <w:p>
+      <w:pPr>
+        <w:bidi/>
+        <w:spacing w:line="276" w:lineRule="auto"/>
+        <w:rPr>
+          <w:rFonts w:eastAsiaTheme="minorEastAsia"/>
+          <w:i/>
+          <w:rtl/>
+        </w:rPr>
+      </w:pPr>
+      <w:r>
+        <w:rPr>
+          <w:rFonts w:eastAsiaTheme="minorEastAsia" w:hint="cs"/>
+          <w:i/>
+          <w:rtl/>
+        </w:rPr>
+        <w:t>בחלק זה ניסינו כמה אלגוריתמים שונים על מנת ליצור שרבוטים מספיק טובים, אשר מתארים בצורה נכונה את מפות הסגמנטציה.</w:t>
+      </w:r>
+      <w:r>
+        <w:rPr>
+          <w:rFonts w:eastAsiaTheme="minorEastAsia"/>
+          <w:i/>
+          <w:rtl/>
+        </w:rPr>
+        <w:br/>
+      </w:r>
+      <w:r>
+        <w:rPr>
+          <w:rFonts w:eastAsiaTheme="minorEastAsia" w:hint="cs"/>
+          <w:i/>
+          <w:rtl/>
+        </w:rPr>
+        <w:t>דוגמא שנוצרה ידנית עבור מפת סגמנטציה יחידה:</w:t>
+      </w:r>
+      <w:r>
+        <w:rPr>
+          <w:rFonts w:eastAsiaTheme="minorEastAsia"/>
+          <w:i/>
+          <w:rtl/>
+        </w:rPr>
+        <w:br/>
+      </w:r>
+      <w:r>
+        <w:rPr>
+          <w:rFonts w:eastAsiaTheme="minorEastAsia" w:hint="cs"/>
+          <w:i/>
+        </w:rPr>
+        <w:drawing>
+          <wp:inline distT="0" distB="0" distL="0" distR="0" wp14:anchorId="4E31F7EA" wp14:editId="2F361A36">
+            <wp:extent cx="2738438" cy="2738438"/>
+            <wp:effectExtent l="0" t="0" r="5080" b="5080"/>
+            <wp:docPr id="2" name="תמונה 2"/>
+            <wp:cNvGraphicFramePr>
+              <a:graphicFrameLocks xmlns:a="http://schemas.openxmlformats.org/drawingml/2006/main" noChangeAspect="1"/>
+            </wp:cNvGraphicFramePr>
+            <a:graphic xmlns:a="http://schemas.openxmlformats.org/drawingml/2006/main">
+              <a:graphicData uri="http://schemas.openxmlformats.org/drawingml/2006/picture">
+                <pic:pic xmlns:pic="http://schemas.openxmlformats.org/drawingml/2006/picture">
+                  <pic:nvPicPr>
+                    <pic:cNvPr id="0" name="Picture 1"/>
+                    <pic:cNvPicPr>
+                      <a:picLocks noChangeAspect="1" noChangeArrowheads="1"/>
+                    </pic:cNvPicPr>
+                  </pic:nvPicPr>
+                  <pic:blipFill>
+                    <a:blip r:embed="rId6">
+                      <a:extLst>
+                        <a:ext uri="{28A0092B-C50C-407E-A947-70E740481C1C}">
+                          <a14:useLocalDpi xmlns:a14="http://schemas.microsoft.com/office/drawing/2010/main" val="0"/>
+                        </a:ext>
+                      </a:extLst>
+                    </a:blip>
+                    <a:srcRect/>
+                    <a:stretch>
+                      <a:fillRect/>
+                    </a:stretch>
+                  </pic:blipFill>
+                  <pic:spPr bwMode="auto">
+                    <a:xfrm>
+                      <a:off x="0" y="0"/>
+                      <a:ext cx="2742833" cy="2742833"/>
+                    </a:xfrm>
+                    <a:prstGeom prst="rect">
+                      <a:avLst/>
+                    </a:prstGeom>
+                    <a:noFill/>
+                    <a:ln>
+                      <a:noFill/>
+                    </a:ln>
+                  </pic:spPr>
+                </pic:pic>
+              </a:graphicData>
+            </a:graphic>
+          </wp:inline>
+        </w:drawing>
+      </w:r>
+    </w:p>
+    <w:p>
+      <w:pPr>
+        <w:bidi/>
+        <w:spacing w:line="276" w:lineRule="auto"/>
+        <w:rPr>
+          <w:rFonts w:eastAsiaTheme="minorEastAsia"/>
+          <w:i/>
+          <w:rtl/>
+        </w:rPr>
+      </w:pPr>
+      <w:r>
+        <w:rPr>
+          <w:rFonts w:eastAsiaTheme="minorEastAsia" w:hint="cs"/>
+          <w:i/>
+          <w:rtl/>
+        </w:rPr>
+        <w:t>ניתן לראות בצבע אפור את השרבוטים עבור כל אחד מהעננים בתמונה.</w:t>
+      </w:r>
+      <w:r>
+        <w:rPr>
+          <w:rFonts w:eastAsiaTheme="minorEastAsia"/>
+          <w:i/>
+          <w:rtl/>
+        </w:rPr>
+        <w:br/>
+      </w:r>
+      <w:r>
+        <w:rPr>
+          <w:rFonts w:eastAsiaTheme="minorEastAsia" w:hint="cs"/>
+          <w:i/>
+          <w:rtl/>
+        </w:rPr>
+        <w:t>נחפש אלגוריתם אפשר יאפשר לנו לייצר שרבוטים כאלה בצורה אוטומטית, כעת נציג כמה מהאלגוריתמים שניסינו ותוצאותיהם:</w:t>
+      </w:r>
+    </w:p>
+    <w:p>
+      <w:pPr>
+        <w:pStyle w:val="a3"/>
+        <w:numPr>
+          <w:ilvl w:val="0"/>
+          <w:numId w:val="5"/>
+        </w:numPr>
+        <w:bidi/>
+        <w:spacing w:line="276" w:lineRule="auto"/>
+        <w:rPr>
+          <w:rFonts w:eastAsiaTheme="minorEastAsia"/>
+          <w:i/>
+        </w:rPr>
+      </w:pPr>
+      <w:r>
+        <w:rPr>
+          <w:rFonts w:eastAsiaTheme="minorEastAsia" w:hint="cs"/>
+          <w:i/>
+          <w:rtl/>
+        </w:rPr>
+        <w:t>שימוש באלגוריתמי חיפוש:</w:t>
+      </w:r>
+      <w:r>
+        <w:rPr>
+          <w:rFonts w:eastAsiaTheme="minorEastAsia"/>
+          <w:i/>
+          <w:rtl/>
+        </w:rPr>
+        <w:br/>
+      </w:r>
+      <w:r>
+        <w:rPr>
+          <w:rFonts w:eastAsiaTheme="minorEastAsia" w:hint="cs"/>
+          <w:i/>
+          <w:rtl/>
+        </w:rPr>
+        <w:t>ה</w:t>
+      </w:r>
+      <w:r>
+        <w:rPr>
+          <w:rFonts w:eastAsiaTheme="minorEastAsia" w:hint="cs"/>
+          <w:i/>
+          <w:rtl/>
+        </w:rPr>
+        <w:t>גרלת שתי נקודות לבנות במפת הסגמנטציה וחיבורן על ידי אלגוריתם</w:t>
+      </w:r>
+      <w:r>
+        <w:rPr>
+          <w:rFonts w:eastAsiaTheme="minorEastAsia" w:hint="cs"/>
+          <w:i/>
+          <w:rtl/>
+        </w:rPr>
+        <w:t xml:space="preserve"> </w:t>
+      </w:r>
+      <w:r>
+        <w:rPr>
+          <w:rFonts w:eastAsiaTheme="minorEastAsia" w:hint="cs"/>
+          <w:i/>
+          <w:rtl/>
+        </w:rPr>
+        <w:t xml:space="preserve">חיפוש </w:t>
+      </w:r>
+      <w:r>
+        <w:rPr>
+          <w:rFonts w:eastAsiaTheme="minorEastAsia" w:hint="cs"/>
+          <w:i/>
+          <w:rtl/>
+        </w:rPr>
+        <w:t>ב</w:t>
+      </w:r>
+      <w:r>
+        <w:rPr>
+          <w:rFonts w:eastAsiaTheme="minorEastAsia" w:hint="cs"/>
+          <w:i/>
+          <w:rtl/>
+        </w:rPr>
+        <w:t>שימוש היוריסטיקה של מרחק מנהטן כאשר ניתן לעבור רק בפיקסלים לבנים.</w:t>
+      </w:r>
+    </w:p>
+    <w:p>
+      <w:pPr>
+        <w:pStyle w:val="a3"/>
+        <w:numPr>
+          <w:ilvl w:val="0"/>
+          <w:numId w:val="8"/>
+        </w:numPr>
+        <w:bidi/>
+        <w:spacing w:line="276" w:lineRule="auto"/>
+        <w:rPr>
+          <w:rFonts w:eastAsiaTheme="minorEastAsia"/>
+          <w:i/>
+        </w:rPr>
+      </w:pPr>
+      <w:proofErr w:type="spellStart"/>
+      <w:r>
+        <w:rPr>
+          <w:rFonts w:eastAsiaTheme="minorEastAsia"/>
+          <w:b/>
+          <w:bCs/>
+          <w:i/>
+        </w:rPr>
+        <w:t>UniformCost</w:t>
+      </w:r>
+      <w:proofErr w:type="spellEnd"/>
+      <w:r>
+        <w:rPr>
+          <w:rFonts w:eastAsiaTheme="minorEastAsia" w:hint="cs"/>
+          <w:i/>
+          <w:rtl/>
+        </w:rPr>
+        <w:t>:</w:t>
+      </w:r>
+    </w:p>
+    <w:p>
+      <w:pPr>
+        <w:pStyle w:val="a3"/>
+        <w:bidi/>
+        <w:spacing w:line="276" w:lineRule="auto"/>
+        <w:ind w:left="1080"/>
+        <w:rPr>
+          <w:rFonts w:eastAsiaTheme="minorEastAsia"/>
+          <w:i/>
+          <w:rtl/>
+        </w:rPr>
+      </w:pPr>
+      <w:r>
+        <w:rPr>
+          <w:rFonts w:eastAsiaTheme="minorEastAsia" w:hint="cs"/>
+          <w:i/>
+          <w:rtl/>
+        </w:rPr>
+        <w:t xml:space="preserve">תוצאות: </w:t>
+      </w:r>
+    </w:p>
+    <w:p>
+      <w:pPr>
+        <w:pStyle w:val="a3"/>
+        <w:bidi/>
+        <w:spacing w:line="276" w:lineRule="auto"/>
+        <w:ind w:left="1080"/>
+        <w:rPr>
+          <w:rFonts w:eastAsiaTheme="minorEastAsia"/>
+          <w:i/>
+          <w:rtl/>
+        </w:rPr>
+      </w:pPr>
+      <w:r>
+        <w:rPr>
+          <w:rFonts w:eastAsiaTheme="minorEastAsia"/>
+          <w:i/>
+          <w:noProof/>
+        </w:rPr>
+        <w:drawing>
+          <wp:inline distT="0" distB="0" distL="0" distR="0" wp14:anchorId="065D581F" wp14:editId="4E4B774C">
+            <wp:extent cx="5218478" cy="2178570"/>
+            <wp:effectExtent l="0" t="0" r="1270" b="0"/>
+            <wp:docPr id="4" name="תמונה 4"/>
+            <wp:cNvGraphicFramePr>
+              <a:graphicFrameLocks xmlns:a="http://schemas.openxmlformats.org/drawingml/2006/main" noChangeAspect="1"/>
+            </wp:cNvGraphicFramePr>
+            <a:graphic xmlns:a="http://schemas.openxmlformats.org/drawingml/2006/main">
+              <a:graphicData uri="http://schemas.openxmlformats.org/drawingml/2006/picture">
+                <pic:pic xmlns:pic="http://schemas.openxmlformats.org/drawingml/2006/picture">
+                  <pic:nvPicPr>
+                    <pic:cNvPr id="0" name="Picture 3"/>
+                    <pic:cNvPicPr>
+                      <a:picLocks noChangeAspect="1" noChangeArrowheads="1"/>
+                    </pic:cNvPicPr>
+                  </pic:nvPicPr>
+                  <pic:blipFill>
+                    <a:blip r:embed="rId7">
+                      <a:extLst>
+                        <a:ext uri="{28A0092B-C50C-407E-A947-70E740481C1C}">
+                          <a14:useLocalDpi xmlns:a14="http://schemas.microsoft.com/office/drawing/2010/main" val="0"/>
+                        </a:ext>
+                      </a:extLst>
+                    </a:blip>
+                    <a:srcRect/>
+                    <a:stretch>
+                      <a:fillRect/>
+                    </a:stretch>
+                  </pic:blipFill>
+                  <pic:spPr bwMode="auto">
+                    <a:xfrm>
+                      <a:off x="0" y="0"/>
+                      <a:ext cx="5326655" cy="2223731"/>
+                    </a:xfrm>
+                    <a:prstGeom prst="rect">
+                      <a:avLst/>
+                    </a:prstGeom>
+                    <a:noFill/>
+                    <a:ln>
+                      <a:noFill/>
+                    </a:ln>
+                  </pic:spPr>
+                </pic:pic>
+              </a:graphicData>
+            </a:graphic>
+          </wp:inline>
+        </w:drawing>
+      </w:r>
+      <w:r>
+        <w:rPr>
+          <w:rFonts w:eastAsiaTheme="minorEastAsia" w:hint="cs"/>
+          <w:i/>
+          <w:rtl/>
+        </w:rPr>
+        <w:t>התמונה מימין מייצגת את התוצאה הסופית, כאשר הפיקסלים בצבע אפור בהיר מסמלים את המצבים בהם עברנו בזמן החיפוש, והפיקסלים בצבע אפור כהה מסמלים את המסלול הסופי שנמצא.</w:t>
+      </w:r>
+    </w:p>
+    <w:p>
+      <w:pPr>
+        <w:pStyle w:val="a3"/>
+        <w:bidi/>
+        <w:spacing w:line="276" w:lineRule="auto"/>
+        <w:ind w:left="1080"/>
+        <w:rPr>
+          <w:rFonts w:eastAsiaTheme="minorEastAsia"/>
+          <w:i/>
+          <w:rtl/>
+        </w:rPr>
+      </w:pPr>
+      <w:r>
+        <w:rPr>
+          <w:rFonts w:eastAsiaTheme="minorEastAsia" w:hint="cs"/>
+          <w:i/>
+          <w:rtl/>
+        </w:rPr>
+        <w:t>בעיות בפתרון:</w:t>
+      </w:r>
+    </w:p>
+    <w:p>
+      <w:pPr>
+        <w:pStyle w:val="a3"/>
+        <w:numPr>
+          <w:ilvl w:val="0"/>
+          <w:numId w:val="9"/>
+        </w:numPr>
+        <w:bidi/>
+        <w:spacing w:line="276" w:lineRule="auto"/>
+        <w:rPr>
+          <w:rFonts w:eastAsiaTheme="minorEastAsia"/>
+          <w:i/>
+        </w:rPr>
+      </w:pPr>
+      <w:r>
+        <w:rPr>
+          <w:rFonts w:eastAsiaTheme="minorEastAsia" w:hint="cs"/>
+          <w:i/>
+          <w:rtl/>
+        </w:rPr>
+        <w:t>זמן החישוב ארוך מאד בגלל פיתוח המון מצבים. (</w:t>
+      </w:r>
+      <w:r>
+        <w:rPr>
+          <w:rFonts w:eastAsiaTheme="minorEastAsia" w:hint="cs"/>
+          <w:i/>
+          <w:rtl/>
+        </w:rPr>
+        <w:t>כמה דקות</w:t>
+      </w:r>
+      <w:r>
+        <w:rPr>
+          <w:rFonts w:eastAsiaTheme="minorEastAsia" w:hint="cs"/>
+          <w:i/>
+          <w:rtl/>
+        </w:rPr>
+        <w:t xml:space="preserve"> לתמונה)</w:t>
+      </w:r>
+    </w:p>
+    <w:p>
+      <w:pPr>
+        <w:pStyle w:val="a3"/>
+        <w:numPr>
+          <w:ilvl w:val="0"/>
+          <w:numId w:val="9"/>
+        </w:numPr>
+        <w:bidi/>
+        <w:spacing w:line="276" w:lineRule="auto"/>
+        <w:rPr>
+          <w:rFonts w:eastAsiaTheme="minorEastAsia"/>
+          <w:i/>
+        </w:rPr>
+      </w:pPr>
+      <w:r>
+        <w:rPr>
+          <w:rFonts w:eastAsiaTheme="minorEastAsia" w:hint="cs"/>
+          <w:i/>
+          <w:rtl/>
+        </w:rPr>
+        <w:t xml:space="preserve">המסלול נוטה להיצמד לפינות של העננים </w:t>
+      </w:r>
+      <w:r>
+        <w:rPr>
+          <w:rFonts w:eastAsiaTheme="minorEastAsia"/>
+          <w:i/>
+          <w:rtl/>
+        </w:rPr>
+        <w:t>–</w:t>
+      </w:r>
+      <w:r>
+        <w:rPr>
+          <w:rFonts w:eastAsiaTheme="minorEastAsia" w:hint="cs"/>
+          <w:i/>
+          <w:rtl/>
+        </w:rPr>
+        <w:t xml:space="preserve"> נובע מכך שיש ניסיון למצוא מסלול קצר ביותר.</w:t>
+      </w:r>
+    </w:p>
+    <w:p>
+      <w:pPr>
+        <w:pStyle w:val="a3"/>
+        <w:numPr>
+          <w:ilvl w:val="0"/>
+          <w:numId w:val="9"/>
+        </w:numPr>
+        <w:bidi/>
+        <w:spacing w:line="276" w:lineRule="auto"/>
+        <w:rPr>
+          <w:rFonts w:eastAsiaTheme="minorEastAsia"/>
+          <w:i/>
+        </w:rPr>
+      </w:pPr>
+      <w:r>
+        <w:rPr>
+          <w:rFonts w:eastAsiaTheme="minorEastAsia" w:hint="cs"/>
+          <w:i/>
+          <w:rtl/>
+        </w:rPr>
+        <w:lastRenderedPageBreak/>
+        <w:t>לפעמים הנקודות שנבחרות קרובות מידי או בשני עננים שונים ואז מתקבלת תוצאה לא טובה.</w:t>
+      </w:r>
+    </w:p>
+    <w:p>
+      <w:pPr>
+        <w:pStyle w:val="a3"/>
+        <w:bidi/>
+        <w:spacing w:line="276" w:lineRule="auto"/>
+        <w:ind w:left="1440"/>
+        <w:rPr>
+          <w:rFonts w:eastAsiaTheme="minorEastAsia"/>
+          <w:i/>
+        </w:rPr>
+      </w:pPr>
+    </w:p>
+    <w:p>
+      <w:pPr>
+        <w:pStyle w:val="a3"/>
+        <w:numPr>
+          <w:ilvl w:val="0"/>
+          <w:numId w:val="8"/>
+        </w:numPr>
+        <w:bidi/>
+        <w:spacing w:line="276" w:lineRule="auto"/>
+        <w:rPr>
+          <w:rFonts w:eastAsiaTheme="minorEastAsia"/>
+          <w:i/>
+        </w:rPr>
+      </w:pPr>
+      <w:proofErr w:type="spellStart"/>
+      <w:r>
+        <w:rPr>
+          <w:rFonts w:eastAsiaTheme="minorEastAsia" w:hint="cs"/>
+          <w:b/>
+          <w:bCs/>
+          <w:i/>
+        </w:rPr>
+        <w:t>G</w:t>
+      </w:r>
+      <w:r>
+        <w:rPr>
+          <w:rFonts w:eastAsiaTheme="minorEastAsia"/>
+          <w:b/>
+          <w:bCs/>
+          <w:i/>
+        </w:rPr>
+        <w:t>reedyBest</w:t>
+      </w:r>
+      <w:proofErr w:type="spellEnd"/>
+      <w:r>
+        <w:rPr>
+          <w:rFonts w:eastAsiaTheme="minorEastAsia" w:hint="cs"/>
+          <w:b/>
+          <w:bCs/>
+          <w:i/>
+          <w:rtl/>
+        </w:rPr>
+        <w:t>:</w:t>
+      </w:r>
+    </w:p>
+    <w:p>
+      <w:pPr>
+        <w:pStyle w:val="a3"/>
+        <w:bidi/>
+        <w:spacing w:line="276" w:lineRule="auto"/>
+        <w:ind w:left="1080"/>
+        <w:rPr>
+          <w:rFonts w:eastAsiaTheme="minorEastAsia"/>
+          <w:i/>
+          <w:rtl/>
+        </w:rPr>
+      </w:pPr>
+      <w:r>
+        <w:rPr>
+          <w:rFonts w:eastAsiaTheme="minorEastAsia" w:hint="cs"/>
+          <w:i/>
+          <w:rtl/>
+        </w:rPr>
+        <w:t>תוצאות:</w:t>
+      </w:r>
+    </w:p>
+    <w:p>
+      <w:pPr>
+        <w:pStyle w:val="a3"/>
+        <w:bidi/>
+        <w:spacing w:line="276" w:lineRule="auto"/>
+        <w:ind w:left="1080"/>
+        <w:rPr>
+          <w:rFonts w:eastAsiaTheme="minorEastAsia"/>
+          <w:i/>
+          <w:rtl/>
+        </w:rPr>
+      </w:pPr>
+      <w:r>
+        <w:rPr>
+          <w:rFonts w:eastAsiaTheme="minorEastAsia"/>
+          <w:i/>
+          <w:noProof/>
+        </w:rPr>
+        <w:drawing>
+          <wp:inline distT="0" distB="0" distL="0" distR="0" wp14:anchorId="1C2A02A5" wp14:editId="14CA4F10">
+            <wp:extent cx="5258297" cy="2195195"/>
+            <wp:effectExtent l="0" t="0" r="0" b="0"/>
+            <wp:docPr id="5" name="תמונה 5"/>
+            <wp:cNvGraphicFramePr>
+              <a:graphicFrameLocks xmlns:a="http://schemas.openxmlformats.org/drawingml/2006/main" noChangeAspect="1"/>
+            </wp:cNvGraphicFramePr>
+            <a:graphic xmlns:a="http://schemas.openxmlformats.org/drawingml/2006/main">
+              <a:graphicData uri="http://schemas.openxmlformats.org/drawingml/2006/picture">
+                <pic:pic xmlns:pic="http://schemas.openxmlformats.org/drawingml/2006/picture">
+                  <pic:nvPicPr>
+                    <pic:cNvPr id="0" name="Picture 4"/>
+                    <pic:cNvPicPr>
+                      <a:picLocks noChangeAspect="1" noChangeArrowheads="1"/>
+                    </pic:cNvPicPr>
+                  </pic:nvPicPr>
+                  <pic:blipFill>
+                    <a:blip r:embed="rId8">
+                      <a:extLst>
+                        <a:ext uri="{28A0092B-C50C-407E-A947-70E740481C1C}">
+                          <a14:useLocalDpi xmlns:a14="http://schemas.microsoft.com/office/drawing/2010/main" val="0"/>
+                        </a:ext>
+                      </a:extLst>
+                    </a:blip>
+                    <a:srcRect/>
+                    <a:stretch>
+                      <a:fillRect/>
+                    </a:stretch>
+                  </pic:blipFill>
+                  <pic:spPr bwMode="auto">
+                    <a:xfrm>
+                      <a:off x="0" y="0"/>
+                      <a:ext cx="5278809" cy="2203758"/>
+                    </a:xfrm>
+                    <a:prstGeom prst="rect">
+                      <a:avLst/>
+                    </a:prstGeom>
+                    <a:noFill/>
+                    <a:ln>
+                      <a:noFill/>
+                    </a:ln>
+                  </pic:spPr>
+                </pic:pic>
+              </a:graphicData>
+            </a:graphic>
+          </wp:inline>
+        </w:drawing>
+      </w:r>
+      <w:r>
+        <w:rPr>
+          <w:rFonts w:eastAsiaTheme="minorEastAsia" w:hint="cs"/>
+          <w:i/>
+          <w:rtl/>
+        </w:rPr>
+        <w:t xml:space="preserve">על מנת לחסוך בכמות המצבים שפותחו ניסינו את אלגוריתם </w:t>
+      </w:r>
+      <w:proofErr w:type="spellStart"/>
+      <w:r>
+        <w:rPr>
+          <w:rFonts w:eastAsiaTheme="minorEastAsia"/>
+          <w:i/>
+        </w:rPr>
+        <w:t>GreedyBest</w:t>
+      </w:r>
+      <w:proofErr w:type="spellEnd"/>
+      <w:r>
+        <w:rPr>
+          <w:rFonts w:eastAsiaTheme="minorEastAsia" w:hint="cs"/>
+          <w:i/>
+          <w:rtl/>
+        </w:rPr>
+        <w:t xml:space="preserve"> אשר מפתח פחות מצבים ומוותר על מציאת המסלול הקצר ביותר. (עבור הבעיה שלנו אין צורך במסלול קצר ביותר)</w:t>
+      </w:r>
+    </w:p>
+    <w:p>
+      <w:pPr>
+        <w:pStyle w:val="a3"/>
+        <w:bidi/>
+        <w:spacing w:line="276" w:lineRule="auto"/>
+        <w:ind w:left="1080"/>
+        <w:rPr>
+          <w:rFonts w:eastAsiaTheme="minorEastAsia"/>
+          <w:i/>
+          <w:rtl/>
+        </w:rPr>
+      </w:pPr>
+      <w:r>
+        <w:rPr>
+          <w:rFonts w:eastAsiaTheme="minorEastAsia" w:hint="cs"/>
+          <w:i/>
+          <w:rtl/>
+        </w:rPr>
+        <w:t>בעיות בפתרון:</w:t>
+      </w:r>
+    </w:p>
+    <w:p>
+      <w:pPr>
+        <w:pStyle w:val="a3"/>
+        <w:numPr>
+          <w:ilvl w:val="0"/>
+          <w:numId w:val="11"/>
+        </w:numPr>
+        <w:bidi/>
+        <w:spacing w:line="276" w:lineRule="auto"/>
+        <w:rPr>
+          <w:rFonts w:eastAsiaTheme="minorEastAsia"/>
+          <w:i/>
+        </w:rPr>
+      </w:pPr>
+      <w:r>
+        <w:rPr>
+          <w:rFonts w:eastAsiaTheme="minorEastAsia" w:hint="cs"/>
+          <w:i/>
+          <w:rtl/>
+        </w:rPr>
+        <w:t>זמן החישוב עדיין ארוך</w:t>
+      </w:r>
+      <w:r>
+        <w:rPr>
+          <w:rFonts w:eastAsiaTheme="minorEastAsia" w:hint="cs"/>
+          <w:i/>
+          <w:rtl/>
+        </w:rPr>
+        <w:t>. (</w:t>
+      </w:r>
+      <w:r>
+        <w:rPr>
+          <w:rFonts w:eastAsiaTheme="minorEastAsia" w:hint="cs"/>
+          <w:i/>
+          <w:rtl/>
+        </w:rPr>
+        <w:t xml:space="preserve">לפחות </w:t>
+      </w:r>
+      <w:r>
+        <w:rPr>
+          <w:rFonts w:eastAsiaTheme="minorEastAsia" w:hint="cs"/>
+          <w:i/>
+          <w:rtl/>
+        </w:rPr>
+        <w:t>15 שניות לתמונה)</w:t>
+      </w:r>
+    </w:p>
+    <w:p>
+      <w:pPr>
+        <w:pStyle w:val="a3"/>
+        <w:numPr>
+          <w:ilvl w:val="0"/>
+          <w:numId w:val="11"/>
+        </w:numPr>
+        <w:bidi/>
+        <w:spacing w:line="276" w:lineRule="auto"/>
+        <w:rPr>
+          <w:rFonts w:eastAsiaTheme="minorEastAsia"/>
+          <w:i/>
+        </w:rPr>
+      </w:pPr>
+      <w:r>
+        <w:rPr>
+          <w:rFonts w:eastAsiaTheme="minorEastAsia" w:hint="cs"/>
+          <w:i/>
+          <w:rtl/>
+        </w:rPr>
+        <w:t xml:space="preserve">המסלול נוטה להיצמד לפינות של </w:t>
+      </w:r>
+      <w:r>
+        <w:rPr>
+          <w:rFonts w:eastAsiaTheme="minorEastAsia" w:hint="cs"/>
+          <w:i/>
+          <w:rtl/>
+        </w:rPr>
+        <w:t>העננים.</w:t>
+      </w:r>
+    </w:p>
+    <w:p>
+      <w:pPr>
+        <w:pStyle w:val="a3"/>
+        <w:numPr>
+          <w:ilvl w:val="0"/>
+          <w:numId w:val="11"/>
+        </w:numPr>
+        <w:bidi/>
+        <w:spacing w:line="276" w:lineRule="auto"/>
+        <w:rPr>
+          <w:rFonts w:eastAsiaTheme="minorEastAsia"/>
+          <w:i/>
+        </w:rPr>
+      </w:pPr>
+      <w:r>
+        <w:rPr>
+          <w:rFonts w:eastAsiaTheme="minorEastAsia" w:hint="cs"/>
+          <w:i/>
+          <w:rtl/>
+        </w:rPr>
+        <w:t>לפעמים הנקודות שנבחרות קרובות מידי או בשני עננים שונים ואז מתקבלת תוצאה לא טובה.</w:t>
+      </w:r>
+    </w:p>
+    <w:p>
+      <w:pPr>
+        <w:pStyle w:val="a3"/>
+        <w:bidi/>
+        <w:spacing w:line="276" w:lineRule="auto"/>
+        <w:ind w:left="1080"/>
+        <w:rPr>
+          <w:rFonts w:eastAsiaTheme="minorEastAsia"/>
+          <w:i/>
+          <w:rtl/>
+        </w:rPr>
+      </w:pPr>
+    </w:p>
+    <w:p>
+      <w:pPr>
+        <w:pStyle w:val="a3"/>
+        <w:numPr>
+          <w:ilvl w:val="0"/>
+          <w:numId w:val="8"/>
+        </w:numPr>
+        <w:bidi/>
+        <w:spacing w:line="276" w:lineRule="auto"/>
+        <w:rPr>
+          <w:rFonts w:eastAsiaTheme="minorEastAsia"/>
+          <w:i/>
+        </w:rPr>
+      </w:pPr>
+      <w:r>
+        <w:rPr>
+          <w:rFonts w:eastAsiaTheme="minorEastAsia" w:hint="cs"/>
+          <w:b/>
+          <w:bCs/>
+          <w:i/>
+          <w:rtl/>
+        </w:rPr>
+        <w:t xml:space="preserve">וריאציה של </w:t>
+      </w:r>
+      <w:proofErr w:type="spellStart"/>
+      <w:r>
+        <w:rPr>
+          <w:rFonts w:eastAsiaTheme="minorEastAsia"/>
+          <w:b/>
+          <w:bCs/>
+          <w:i/>
+        </w:rPr>
+        <w:t>Astar</w:t>
+      </w:r>
+      <w:proofErr w:type="spellEnd"/>
+      <w:r>
+        <w:rPr>
+          <w:rFonts w:eastAsiaTheme="minorEastAsia" w:hint="cs"/>
+          <w:i/>
+          <w:rtl/>
+        </w:rPr>
+        <w:t>:</w:t>
+      </w:r>
+      <w:r>
+        <w:rPr>
+          <w:rFonts w:eastAsiaTheme="minorEastAsia"/>
+          <w:i/>
+          <w:rtl/>
+        </w:rPr>
+        <w:br/>
+      </w:r>
+      <w:r>
+        <w:rPr>
+          <w:rFonts w:eastAsiaTheme="minorEastAsia" w:hint="cs"/>
+          <w:i/>
+          <w:rtl/>
+        </w:rPr>
+        <w:t>תוצאות:</w:t>
+      </w:r>
+      <w:r>
+        <w:rPr>
+          <w:rFonts w:eastAsiaTheme="minorEastAsia"/>
+          <w:i/>
+          <w:rtl/>
+        </w:rPr>
+        <w:br/>
+      </w:r>
+      <w:r>
+        <w:rPr>
+          <w:rFonts w:hint="cs"/>
+          <w:noProof/>
+        </w:rPr>
+        <w:drawing>
+          <wp:inline distT="0" distB="0" distL="0" distR="0" wp14:anchorId="5D3846B7" wp14:editId="1C618C30">
+            <wp:extent cx="5266868" cy="2198773"/>
+            <wp:effectExtent l="0" t="0" r="0" b="0"/>
+            <wp:docPr id="3" name="תמונה 3"/>
+            <wp:cNvGraphicFramePr>
+              <a:graphicFrameLocks xmlns:a="http://schemas.openxmlformats.org/drawingml/2006/main" noChangeAspect="1"/>
+            </wp:cNvGraphicFramePr>
+            <a:graphic xmlns:a="http://schemas.openxmlformats.org/drawingml/2006/main">
+              <a:graphicData uri="http://schemas.openxmlformats.org/drawingml/2006/picture">
+                <pic:pic xmlns:pic="http://schemas.openxmlformats.org/drawingml/2006/picture">
+                  <pic:nvPicPr>
+                    <pic:cNvPr id="0" name="Picture 2"/>
+                    <pic:cNvPicPr>
+                      <a:picLocks noChangeAspect="1" noChangeArrowheads="1"/>
+                    </pic:cNvPicPr>
+                  </pic:nvPicPr>
+                  <pic:blipFill>
+                    <a:blip r:embed="rId9">
+                      <a:extLst>
+                        <a:ext uri="{28A0092B-C50C-407E-A947-70E740481C1C}">
+                          <a14:useLocalDpi xmlns:a14="http://schemas.microsoft.com/office/drawing/2010/main" val="0"/>
+                        </a:ext>
+                      </a:extLst>
+                    </a:blip>
+                    <a:srcRect/>
+                    <a:stretch>
+                      <a:fillRect/>
+                    </a:stretch>
+                  </pic:blipFill>
+                  <pic:spPr bwMode="auto">
+                    <a:xfrm>
+                      <a:off x="0" y="0"/>
+                      <a:ext cx="5302963" cy="2213842"/>
+                    </a:xfrm>
+                    <a:prstGeom prst="rect">
+                      <a:avLst/>
+                    </a:prstGeom>
+                    <a:noFill/>
+                    <a:ln>
+                      <a:noFill/>
+                    </a:ln>
+                  </pic:spPr>
+                </pic:pic>
+              </a:graphicData>
+            </a:graphic>
+          </wp:inline>
+        </w:drawing>
+      </w:r>
+    </w:p>
+    <w:p>
+      <w:pPr>
+        <w:pStyle w:val="a3"/>
+        <w:bidi/>
+        <w:spacing w:line="276" w:lineRule="auto"/>
+        <w:rPr>
+          <w:rFonts w:eastAsiaTheme="minorEastAsia"/>
+          <w:i/>
+          <w:rtl/>
+        </w:rPr>
+      </w:pPr>
+      <w:r>
+        <w:rPr>
+          <w:rFonts w:eastAsiaTheme="minorEastAsia" w:hint="cs"/>
+          <w:i/>
+          <w:rtl/>
+        </w:rPr>
+        <w:t xml:space="preserve">על מנת לקבל תמונה מלאה החלטנו לנסות אלגוריתם בסגנון </w:t>
+      </w:r>
+      <w:proofErr w:type="spellStart"/>
+      <w:r>
+        <w:rPr>
+          <w:rFonts w:eastAsiaTheme="minorEastAsia"/>
+          <w:i/>
+        </w:rPr>
+        <w:t>Astar</w:t>
+      </w:r>
+      <w:proofErr w:type="spellEnd"/>
+      <w:r>
+        <w:rPr>
+          <w:rFonts w:eastAsiaTheme="minorEastAsia" w:hint="cs"/>
+          <w:i/>
+          <w:rtl/>
+        </w:rPr>
+        <w:t>.</w:t>
+      </w:r>
+    </w:p>
+    <w:p>
+      <w:pPr>
+        <w:pStyle w:val="a3"/>
+        <w:bidi/>
+        <w:spacing w:line="276" w:lineRule="auto"/>
+        <w:rPr>
+          <w:rFonts w:eastAsiaTheme="minorEastAsia"/>
+          <w:i/>
+          <w:rtl/>
+        </w:rPr>
+      </w:pPr>
+      <w:r>
+        <w:rPr>
+          <w:rFonts w:eastAsiaTheme="minorEastAsia" w:hint="cs"/>
+          <w:i/>
+          <w:rtl/>
+        </w:rPr>
+        <w:t>פתרון זה סובל מבעיות דומות לפתרונות הקודמים.</w:t>
+      </w:r>
+    </w:p>
+    <w:p>
+      <w:pPr>
+        <w:pStyle w:val="a3"/>
+        <w:bidi/>
+        <w:spacing w:line="276" w:lineRule="auto"/>
+        <w:rPr>
+          <w:rFonts w:eastAsiaTheme="minorEastAsia"/>
+          <w:i/>
+          <w:rtl/>
+        </w:rPr>
+      </w:pPr>
+      <w:r>
+        <w:rPr>
+          <w:rFonts w:eastAsiaTheme="minorEastAsia"/>
+          <w:i/>
+          <w:rtl/>
+        </w:rPr>
+        <w:br/>
+      </w:r>
+      <w:r>
+        <w:rPr>
+          <w:rFonts w:eastAsiaTheme="minorEastAsia" w:hint="cs"/>
+          <w:i/>
+          <w:rtl/>
+        </w:rPr>
+        <w:t xml:space="preserve">על מנת לנסות להתמודד עם הבעיות שנתקלנו בהן החלטנו כי </w:t>
+      </w:r>
+      <w:r>
+        <w:rPr>
+          <w:rFonts w:eastAsiaTheme="minorEastAsia" w:hint="cs"/>
+          <w:i/>
+          <w:rtl/>
+        </w:rPr>
+        <w:t xml:space="preserve">כעת </w:t>
+      </w:r>
+      <w:r>
+        <w:rPr>
+          <w:rFonts w:eastAsiaTheme="minorEastAsia" w:hint="cs"/>
+          <w:i/>
+          <w:rtl/>
+        </w:rPr>
+        <w:t>נמשיך</w:t>
+      </w:r>
+      <w:r>
+        <w:rPr>
+          <w:rFonts w:eastAsiaTheme="minorEastAsia" w:hint="cs"/>
+          <w:i/>
+          <w:rtl/>
+        </w:rPr>
+        <w:t xml:space="preserve"> עם אלגוריתם </w:t>
+      </w:r>
+      <w:proofErr w:type="spellStart"/>
+      <w:r>
+        <w:rPr>
+          <w:rFonts w:eastAsiaTheme="minorEastAsia"/>
+          <w:i/>
+        </w:rPr>
+        <w:t>GreedyBest</w:t>
+      </w:r>
+      <w:proofErr w:type="spellEnd"/>
+      <w:r>
+        <w:rPr>
+          <w:rFonts w:eastAsiaTheme="minorEastAsia" w:hint="cs"/>
+          <w:i/>
+          <w:rtl/>
+        </w:rPr>
+        <w:t xml:space="preserve"> בגלל שהינו המהיר מבין האלגוריתמים</w:t>
+      </w:r>
+      <w:r>
+        <w:rPr>
+          <w:rFonts w:eastAsiaTheme="minorEastAsia" w:hint="cs"/>
+          <w:i/>
+          <w:rtl/>
+        </w:rPr>
+        <w:t>.</w:t>
+      </w:r>
+      <w:r>
+        <w:rPr>
+          <w:rFonts w:eastAsiaTheme="minorEastAsia"/>
+          <w:i/>
+          <w:rtl/>
+        </w:rPr>
+        <w:br/>
+      </w:r>
+      <w:r>
+        <w:rPr>
+          <w:rFonts w:eastAsiaTheme="minorEastAsia" w:hint="cs"/>
+          <w:i/>
+          <w:rtl/>
+        </w:rPr>
+        <w:t>תחילה ננסה להתמודד עם הבעיה של הצמדות לפינות על ידי שינוי הפונקציה היוריסטית שלנו, אשר "תעניש" בחירת מסלול הקרוב לפינה.</w:t>
+      </w:r>
+      <w:r>
+        <w:rPr>
+          <w:rFonts w:eastAsiaTheme="minorEastAsia"/>
+          <w:i/>
+          <w:rtl/>
+        </w:rPr>
+        <w:br/>
+      </w:r>
+      <w:r>
+        <w:rPr>
+          <w:rFonts w:eastAsiaTheme="minorEastAsia" w:hint="cs"/>
+          <w:i/>
+          <w:rtl/>
+        </w:rPr>
+        <w:t>תוצאות:</w:t>
+      </w:r>
+      <w:r>
+        <w:rPr>
+          <w:rFonts w:eastAsiaTheme="minorEastAsia"/>
+          <w:i/>
+          <w:rtl/>
+        </w:rPr>
+        <w:br/>
+      </w:r>
+      <w:r>
+        <w:rPr>
+          <w:rFonts w:eastAsiaTheme="minorEastAsia"/>
+          <w:i/>
+          <w:noProof/>
+        </w:rPr>
+        <w:lastRenderedPageBreak/>
+        <w:drawing>
+          <wp:inline distT="0" distB="0" distL="0" distR="0" wp14:anchorId="042688AE" wp14:editId="04819154">
+            <wp:extent cx="5391226" cy="2250689"/>
+            <wp:effectExtent l="0" t="0" r="0" b="0"/>
+            <wp:docPr id="6" name="תמונה 6"/>
+            <wp:cNvGraphicFramePr>
+              <a:graphicFrameLocks xmlns:a="http://schemas.openxmlformats.org/drawingml/2006/main" noChangeAspect="1"/>
+            </wp:cNvGraphicFramePr>
+            <a:graphic xmlns:a="http://schemas.openxmlformats.org/drawingml/2006/main">
+              <a:graphicData uri="http://schemas.openxmlformats.org/drawingml/2006/picture">
+                <pic:pic xmlns:pic="http://schemas.openxmlformats.org/drawingml/2006/picture">
+                  <pic:nvPicPr>
+                    <pic:cNvPr id="0" name="Picture 5"/>
+                    <pic:cNvPicPr>
+                      <a:picLocks noChangeAspect="1" noChangeArrowheads="1"/>
+                    </pic:cNvPicPr>
+                  </pic:nvPicPr>
+                  <pic:blipFill>
+                    <a:blip r:embed="rId10">
+                      <a:extLst>
+                        <a:ext uri="{28A0092B-C50C-407E-A947-70E740481C1C}">
+                          <a14:useLocalDpi xmlns:a14="http://schemas.microsoft.com/office/drawing/2010/main" val="0"/>
+                        </a:ext>
+                      </a:extLst>
+                    </a:blip>
+                    <a:srcRect/>
+                    <a:stretch>
+                      <a:fillRect/>
+                    </a:stretch>
+                  </pic:blipFill>
+                  <pic:spPr bwMode="auto">
+                    <a:xfrm>
+                      <a:off x="0" y="0"/>
+                      <a:ext cx="5410247" cy="2258630"/>
+                    </a:xfrm>
+                    <a:prstGeom prst="rect">
+                      <a:avLst/>
+                    </a:prstGeom>
+                    <a:noFill/>
+                    <a:ln>
+                      <a:noFill/>
+                    </a:ln>
+                  </pic:spPr>
+                </pic:pic>
+              </a:graphicData>
+            </a:graphic>
+          </wp:inline>
+        </w:drawing>
+      </w:r>
+      <w:r>
+        <w:rPr>
+          <w:rFonts w:eastAsiaTheme="minorEastAsia"/>
+          <w:i/>
+          <w:rtl/>
+        </w:rPr>
+        <w:br/>
+      </w:r>
+      <w:r>
+        <w:rPr>
+          <w:rFonts w:eastAsiaTheme="minorEastAsia" w:hint="cs"/>
+          <w:i/>
+          <w:rtl/>
+        </w:rPr>
+        <w:t>ניתן לראות כי אכן הצלחנו להתרחק מרוב הפינות, אך שילמנו על כך בזמן חישוב היוריסטיקה עבור כל מצב.</w:t>
+      </w:r>
+      <w:r>
+        <w:rPr>
+          <w:rFonts w:eastAsiaTheme="minorEastAsia"/>
+          <w:i/>
+          <w:rtl/>
+        </w:rPr>
+        <w:br/>
+      </w:r>
+      <w:r>
+        <w:rPr>
+          <w:rFonts w:eastAsiaTheme="minorEastAsia" w:hint="cs"/>
+          <w:i/>
+          <w:rtl/>
+        </w:rPr>
+        <w:t>בעיות בפתרון:</w:t>
+      </w:r>
+    </w:p>
+    <w:p>
+      <w:pPr>
+        <w:pStyle w:val="a3"/>
+        <w:numPr>
+          <w:ilvl w:val="0"/>
+          <w:numId w:val="12"/>
+        </w:numPr>
+        <w:bidi/>
+        <w:spacing w:line="276" w:lineRule="auto"/>
+        <w:rPr>
+          <w:rFonts w:eastAsiaTheme="minorEastAsia"/>
+          <w:i/>
+        </w:rPr>
+      </w:pPr>
+      <w:r>
+        <w:rPr>
+          <w:rFonts w:eastAsiaTheme="minorEastAsia" w:hint="cs"/>
+          <w:i/>
+          <w:rtl/>
+        </w:rPr>
+        <w:t xml:space="preserve">זמן החישוב גדל בגלל חישוב </w:t>
+      </w:r>
+      <w:proofErr w:type="spellStart"/>
+      <w:r>
+        <w:rPr>
+          <w:rFonts w:eastAsiaTheme="minorEastAsia" w:hint="cs"/>
+          <w:i/>
+          <w:rtl/>
+        </w:rPr>
+        <w:t>היורסטיקה</w:t>
+      </w:r>
+      <w:proofErr w:type="spellEnd"/>
+      <w:r>
+        <w:rPr>
+          <w:rFonts w:eastAsiaTheme="minorEastAsia" w:hint="cs"/>
+          <w:i/>
+          <w:rtl/>
+        </w:rPr>
+        <w:t>. (30 שניות לתמונה)</w:t>
+      </w:r>
+    </w:p>
+    <w:p>
+      <w:pPr>
+        <w:pStyle w:val="a3"/>
+        <w:numPr>
+          <w:ilvl w:val="0"/>
+          <w:numId w:val="12"/>
+        </w:numPr>
+        <w:bidi/>
+        <w:spacing w:line="276" w:lineRule="auto"/>
+        <w:rPr>
+          <w:rFonts w:eastAsiaTheme="minorEastAsia"/>
+          <w:i/>
+        </w:rPr>
+      </w:pPr>
+      <w:r>
+        <w:rPr>
+          <w:rFonts w:eastAsiaTheme="minorEastAsia" w:hint="cs"/>
+          <w:i/>
+          <w:rtl/>
+        </w:rPr>
+        <w:t>השרבוט עוקב מידי אחר צורת הפינות בתמונה.</w:t>
+      </w:r>
+    </w:p>
+    <w:p>
+      <w:pPr>
+        <w:bidi/>
+        <w:spacing w:line="276" w:lineRule="auto"/>
+        <w:ind w:left="720"/>
+        <w:rPr>
+          <w:rFonts w:eastAsiaTheme="minorEastAsia"/>
+          <w:i/>
+          <w:rtl/>
+        </w:rPr>
+      </w:pPr>
+      <w:r>
+        <w:rPr>
+          <w:rFonts w:eastAsiaTheme="minorEastAsia" w:hint="cs"/>
+          <w:i/>
+          <w:rtl/>
+        </w:rPr>
+        <w:t>על מנת להתמודד עם זמן החישוב, ניסינו אלגוריתמי חיפוש לוקאלים, אשר מפתחים פחות מצבים ולכן יותר מהירים.</w:t>
+      </w:r>
+      <w:r>
+        <w:rPr>
+          <w:rFonts w:eastAsiaTheme="minorEastAsia"/>
+          <w:i/>
+          <w:rtl/>
+        </w:rPr>
+        <w:br/>
+      </w:r>
+      <w:proofErr w:type="spellStart"/>
+      <w:r>
+        <w:rPr>
+          <w:rFonts w:eastAsiaTheme="minorEastAsia"/>
+          <w:b/>
+          <w:bCs/>
+          <w:i/>
+        </w:rPr>
+        <w:t>BeamSearch</w:t>
+      </w:r>
+      <w:proofErr w:type="spellEnd"/>
+      <w:r>
+        <w:rPr>
+          <w:rFonts w:eastAsiaTheme="minorEastAsia" w:hint="cs"/>
+          <w:i/>
+          <w:rtl/>
+        </w:rPr>
+        <w:t>:</w:t>
+      </w:r>
+      <w:r>
+        <w:rPr>
+          <w:rFonts w:eastAsiaTheme="minorEastAsia"/>
+          <w:i/>
+          <w:rtl/>
+        </w:rPr>
+        <w:t xml:space="preserve"> </w:t>
+      </w:r>
+      <w:r>
+        <w:rPr>
+          <w:rFonts w:eastAsiaTheme="minorEastAsia"/>
+          <w:i/>
+          <w:rtl/>
+        </w:rPr>
+        <w:br/>
+      </w:r>
+      <w:r>
+        <w:rPr>
+          <w:rFonts w:eastAsiaTheme="minorEastAsia" w:hint="cs"/>
+          <w:i/>
+          <w:noProof/>
+        </w:rPr>
+        <w:drawing>
+          <wp:inline distT="0" distB="0" distL="0" distR="0" wp14:anchorId="7EBA0443" wp14:editId="3AB992F4">
+            <wp:extent cx="2597492" cy="2165299"/>
+            <wp:effectExtent l="0" t="0" r="0" b="6985"/>
+            <wp:docPr id="8" name="תמונה 8"/>
+            <wp:cNvGraphicFramePr>
+              <a:graphicFrameLocks xmlns:a="http://schemas.openxmlformats.org/drawingml/2006/main" noChangeAspect="1"/>
+            </wp:cNvGraphicFramePr>
+            <a:graphic xmlns:a="http://schemas.openxmlformats.org/drawingml/2006/main">
+              <a:graphicData uri="http://schemas.openxmlformats.org/drawingml/2006/picture">
+                <pic:pic xmlns:pic="http://schemas.openxmlformats.org/drawingml/2006/picture">
+                  <pic:nvPicPr>
+                    <pic:cNvPr id="0" name="Picture 7"/>
+                    <pic:cNvPicPr>
+                      <a:picLocks noChangeAspect="1" noChangeArrowheads="1"/>
+                    </pic:cNvPicPr>
+                  </pic:nvPicPr>
+                  <pic:blipFill>
+                    <a:blip r:embed="rId11">
+                      <a:extLst>
+                        <a:ext uri="{28A0092B-C50C-407E-A947-70E740481C1C}">
+                          <a14:useLocalDpi xmlns:a14="http://schemas.microsoft.com/office/drawing/2010/main" val="0"/>
+                        </a:ext>
+                      </a:extLst>
+                    </a:blip>
+                    <a:srcRect/>
+                    <a:stretch>
+                      <a:fillRect/>
+                    </a:stretch>
+                  </pic:blipFill>
+                  <pic:spPr bwMode="auto">
+                    <a:xfrm>
+                      <a:off x="0" y="0"/>
+                      <a:ext cx="2632289" cy="2194306"/>
+                    </a:xfrm>
+                    <a:prstGeom prst="rect">
+                      <a:avLst/>
+                    </a:prstGeom>
+                    <a:noFill/>
+                    <a:ln>
+                      <a:noFill/>
+                    </a:ln>
+                  </pic:spPr>
+                </pic:pic>
+              </a:graphicData>
+            </a:graphic>
+          </wp:inline>
+        </w:drawing>
+      </w:r>
+      <w:r>
+        <w:rPr>
+          <w:rFonts w:eastAsiaTheme="minorEastAsia"/>
+          <w:i/>
+          <w:noProof/>
+        </w:rPr>
+        <w:drawing>
+          <wp:inline distT="0" distB="0" distL="0" distR="0" wp14:anchorId="782FD5A5" wp14:editId="06A94CDE">
+            <wp:extent cx="2641371" cy="2201875"/>
+            <wp:effectExtent l="0" t="0" r="6985" b="8255"/>
+            <wp:docPr id="9" name="תמונה 9"/>
+            <wp:cNvGraphicFramePr>
+              <a:graphicFrameLocks xmlns:a="http://schemas.openxmlformats.org/drawingml/2006/main" noChangeAspect="1"/>
+            </wp:cNvGraphicFramePr>
+            <a:graphic xmlns:a="http://schemas.openxmlformats.org/drawingml/2006/main">
+              <a:graphicData uri="http://schemas.openxmlformats.org/drawingml/2006/picture">
+                <pic:pic xmlns:pic="http://schemas.openxmlformats.org/drawingml/2006/picture">
+                  <pic:nvPicPr>
+                    <pic:cNvPr id="0" name="Picture 8"/>
+                    <pic:cNvPicPr>
+                      <a:picLocks noChangeAspect="1" noChangeArrowheads="1"/>
+                    </pic:cNvPicPr>
+                  </pic:nvPicPr>
+                  <pic:blipFill>
+                    <a:blip r:embed="rId12">
+                      <a:extLst>
+                        <a:ext uri="{28A0092B-C50C-407E-A947-70E740481C1C}">
+                          <a14:useLocalDpi xmlns:a14="http://schemas.microsoft.com/office/drawing/2010/main" val="0"/>
+                        </a:ext>
+                      </a:extLst>
+                    </a:blip>
+                    <a:srcRect/>
+                    <a:stretch>
+                      <a:fillRect/>
+                    </a:stretch>
+                  </pic:blipFill>
+                  <pic:spPr bwMode="auto">
+                    <a:xfrm>
+                      <a:off x="0" y="0"/>
+                      <a:ext cx="2687410" cy="2240254"/>
+                    </a:xfrm>
+                    <a:prstGeom prst="rect">
+                      <a:avLst/>
+                    </a:prstGeom>
+                    <a:noFill/>
+                    <a:ln>
+                      <a:noFill/>
+                    </a:ln>
+                  </pic:spPr>
+                </pic:pic>
+              </a:graphicData>
+            </a:graphic>
+          </wp:inline>
+        </w:drawing>
+      </w:r>
+    </w:p>
+    <w:p>
+      <w:pPr>
+        <w:bidi/>
+        <w:spacing w:line="276" w:lineRule="auto"/>
+        <w:ind w:left="720"/>
+        <w:rPr>
+          <w:rFonts w:eastAsiaTheme="minorEastAsia"/>
+          <w:i/>
+        </w:rPr>
+      </w:pPr>
+      <w:r>
+        <w:rPr>
+          <w:rFonts w:eastAsiaTheme="minorEastAsia" w:hint="cs"/>
+          <w:i/>
+          <w:rtl/>
+        </w:rPr>
+        <w:t xml:space="preserve">מימין </w:t>
+      </w:r>
+      <w:r>
+        <w:rPr>
+          <w:rFonts w:eastAsiaTheme="minorEastAsia"/>
+          <w:i/>
+          <w:rtl/>
+        </w:rPr>
+        <w:t>–</w:t>
+      </w:r>
+      <w:r>
+        <w:rPr>
+          <w:rFonts w:eastAsiaTheme="minorEastAsia" w:hint="cs"/>
+          <w:i/>
+          <w:rtl/>
+        </w:rPr>
+        <w:t xml:space="preserve"> הגבלת מספר המצבים הפתוחים ל- 20, משמאל </w:t>
+      </w:r>
+      <w:r>
+        <w:rPr>
+          <w:rFonts w:eastAsiaTheme="minorEastAsia"/>
+          <w:i/>
+          <w:rtl/>
+        </w:rPr>
+        <w:t>–</w:t>
+      </w:r>
+      <w:r>
+        <w:rPr>
+          <w:rFonts w:eastAsiaTheme="minorEastAsia" w:hint="cs"/>
+          <w:i/>
+          <w:rtl/>
+        </w:rPr>
+        <w:t xml:space="preserve"> הגבלת מספר המצבים הפתוחים ל- 100.</w:t>
+      </w:r>
+      <w:r>
+        <w:rPr>
+          <w:rFonts w:eastAsiaTheme="minorEastAsia"/>
+          <w:i/>
+          <w:rtl/>
+        </w:rPr>
+        <w:br/>
+      </w:r>
+      <w:r>
+        <w:rPr>
+          <w:rFonts w:eastAsiaTheme="minorEastAsia" w:hint="cs"/>
+          <w:i/>
+          <w:rtl/>
+        </w:rPr>
+        <w:t>בשני המקרים קבלנו תוצאות לא טובות, השרבוט שנוצר חוזר על עצמו ולא נראה טוב (שימוש בהיוריסטיקה מרחק מנהטן).</w:t>
+      </w:r>
+      <w:r>
+        <w:rPr>
+          <w:rFonts w:eastAsiaTheme="minorEastAsia"/>
+          <w:i/>
+          <w:rtl/>
+        </w:rPr>
+        <w:br/>
+      </w:r>
+      <w:r>
+        <w:rPr>
+          <w:rFonts w:eastAsiaTheme="minorEastAsia" w:hint="cs"/>
+          <w:i/>
+          <w:rtl/>
+        </w:rPr>
+        <w:t>שימוש בהיוריסטיקה המענישה קרבה לפינות:</w:t>
+      </w:r>
+      <w:r>
+        <w:rPr>
+          <w:rFonts w:eastAsiaTheme="minorEastAsia"/>
+          <w:i/>
+          <w:rtl/>
+        </w:rPr>
+        <w:br/>
+      </w:r>
+      <w:r>
+        <w:rPr>
+          <w:rFonts w:eastAsiaTheme="minorEastAsia"/>
+          <w:i/>
+          <w:noProof/>
+        </w:rPr>
+        <w:lastRenderedPageBreak/>
+        <w:drawing>
+          <wp:inline distT="0" distB="0" distL="0" distR="0" wp14:anchorId="19A61DE9" wp14:editId="1E26BAB3">
+            <wp:extent cx="3642793" cy="3036672"/>
+            <wp:effectExtent l="0" t="0" r="0" b="0"/>
+            <wp:docPr id="10" name="תמונה 10"/>
+            <wp:cNvGraphicFramePr>
+              <a:graphicFrameLocks xmlns:a="http://schemas.openxmlformats.org/drawingml/2006/main" noChangeAspect="1"/>
+            </wp:cNvGraphicFramePr>
+            <a:graphic xmlns:a="http://schemas.openxmlformats.org/drawingml/2006/main">
+              <a:graphicData uri="http://schemas.openxmlformats.org/drawingml/2006/picture">
+                <pic:pic xmlns:pic="http://schemas.openxmlformats.org/drawingml/2006/picture">
+                  <pic:nvPicPr>
+                    <pic:cNvPr id="0" name="Picture 9"/>
+                    <pic:cNvPicPr>
+                      <a:picLocks noChangeAspect="1" noChangeArrowheads="1"/>
+                    </pic:cNvPicPr>
+                  </pic:nvPicPr>
+                  <pic:blipFill>
+                    <a:blip r:embed="rId13">
+                      <a:extLst>
+                        <a:ext uri="{28A0092B-C50C-407E-A947-70E740481C1C}">
+                          <a14:useLocalDpi xmlns:a14="http://schemas.microsoft.com/office/drawing/2010/main" val="0"/>
+                        </a:ext>
+                      </a:extLst>
+                    </a:blip>
+                    <a:srcRect/>
+                    <a:stretch>
+                      <a:fillRect/>
+                    </a:stretch>
+                  </pic:blipFill>
+                  <pic:spPr bwMode="auto">
+                    <a:xfrm>
+                      <a:off x="0" y="0"/>
+                      <a:ext cx="3665194" cy="3055345"/>
+                    </a:xfrm>
+                    <a:prstGeom prst="rect">
+                      <a:avLst/>
+                    </a:prstGeom>
+                    <a:noFill/>
+                    <a:ln>
+                      <a:noFill/>
+                    </a:ln>
+                  </pic:spPr>
+                </pic:pic>
+              </a:graphicData>
+            </a:graphic>
+          </wp:inline>
+        </w:drawing>
+      </w:r>
+      <w:r>
+        <w:rPr>
+          <w:rFonts w:eastAsiaTheme="minorEastAsia"/>
+          <w:i/>
+          <w:rtl/>
+        </w:rPr>
+        <w:br/>
+      </w:r>
+      <w:r>
+        <w:rPr>
+          <w:rFonts w:eastAsiaTheme="minorEastAsia" w:hint="cs"/>
+          <w:i/>
+          <w:rtl/>
+        </w:rPr>
+        <w:t>גם במקרה זה קיבלנו תוצאות לא טובות.</w:t>
+      </w:r>
+    </w:p>
+    <w:p>
+      <w:pPr>
+        <w:bidi/>
+        <w:spacing w:line="276" w:lineRule="auto"/>
+        <w:ind w:left="720"/>
+        <w:rPr>
+          <w:rFonts w:eastAsiaTheme="minorEastAsia"/>
+          <w:i/>
+        </w:rPr>
+      </w:pPr>
+      <w:r>
+        <w:rPr>
+          <w:rFonts w:eastAsiaTheme="minorEastAsia" w:hint="cs"/>
+          <w:i/>
+          <w:rtl/>
+        </w:rPr>
+        <w:t>כעת, לאחר ניסיונות שונים עם אלגוריתמי חיפוש, החלטנו לפנות לכיוון שונה הכולל בתוכו פעולות מורפולוגיות על התמונה.</w:t>
+      </w:r>
+      <w:r>
+        <w:rPr>
+          <w:rFonts w:eastAsiaTheme="minorEastAsia"/>
+          <w:i/>
+          <w:rtl/>
+        </w:rPr>
+        <w:br/>
+      </w:r>
+      <w:r>
+        <w:rPr>
+          <w:rFonts w:eastAsiaTheme="minorEastAsia" w:hint="cs"/>
+          <w:i/>
+          <w:rtl/>
+        </w:rPr>
+        <w:t xml:space="preserve">כאשר תחילה חשבנו על ביצוע </w:t>
+      </w:r>
+      <w:r>
+        <w:rPr>
+          <w:rFonts w:eastAsiaTheme="minorEastAsia" w:hint="cs"/>
+          <w:i/>
+          <w:rtl/>
+        </w:rPr>
+        <w:t xml:space="preserve">פעולת </w:t>
+      </w:r>
+      <w:r>
+        <w:rPr>
+          <w:rFonts w:eastAsiaTheme="minorEastAsia" w:hint="cs"/>
+          <w:i/>
+          <w:rtl/>
+        </w:rPr>
+        <w:t xml:space="preserve">שחיקה </w:t>
+      </w:r>
+      <w:r>
+        <w:rPr>
+          <w:rFonts w:eastAsiaTheme="minorEastAsia"/>
+          <w:i/>
+        </w:rPr>
+        <w:t>(erode)</w:t>
+      </w:r>
+      <w:r>
+        <w:rPr>
+          <w:rFonts w:eastAsiaTheme="minorEastAsia" w:hint="cs"/>
+          <w:i/>
+          <w:rtl/>
+        </w:rPr>
+        <w:t xml:space="preserve"> על התמונה ורק לאחר מכן ביצוע חיפוש </w:t>
+      </w:r>
+      <w:r>
+        <w:rPr>
+          <w:rFonts w:eastAsiaTheme="minorEastAsia"/>
+          <w:i/>
+          <w:rtl/>
+        </w:rPr>
+        <w:t>–</w:t>
+      </w:r>
+      <w:r>
+        <w:rPr>
+          <w:rFonts w:eastAsiaTheme="minorEastAsia" w:hint="cs"/>
+          <w:i/>
+          <w:rtl/>
+        </w:rPr>
+        <w:t xml:space="preserve"> כך נוכל להימנע מהצמדות לפינות.</w:t>
+      </w:r>
+      <w:r>
+        <w:rPr>
+          <w:rFonts w:eastAsiaTheme="minorEastAsia"/>
+          <w:i/>
+          <w:rtl/>
+        </w:rPr>
+        <w:br/>
+      </w:r>
+      <w:r>
+        <w:rPr>
+          <w:rFonts w:eastAsiaTheme="minorEastAsia" w:hint="cs"/>
+          <w:i/>
+          <w:rtl/>
+        </w:rPr>
+        <w:t>תוצאות עבור</w:t>
+      </w:r>
+      <w:r>
+        <w:rPr>
+          <w:rFonts w:eastAsiaTheme="minorEastAsia" w:hint="cs"/>
+          <w:i/>
+          <w:rtl/>
+        </w:rPr>
+        <w:t xml:space="preserve"> שימוש באלמנט בניה בצורת דיסק עם רדיוס של 10 פיקסלים:</w:t>
+      </w:r>
+      <w:r>
+        <w:rPr>
+          <w:rFonts w:eastAsiaTheme="minorEastAsia"/>
+          <w:i/>
+          <w:rtl/>
+        </w:rPr>
+        <w:br/>
+      </w:r>
+      <w:r>
+        <w:rPr>
+          <w:rFonts w:eastAsiaTheme="minorEastAsia"/>
+          <w:i/>
+          <w:noProof/>
+        </w:rPr>
+        <w:drawing>
+          <wp:inline distT="0" distB="0" distL="0" distR="0" wp14:anchorId="178318A1" wp14:editId="325550F7">
+            <wp:extent cx="5288062" cy="2465222"/>
+            <wp:effectExtent l="0" t="0" r="8255" b="0"/>
+            <wp:docPr id="12" name="תמונה 12"/>
+            <wp:cNvGraphicFramePr>
+              <a:graphicFrameLocks xmlns:a="http://schemas.openxmlformats.org/drawingml/2006/main" noChangeAspect="1"/>
+            </wp:cNvGraphicFramePr>
+            <a:graphic xmlns:a="http://schemas.openxmlformats.org/drawingml/2006/main">
+              <a:graphicData uri="http://schemas.openxmlformats.org/drawingml/2006/picture">
+                <pic:pic xmlns:pic="http://schemas.openxmlformats.org/drawingml/2006/picture">
+                  <pic:nvPicPr>
+                    <pic:cNvPr id="0" name="Picture 11"/>
+                    <pic:cNvPicPr>
+                      <a:picLocks noChangeAspect="1" noChangeArrowheads="1"/>
+                    </pic:cNvPicPr>
+                  </pic:nvPicPr>
+                  <pic:blipFill>
+                    <a:blip r:embed="rId14" cstate="print">
+                      <a:extLst>
+                        <a:ext uri="{28A0092B-C50C-407E-A947-70E740481C1C}">
+                          <a14:useLocalDpi xmlns:a14="http://schemas.microsoft.com/office/drawing/2010/main" val="0"/>
+                        </a:ext>
+                      </a:extLst>
+                    </a:blip>
+                    <a:srcRect/>
+                    <a:stretch>
+                      <a:fillRect/>
+                    </a:stretch>
+                  </pic:blipFill>
+                  <pic:spPr bwMode="auto">
+                    <a:xfrm>
+                      <a:off x="0" y="0"/>
+                      <a:ext cx="5295442" cy="2468662"/>
+                    </a:xfrm>
+                    <a:prstGeom prst="rect">
+                      <a:avLst/>
+                    </a:prstGeom>
+                    <a:noFill/>
+                    <a:ln>
+                      <a:noFill/>
+                    </a:ln>
+                  </pic:spPr>
+                </pic:pic>
+              </a:graphicData>
+            </a:graphic>
+          </wp:inline>
+        </w:drawing>
+      </w:r>
+      <w:r>
+        <w:rPr>
+          <w:rFonts w:eastAsiaTheme="minorEastAsia" w:hint="cs"/>
+          <w:i/>
+          <w:rtl/>
+        </w:rPr>
+        <w:t>בעיה שנתקלנו בה:</w:t>
+      </w:r>
+      <w:r>
+        <w:rPr>
+          <w:rFonts w:eastAsiaTheme="minorEastAsia" w:hint="cs"/>
+          <w:i/>
+        </w:rPr>
+        <w:t xml:space="preserve"> </w:t>
+      </w:r>
+      <w:r>
+        <w:rPr>
+          <w:rFonts w:eastAsiaTheme="minorEastAsia"/>
+          <w:i/>
+        </w:rPr>
+        <w:t xml:space="preserve"> </w:t>
+      </w:r>
+      <w:r>
+        <w:rPr>
+          <w:rFonts w:eastAsiaTheme="minorEastAsia"/>
+          <w:i/>
+        </w:rPr>
+        <w:br/>
+      </w:r>
+      <w:r>
+        <w:rPr>
+          <w:rFonts w:eastAsiaTheme="minorEastAsia" w:hint="cs"/>
+          <w:i/>
+          <w:rtl/>
+        </w:rPr>
+        <w:t>לפעמים ביצוע השחיקה גרם לפיצול ענן לשני רכיבים נפרדים, וכך גם שאזור שלם לא סומן.</w:t>
+      </w:r>
+      <w:r>
+        <w:rPr>
+          <w:rFonts w:eastAsiaTheme="minorEastAsia"/>
+          <w:i/>
+          <w:rtl/>
+        </w:rPr>
+        <w:br/>
+      </w:r>
+      <w:r>
+        <w:rPr>
+          <w:rFonts w:eastAsiaTheme="minorEastAsia" w:hint="cs"/>
+          <w:i/>
+          <w:rtl/>
+        </w:rPr>
+        <w:t>בנוסף, ביצוע השחיקה אינה עקבית מספיק בתמונות שונות ולא ניתן לדעת מה יקרה בתמונה רנדומלית מהסט המקורי.</w:t>
+      </w:r>
+    </w:p>
+    <w:p>
+      <w:pPr>
+        <w:bidi/>
+        <w:spacing w:line="276" w:lineRule="auto"/>
+        <w:ind w:left="720"/>
+        <w:rPr>
+          <w:rFonts w:eastAsiaTheme="minorEastAsia" w:hint="cs"/>
+          <w:i/>
+          <w:rtl/>
+        </w:rPr>
+      </w:pPr>
+      <w:r>
+        <w:rPr>
+          <w:rFonts w:eastAsiaTheme="minorEastAsia" w:hint="cs"/>
           <w:i/>
           <w:highlight w:val="yellow"/>
+          <w:rtl/>
+        </w:rPr>
+        <w:t xml:space="preserve">עדיין צריך להוסיף את האלגוריתם המלא שבניתי והסבר על הפעולה </w:t>
+      </w:r>
+      <w:r>
+        <w:rPr>
+          <w:rFonts w:eastAsiaTheme="minorEastAsia"/>
+          <w:i/>
+          <w:highlight w:val="yellow"/>
+        </w:rPr>
+        <w:t>thin</w:t>
+      </w:r>
+    </w:p>
+    <w:p>
+      <w:pPr>
+        <w:bidi/>
+        <w:spacing w:line="276" w:lineRule="auto"/>
+        <w:rPr>
+          <w:rFonts w:eastAsiaTheme="minorEastAsia"/>
+          <w:i/>
+        </w:rPr>
+      </w:pPr>
+    </w:p>
+    <w:p>
+      <w:pPr>
+        <w:bidi/>
+        <w:spacing w:line="360" w:lineRule="auto"/>
+        <w:rPr>
+          <w:rFonts w:eastAsiaTheme="minorEastAsia" w:hint="cs"/>
+          <w:iCs/>
           <w:rtl/>
         </w:rPr>
       </w:pPr>
@@ -2491,8 +4346,120 @@
 </file>
 
 <file path=word/numbering.xml><?xml version="1.0" encoding="utf-8"?>
-<w:numbering xmlns:wpc="http://schemas.microsoft.com/office/word/2010/wordprocessingCanvas" xmlns:mc="http://schemas.openxmlformats.org/markup-compatibility/2006" xmlns:o="urn:schemas-microsoft-com:office:office" xmlns:r="http://schemas.openxmlformats.org/officeDocument/2006/relationships" xmlns:m="http://schemas.openxmlformats.org/officeDocument/2006/math" xmlns:v="urn:schemas-microsoft-com:vml" xmlns:wp14="http://schemas.microsoft.com/office/word/2010/wordprocessingDrawing" xmlns:wp="http://schemas.openxmlformats.org/drawingml/2006/wordprocessingDrawing" xmlns:w10="urn:schemas-microsoft-com:office:word" xmlns:w="http://schemas.openxmlformats.org/wordprocessingml/2006/main" xmlns:w14="http://schemas.microsoft.com/office/word/2010/wordml" xmlns:wpg="http://schemas.microsoft.com/office/word/2010/wordprocessingGroup" xmlns:wpi="http://schemas.microsoft.com/office/word/2010/wordprocessingInk" xmlns:wne="http://schemas.microsoft.com/office/word/2006/wordml" xmlns:wps="http://schemas.microsoft.com/office/word/2010/wordprocessingShape" mc:Ignorable="w14 wp14">
-  <w:abstractNum w:abstractNumId="0">
+<w:numbering xmlns:wpc="http://schemas.microsoft.com/office/word/2010/wordprocessingCanvas" xmlns:cx="http://schemas.microsoft.com/office/drawing/2014/chartex" xmlns:cx1="http://schemas.microsoft.com/office/drawing/2015/9/8/chartex" xmlns:cx2="http://schemas.microsoft.com/office/drawing/2015/10/21/chartex" xmlns:cx3="http://schemas.microsoft.com/office/drawing/2016/5/9/chartex" xmlns:cx4="http://schemas.microsoft.com/office/drawing/2016/5/10/chartex" xmlns:cx5="http://schemas.microsoft.com/office/drawing/2016/5/11/chartex" xmlns:cx6="http://schemas.microsoft.com/office/drawing/2016/5/12/chartex" xmlns:cx7="http://schemas.microsoft.com/office/drawing/2016/5/13/chartex" xmlns:cx8="http://schemas.microsoft.com/office/drawing/2016/5/14/chartex" xmlns:mc="http://schemas.openxmlformats.org/markup-compatibility/2006" xmlns:aink="http://schemas.microsoft.com/office/drawing/2016/ink" xmlns:am3d="http://schemas.microsoft.com/office/drawing/2017/model3d" xmlns:o="urn:schemas-microsoft-com:office:office" xmlns:r="http://schemas.openxmlformats.org/officeDocument/2006/relationships" xmlns:m="http://schemas.openxmlformats.org/officeDocument/2006/math" xmlns:v="urn:schemas-microsoft-com:vml" xmlns:wp14="http://schemas.microsoft.com/office/word/2010/wordprocessingDrawing" xmlns:wp="http://schemas.openxmlformats.org/drawingml/2006/wordprocessingDrawing" xmlns:w10="urn:schemas-microsoft-com:office:word" xmlns:w="http://schemas.openxmlformats.org/wordprocessingml/2006/main" xmlns:w14="http://schemas.microsoft.com/office/word/2010/wordml" xmlns:w15="http://schemas.microsoft.com/office/word/2012/wordml" xmlns:w16cex="http://schemas.microsoft.com/office/word/2018/wordml/cex" xmlns:w16cid="http://schemas.microsoft.com/office/word/2016/wordml/cid" xmlns:w16="http://schemas.microsoft.com/office/word/2018/wordml" xmlns:w16se="http://schemas.microsoft.com/office/word/2015/wordml/symex" xmlns:wpg="http://schemas.microsoft.com/office/word/2010/wordprocessingGroup" xmlns:wpi="http://schemas.microsoft.com/office/word/2010/wordprocessingInk" xmlns:wne="http://schemas.microsoft.com/office/word/2006/wordml" xmlns:wps="http://schemas.microsoft.com/office/word/2010/wordprocessingShape" mc:Ignorable="w14 w15 w16se w16cid w16 w16cex wp14">
+  <w:abstractNum w:abstractNumId="0" w15:restartNumberingAfterBreak="0">
+    <w:nsid w:val="03143564"/>
+    <w:multiLevelType w:val="hybridMultilevel"/>
+    <w:tmpl w:val="FD3ED428"/>
+    <w:lvl w:ilvl="0" w:tplc="FBE06D4A">
+      <w:numFmt w:val="bullet"/>
+      <w:lvlText w:val="-"/>
+      <w:lvlJc w:val="left"/>
+      <w:pPr>
+        <w:ind w:left="1440" w:hanging="360"/>
+      </w:pPr>
+      <w:rPr>
+        <w:rFonts w:ascii="Arial" w:eastAsiaTheme="minorEastAsia" w:hAnsi="Arial" w:cs="Arial" w:hint="default"/>
+      </w:rPr>
+    </w:lvl>
+    <w:lvl w:ilvl="1" w:tplc="10000003" w:tentative="1">
+      <w:start w:val="1"/>
+      <w:numFmt w:val="bullet"/>
+      <w:lvlText w:val="o"/>
+      <w:lvlJc w:val="left"/>
+      <w:pPr>
+        <w:ind w:left="2160" w:hanging="360"/>
+      </w:pPr>
+      <w:rPr>
+        <w:rFonts w:ascii="Courier New" w:hAnsi="Courier New" w:cs="Courier New" w:hint="default"/>
+      </w:rPr>
+    </w:lvl>
+    <w:lvl w:ilvl="2" w:tplc="10000005" w:tentative="1">
+      <w:start w:val="1"/>
+      <w:numFmt w:val="bullet"/>
+      <w:lvlText w:val=""/>
+      <w:lvlJc w:val="left"/>
+      <w:pPr>
+        <w:ind w:left="2880" w:hanging="360"/>
+      </w:pPr>
+      <w:rPr>
+        <w:rFonts w:ascii="Wingdings" w:hAnsi="Wingdings" w:hint="default"/>
+      </w:rPr>
+    </w:lvl>
+    <w:lvl w:ilvl="3" w:tplc="10000001" w:tentative="1">
+      <w:start w:val="1"/>
+      <w:numFmt w:val="bullet"/>
+      <w:lvlText w:val=""/>
+      <w:lvlJc w:val="left"/>
+      <w:pPr>
+        <w:ind w:left="3600" w:hanging="360"/>
+      </w:pPr>
+      <w:rPr>
+        <w:rFonts w:ascii="Symbol" w:hAnsi="Symbol" w:hint="default"/>
+      </w:rPr>
+    </w:lvl>
+    <w:lvl w:ilvl="4" w:tplc="10000003" w:tentative="1">
+      <w:start w:val="1"/>
+      <w:numFmt w:val="bullet"/>
+      <w:lvlText w:val="o"/>
+      <w:lvlJc w:val="left"/>
+      <w:pPr>
+        <w:ind w:left="4320" w:hanging="360"/>
+      </w:pPr>
+      <w:rPr>
+        <w:rFonts w:ascii="Courier New" w:hAnsi="Courier New" w:cs="Courier New" w:hint="default"/>
+      </w:rPr>
+    </w:lvl>
+    <w:lvl w:ilvl="5" w:tplc="10000005" w:tentative="1">
+      <w:start w:val="1"/>
+      <w:numFmt w:val="bullet"/>
+      <w:lvlText w:val=""/>
+      <w:lvlJc w:val="left"/>
+      <w:pPr>
+        <w:ind w:left="5040" w:hanging="360"/>
+      </w:pPr>
+      <w:rPr>
+        <w:rFonts w:ascii="Wingdings" w:hAnsi="Wingdings" w:hint="default"/>
+      </w:rPr>
+    </w:lvl>
+    <w:lvl w:ilvl="6" w:tplc="10000001" w:tentative="1">
+      <w:start w:val="1"/>
+      <w:numFmt w:val="bullet"/>
+      <w:lvlText w:val=""/>
+      <w:lvlJc w:val="left"/>
+      <w:pPr>
+        <w:ind w:left="5760" w:hanging="360"/>
+      </w:pPr>
+      <w:rPr>
+        <w:rFonts w:ascii="Symbol" w:hAnsi="Symbol" w:hint="default"/>
+      </w:rPr>
+    </w:lvl>
+    <w:lvl w:ilvl="7" w:tplc="10000003" w:tentative="1">
+      <w:start w:val="1"/>
+      <w:numFmt w:val="bullet"/>
+      <w:lvlText w:val="o"/>
+      <w:lvlJc w:val="left"/>
+      <w:pPr>
+        <w:ind w:left="6480" w:hanging="360"/>
+      </w:pPr>
+      <w:rPr>
+        <w:rFonts w:ascii="Courier New" w:hAnsi="Courier New" w:cs="Courier New" w:hint="default"/>
+      </w:rPr>
+    </w:lvl>
+    <w:lvl w:ilvl="8" w:tplc="10000005" w:tentative="1">
+      <w:start w:val="1"/>
+      <w:numFmt w:val="bullet"/>
+      <w:lvlText w:val=""/>
+      <w:lvlJc w:val="left"/>
+      <w:pPr>
+        <w:ind w:left="7200" w:hanging="360"/>
+      </w:pPr>
+      <w:rPr>
+        <w:rFonts w:ascii="Wingdings" w:hAnsi="Wingdings" w:hint="default"/>
+      </w:rPr>
+    </w:lvl>
+  </w:abstractNum>
+  <w:abstractNum w:abstractNumId="1" w15:restartNumberingAfterBreak="0">
     <w:nsid w:val="07033FFA"/>
     <w:multiLevelType w:val="hybridMultilevel"/>
     <w:tmpl w:val="4D60EA46"/>
@@ -2578,7 +4545,519 @@
       </w:pPr>
     </w:lvl>
   </w:abstractNum>
-  <w:abstractNum w:abstractNumId="1">
+  <w:abstractNum w:abstractNumId="2" w15:restartNumberingAfterBreak="0">
+    <w:nsid w:val="0B0B4DA8"/>
+    <w:multiLevelType w:val="hybridMultilevel"/>
+    <w:tmpl w:val="F27C1C36"/>
+    <w:lvl w:ilvl="0" w:tplc="FBE06D4A">
+      <w:numFmt w:val="bullet"/>
+      <w:lvlText w:val="-"/>
+      <w:lvlJc w:val="left"/>
+      <w:pPr>
+        <w:ind w:left="1800" w:hanging="360"/>
+      </w:pPr>
+      <w:rPr>
+        <w:rFonts w:ascii="Arial" w:eastAsiaTheme="minorEastAsia" w:hAnsi="Arial" w:cs="Arial" w:hint="default"/>
+      </w:rPr>
+    </w:lvl>
+    <w:lvl w:ilvl="1" w:tplc="10000003" w:tentative="1">
+      <w:start w:val="1"/>
+      <w:numFmt w:val="bullet"/>
+      <w:lvlText w:val="o"/>
+      <w:lvlJc w:val="left"/>
+      <w:pPr>
+        <w:ind w:left="2520" w:hanging="360"/>
+      </w:pPr>
+      <w:rPr>
+        <w:rFonts w:ascii="Courier New" w:hAnsi="Courier New" w:cs="Courier New" w:hint="default"/>
+      </w:rPr>
+    </w:lvl>
+    <w:lvl w:ilvl="2" w:tplc="10000005" w:tentative="1">
+      <w:start w:val="1"/>
+      <w:numFmt w:val="bullet"/>
+      <w:lvlText w:val=""/>
+      <w:lvlJc w:val="left"/>
+      <w:pPr>
+        <w:ind w:left="3240" w:hanging="360"/>
+      </w:pPr>
+      <w:rPr>
+        <w:rFonts w:ascii="Wingdings" w:hAnsi="Wingdings" w:hint="default"/>
+      </w:rPr>
+    </w:lvl>
+    <w:lvl w:ilvl="3" w:tplc="10000001" w:tentative="1">
+      <w:start w:val="1"/>
+      <w:numFmt w:val="bullet"/>
+      <w:lvlText w:val=""/>
+      <w:lvlJc w:val="left"/>
+      <w:pPr>
+        <w:ind w:left="3960" w:hanging="360"/>
+      </w:pPr>
+      <w:rPr>
+        <w:rFonts w:ascii="Symbol" w:hAnsi="Symbol" w:hint="default"/>
+      </w:rPr>
+    </w:lvl>
+    <w:lvl w:ilvl="4" w:tplc="10000003" w:tentative="1">
+      <w:start w:val="1"/>
+      <w:numFmt w:val="bullet"/>
+      <w:lvlText w:val="o"/>
+      <w:lvlJc w:val="left"/>
+      <w:pPr>
+        <w:ind w:left="4680" w:hanging="360"/>
+      </w:pPr>
+      <w:rPr>
+        <w:rFonts w:ascii="Courier New" w:hAnsi="Courier New" w:cs="Courier New" w:hint="default"/>
+      </w:rPr>
+    </w:lvl>
+    <w:lvl w:ilvl="5" w:tplc="10000005" w:tentative="1">
+      <w:start w:val="1"/>
+      <w:numFmt w:val="bullet"/>
+      <w:lvlText w:val=""/>
+      <w:lvlJc w:val="left"/>
+      <w:pPr>
+        <w:ind w:left="5400" w:hanging="360"/>
+      </w:pPr>
+      <w:rPr>
+        <w:rFonts w:ascii="Wingdings" w:hAnsi="Wingdings" w:hint="default"/>
+      </w:rPr>
+    </w:lvl>
+    <w:lvl w:ilvl="6" w:tplc="10000001" w:tentative="1">
+      <w:start w:val="1"/>
+      <w:numFmt w:val="bullet"/>
+      <w:lvlText w:val=""/>
+      <w:lvlJc w:val="left"/>
+      <w:pPr>
+        <w:ind w:left="6120" w:hanging="360"/>
+      </w:pPr>
+      <w:rPr>
+        <w:rFonts w:ascii="Symbol" w:hAnsi="Symbol" w:hint="default"/>
+      </w:rPr>
+    </w:lvl>
+    <w:lvl w:ilvl="7" w:tplc="10000003" w:tentative="1">
+      <w:start w:val="1"/>
+      <w:numFmt w:val="bullet"/>
+      <w:lvlText w:val="o"/>
+      <w:lvlJc w:val="left"/>
+      <w:pPr>
+        <w:ind w:left="6840" w:hanging="360"/>
+      </w:pPr>
+      <w:rPr>
+        <w:rFonts w:ascii="Courier New" w:hAnsi="Courier New" w:cs="Courier New" w:hint="default"/>
+      </w:rPr>
+    </w:lvl>
+    <w:lvl w:ilvl="8" w:tplc="10000005" w:tentative="1">
+      <w:start w:val="1"/>
+      <w:numFmt w:val="bullet"/>
+      <w:lvlText w:val=""/>
+      <w:lvlJc w:val="left"/>
+      <w:pPr>
+        <w:ind w:left="7560" w:hanging="360"/>
+      </w:pPr>
+      <w:rPr>
+        <w:rFonts w:ascii="Wingdings" w:hAnsi="Wingdings" w:hint="default"/>
+      </w:rPr>
+    </w:lvl>
+  </w:abstractNum>
+  <w:abstractNum w:abstractNumId="3" w15:restartNumberingAfterBreak="0">
+    <w:nsid w:val="110812B4"/>
+    <w:multiLevelType w:val="hybridMultilevel"/>
+    <w:tmpl w:val="8C60CB34"/>
+    <w:lvl w:ilvl="0" w:tplc="CB922634">
+      <w:start w:val="2"/>
+      <w:numFmt w:val="decimal"/>
+      <w:lvlText w:val="%1."/>
+      <w:lvlJc w:val="left"/>
+      <w:pPr>
+        <w:ind w:left="1080" w:hanging="360"/>
+      </w:pPr>
+      <w:rPr>
+        <w:rFonts w:hint="default"/>
+      </w:rPr>
+    </w:lvl>
+    <w:lvl w:ilvl="1" w:tplc="10000019" w:tentative="1">
+      <w:start w:val="1"/>
+      <w:numFmt w:val="lowerLetter"/>
+      <w:lvlText w:val="%2."/>
+      <w:lvlJc w:val="left"/>
+      <w:pPr>
+        <w:ind w:left="1800" w:hanging="360"/>
+      </w:pPr>
+    </w:lvl>
+    <w:lvl w:ilvl="2" w:tplc="1000001B" w:tentative="1">
+      <w:start w:val="1"/>
+      <w:numFmt w:val="lowerRoman"/>
+      <w:lvlText w:val="%3."/>
+      <w:lvlJc w:val="right"/>
+      <w:pPr>
+        <w:ind w:left="2520" w:hanging="180"/>
+      </w:pPr>
+    </w:lvl>
+    <w:lvl w:ilvl="3" w:tplc="1000000F" w:tentative="1">
+      <w:start w:val="1"/>
+      <w:numFmt w:val="decimal"/>
+      <w:lvlText w:val="%4."/>
+      <w:lvlJc w:val="left"/>
+      <w:pPr>
+        <w:ind w:left="3240" w:hanging="360"/>
+      </w:pPr>
+    </w:lvl>
+    <w:lvl w:ilvl="4" w:tplc="10000019" w:tentative="1">
+      <w:start w:val="1"/>
+      <w:numFmt w:val="lowerLetter"/>
+      <w:lvlText w:val="%5."/>
+      <w:lvlJc w:val="left"/>
+      <w:pPr>
+        <w:ind w:left="3960" w:hanging="360"/>
+      </w:pPr>
+    </w:lvl>
+    <w:lvl w:ilvl="5" w:tplc="1000001B" w:tentative="1">
+      <w:start w:val="1"/>
+      <w:numFmt w:val="lowerRoman"/>
+      <w:lvlText w:val="%6."/>
+      <w:lvlJc w:val="right"/>
+      <w:pPr>
+        <w:ind w:left="4680" w:hanging="180"/>
+      </w:pPr>
+    </w:lvl>
+    <w:lvl w:ilvl="6" w:tplc="1000000F" w:tentative="1">
+      <w:start w:val="1"/>
+      <w:numFmt w:val="decimal"/>
+      <w:lvlText w:val="%7."/>
+      <w:lvlJc w:val="left"/>
+      <w:pPr>
+        <w:ind w:left="5400" w:hanging="360"/>
+      </w:pPr>
+    </w:lvl>
+    <w:lvl w:ilvl="7" w:tplc="10000019" w:tentative="1">
+      <w:start w:val="1"/>
+      <w:numFmt w:val="lowerLetter"/>
+      <w:lvlText w:val="%8."/>
+      <w:lvlJc w:val="left"/>
+      <w:pPr>
+        <w:ind w:left="6120" w:hanging="360"/>
+      </w:pPr>
+    </w:lvl>
+    <w:lvl w:ilvl="8" w:tplc="1000001B" w:tentative="1">
+      <w:start w:val="1"/>
+      <w:numFmt w:val="lowerRoman"/>
+      <w:lvlText w:val="%9."/>
+      <w:lvlJc w:val="right"/>
+      <w:pPr>
+        <w:ind w:left="6840" w:hanging="180"/>
+      </w:pPr>
+    </w:lvl>
+  </w:abstractNum>
+  <w:abstractNum w:abstractNumId="4" w15:restartNumberingAfterBreak="0">
+    <w:nsid w:val="1A8356C1"/>
+    <w:multiLevelType w:val="hybridMultilevel"/>
+    <w:tmpl w:val="613243CA"/>
+    <w:lvl w:ilvl="0" w:tplc="2000000F">
+      <w:start w:val="1"/>
+      <w:numFmt w:val="decimal"/>
+      <w:lvlText w:val="%1."/>
+      <w:lvlJc w:val="left"/>
+      <w:pPr>
+        <w:ind w:left="1440" w:hanging="360"/>
+      </w:pPr>
+    </w:lvl>
+    <w:lvl w:ilvl="1" w:tplc="10000019" w:tentative="1">
+      <w:start w:val="1"/>
+      <w:numFmt w:val="lowerLetter"/>
+      <w:lvlText w:val="%2."/>
+      <w:lvlJc w:val="left"/>
+      <w:pPr>
+        <w:ind w:left="2160" w:hanging="360"/>
+      </w:pPr>
+    </w:lvl>
+    <w:lvl w:ilvl="2" w:tplc="1000001B" w:tentative="1">
+      <w:start w:val="1"/>
+      <w:numFmt w:val="lowerRoman"/>
+      <w:lvlText w:val="%3."/>
+      <w:lvlJc w:val="right"/>
+      <w:pPr>
+        <w:ind w:left="2880" w:hanging="180"/>
+      </w:pPr>
+    </w:lvl>
+    <w:lvl w:ilvl="3" w:tplc="1000000F" w:tentative="1">
+      <w:start w:val="1"/>
+      <w:numFmt w:val="decimal"/>
+      <w:lvlText w:val="%4."/>
+      <w:lvlJc w:val="left"/>
+      <w:pPr>
+        <w:ind w:left="3600" w:hanging="360"/>
+      </w:pPr>
+    </w:lvl>
+    <w:lvl w:ilvl="4" w:tplc="10000019" w:tentative="1">
+      <w:start w:val="1"/>
+      <w:numFmt w:val="lowerLetter"/>
+      <w:lvlText w:val="%5."/>
+      <w:lvlJc w:val="left"/>
+      <w:pPr>
+        <w:ind w:left="4320" w:hanging="360"/>
+      </w:pPr>
+    </w:lvl>
+    <w:lvl w:ilvl="5" w:tplc="1000001B" w:tentative="1">
+      <w:start w:val="1"/>
+      <w:numFmt w:val="lowerRoman"/>
+      <w:lvlText w:val="%6."/>
+      <w:lvlJc w:val="right"/>
+      <w:pPr>
+        <w:ind w:left="5040" w:hanging="180"/>
+      </w:pPr>
+    </w:lvl>
+    <w:lvl w:ilvl="6" w:tplc="1000000F" w:tentative="1">
+      <w:start w:val="1"/>
+      <w:numFmt w:val="decimal"/>
+      <w:lvlText w:val="%7."/>
+      <w:lvlJc w:val="left"/>
+      <w:pPr>
+        <w:ind w:left="5760" w:hanging="360"/>
+      </w:pPr>
+    </w:lvl>
+    <w:lvl w:ilvl="7" w:tplc="10000019" w:tentative="1">
+      <w:start w:val="1"/>
+      <w:numFmt w:val="lowerLetter"/>
+      <w:lvlText w:val="%8."/>
+      <w:lvlJc w:val="left"/>
+      <w:pPr>
+        <w:ind w:left="6480" w:hanging="360"/>
+      </w:pPr>
+    </w:lvl>
+    <w:lvl w:ilvl="8" w:tplc="1000001B" w:tentative="1">
+      <w:start w:val="1"/>
+      <w:numFmt w:val="lowerRoman"/>
+      <w:lvlText w:val="%9."/>
+      <w:lvlJc w:val="right"/>
+      <w:pPr>
+        <w:ind w:left="7200" w:hanging="180"/>
+      </w:pPr>
+    </w:lvl>
+  </w:abstractNum>
+  <w:abstractNum w:abstractNumId="5" w15:restartNumberingAfterBreak="0">
+    <w:nsid w:val="29AE20CB"/>
+    <w:multiLevelType w:val="hybridMultilevel"/>
+    <w:tmpl w:val="3C505DDA"/>
+    <w:lvl w:ilvl="0" w:tplc="FBE06D4A">
+      <w:numFmt w:val="bullet"/>
+      <w:lvlText w:val="-"/>
+      <w:lvlJc w:val="left"/>
+      <w:pPr>
+        <w:ind w:left="720" w:hanging="360"/>
+      </w:pPr>
+      <w:rPr>
+        <w:rFonts w:ascii="Arial" w:eastAsiaTheme="minorEastAsia" w:hAnsi="Arial" w:cs="Arial" w:hint="default"/>
+      </w:rPr>
+    </w:lvl>
+    <w:lvl w:ilvl="1" w:tplc="10000003" w:tentative="1">
+      <w:start w:val="1"/>
+      <w:numFmt w:val="bullet"/>
+      <w:lvlText w:val="o"/>
+      <w:lvlJc w:val="left"/>
+      <w:pPr>
+        <w:ind w:left="1440" w:hanging="360"/>
+      </w:pPr>
+      <w:rPr>
+        <w:rFonts w:ascii="Courier New" w:hAnsi="Courier New" w:cs="Courier New" w:hint="default"/>
+      </w:rPr>
+    </w:lvl>
+    <w:lvl w:ilvl="2" w:tplc="10000005" w:tentative="1">
+      <w:start w:val="1"/>
+      <w:numFmt w:val="bullet"/>
+      <w:lvlText w:val=""/>
+      <w:lvlJc w:val="left"/>
+      <w:pPr>
+        <w:ind w:left="2160" w:hanging="360"/>
+      </w:pPr>
+      <w:rPr>
+        <w:rFonts w:ascii="Wingdings" w:hAnsi="Wingdings" w:hint="default"/>
+      </w:rPr>
+    </w:lvl>
+    <w:lvl w:ilvl="3" w:tplc="10000001" w:tentative="1">
+      <w:start w:val="1"/>
+      <w:numFmt w:val="bullet"/>
+      <w:lvlText w:val=""/>
+      <w:lvlJc w:val="left"/>
+      <w:pPr>
+        <w:ind w:left="2880" w:hanging="360"/>
+      </w:pPr>
+      <w:rPr>
+        <w:rFonts w:ascii="Symbol" w:hAnsi="Symbol" w:hint="default"/>
+      </w:rPr>
+    </w:lvl>
+    <w:lvl w:ilvl="4" w:tplc="10000003" w:tentative="1">
+      <w:start w:val="1"/>
+      <w:numFmt w:val="bullet"/>
+      <w:lvlText w:val="o"/>
+      <w:lvlJc w:val="left"/>
+      <w:pPr>
+        <w:ind w:left="3600" w:hanging="360"/>
+      </w:pPr>
+      <w:rPr>
+        <w:rFonts w:ascii="Courier New" w:hAnsi="Courier New" w:cs="Courier New" w:hint="default"/>
+      </w:rPr>
+    </w:lvl>
+    <w:lvl w:ilvl="5" w:tplc="10000005" w:tentative="1">
+      <w:start w:val="1"/>
+      <w:numFmt w:val="bullet"/>
+      <w:lvlText w:val=""/>
+      <w:lvlJc w:val="left"/>
+      <w:pPr>
+        <w:ind w:left="4320" w:hanging="360"/>
+      </w:pPr>
+      <w:rPr>
+        <w:rFonts w:ascii="Wingdings" w:hAnsi="Wingdings" w:hint="default"/>
+      </w:rPr>
+    </w:lvl>
+    <w:lvl w:ilvl="6" w:tplc="10000001" w:tentative="1">
+      <w:start w:val="1"/>
+      <w:numFmt w:val="bullet"/>
+      <w:lvlText w:val=""/>
+      <w:lvlJc w:val="left"/>
+      <w:pPr>
+        <w:ind w:left="5040" w:hanging="360"/>
+      </w:pPr>
+      <w:rPr>
+        <w:rFonts w:ascii="Symbol" w:hAnsi="Symbol" w:hint="default"/>
+      </w:rPr>
+    </w:lvl>
+    <w:lvl w:ilvl="7" w:tplc="10000003" w:tentative="1">
+      <w:start w:val="1"/>
+      <w:numFmt w:val="bullet"/>
+      <w:lvlText w:val="o"/>
+      <w:lvlJc w:val="left"/>
+      <w:pPr>
+        <w:ind w:left="5760" w:hanging="360"/>
+      </w:pPr>
+      <w:rPr>
+        <w:rFonts w:ascii="Courier New" w:hAnsi="Courier New" w:cs="Courier New" w:hint="default"/>
+      </w:rPr>
+    </w:lvl>
+    <w:lvl w:ilvl="8" w:tplc="10000005" w:tentative="1">
+      <w:start w:val="1"/>
+      <w:numFmt w:val="bullet"/>
+      <w:lvlText w:val=""/>
+      <w:lvlJc w:val="left"/>
+      <w:pPr>
+        <w:ind w:left="6480" w:hanging="360"/>
+      </w:pPr>
+      <w:rPr>
+        <w:rFonts w:ascii="Wingdings" w:hAnsi="Wingdings" w:hint="default"/>
+      </w:rPr>
+    </w:lvl>
+  </w:abstractNum>
+  <w:abstractNum w:abstractNumId="6" w15:restartNumberingAfterBreak="0">
+    <w:nsid w:val="29F304FC"/>
+    <w:multiLevelType w:val="hybridMultilevel"/>
+    <w:tmpl w:val="C33EBB3E"/>
+    <w:lvl w:ilvl="0" w:tplc="CD32B224">
+      <w:start w:val="2"/>
+      <w:numFmt w:val="bullet"/>
+      <w:lvlText w:val="-"/>
+      <w:lvlJc w:val="left"/>
+      <w:pPr>
+        <w:ind w:left="1080" w:hanging="360"/>
+      </w:pPr>
+      <w:rPr>
+        <w:rFonts w:ascii="Arial" w:eastAsiaTheme="minorEastAsia" w:hAnsi="Arial" w:cs="Arial" w:hint="default"/>
+      </w:rPr>
+    </w:lvl>
+    <w:lvl w:ilvl="1" w:tplc="10000003" w:tentative="1">
+      <w:start w:val="1"/>
+      <w:numFmt w:val="bullet"/>
+      <w:lvlText w:val="o"/>
+      <w:lvlJc w:val="left"/>
+      <w:pPr>
+        <w:ind w:left="1800" w:hanging="360"/>
+      </w:pPr>
+      <w:rPr>
+        <w:rFonts w:ascii="Courier New" w:hAnsi="Courier New" w:cs="Courier New" w:hint="default"/>
+      </w:rPr>
+    </w:lvl>
+    <w:lvl w:ilvl="2" w:tplc="10000005" w:tentative="1">
+      <w:start w:val="1"/>
+      <w:numFmt w:val="bullet"/>
+      <w:lvlText w:val=""/>
+      <w:lvlJc w:val="left"/>
+      <w:pPr>
+        <w:ind w:left="2520" w:hanging="360"/>
+      </w:pPr>
+      <w:rPr>
+        <w:rFonts w:ascii="Wingdings" w:hAnsi="Wingdings" w:hint="default"/>
+      </w:rPr>
+    </w:lvl>
+    <w:lvl w:ilvl="3" w:tplc="10000001" w:tentative="1">
+      <w:start w:val="1"/>
+      <w:numFmt w:val="bullet"/>
+      <w:lvlText w:val=""/>
+      <w:lvlJc w:val="left"/>
+      <w:pPr>
+        <w:ind w:left="3240" w:hanging="360"/>
+      </w:pPr>
+      <w:rPr>
+        <w:rFonts w:ascii="Symbol" w:hAnsi="Symbol" w:hint="default"/>
+      </w:rPr>
+    </w:lvl>
+    <w:lvl w:ilvl="4" w:tplc="10000003" w:tentative="1">
+      <w:start w:val="1"/>
+      <w:numFmt w:val="bullet"/>
+      <w:lvlText w:val="o"/>
+      <w:lvlJc w:val="left"/>
+      <w:pPr>
+        <w:ind w:left="3960" w:hanging="360"/>
+      </w:pPr>
+      <w:rPr>
+        <w:rFonts w:ascii="Courier New" w:hAnsi="Courier New" w:cs="Courier New" w:hint="default"/>
+      </w:rPr>
+    </w:lvl>
+    <w:lvl w:ilvl="5" w:tplc="10000005" w:tentative="1">
+      <w:start w:val="1"/>
+      <w:numFmt w:val="bullet"/>
+      <w:lvlText w:val=""/>
+      <w:lvlJc w:val="left"/>
+      <w:pPr>
+        <w:ind w:left="4680" w:hanging="360"/>
+      </w:pPr>
+      <w:rPr>
+        <w:rFonts w:ascii="Wingdings" w:hAnsi="Wingdings" w:hint="default"/>
+      </w:rPr>
+    </w:lvl>
+    <w:lvl w:ilvl="6" w:tplc="10000001" w:tentative="1">
+      <w:start w:val="1"/>
+      <w:numFmt w:val="bullet"/>
+      <w:lvlText w:val=""/>
+      <w:lvlJc w:val="left"/>
+      <w:pPr>
+        <w:ind w:left="5400" w:hanging="360"/>
+      </w:pPr>
+      <w:rPr>
+        <w:rFonts w:ascii="Symbol" w:hAnsi="Symbol" w:hint="default"/>
+      </w:rPr>
+    </w:lvl>
+    <w:lvl w:ilvl="7" w:tplc="10000003" w:tentative="1">
+      <w:start w:val="1"/>
+      <w:numFmt w:val="bullet"/>
+      <w:lvlText w:val="o"/>
+      <w:lvlJc w:val="left"/>
+      <w:pPr>
+        <w:ind w:left="6120" w:hanging="360"/>
+      </w:pPr>
+      <w:rPr>
+        <w:rFonts w:ascii="Courier New" w:hAnsi="Courier New" w:cs="Courier New" w:hint="default"/>
+      </w:rPr>
+    </w:lvl>
+    <w:lvl w:ilvl="8" w:tplc="10000005" w:tentative="1">
+      <w:start w:val="1"/>
+      <w:numFmt w:val="bullet"/>
+      <w:lvlText w:val=""/>
+      <w:lvlJc w:val="left"/>
+      <w:pPr>
+        <w:ind w:left="6840" w:hanging="360"/>
+      </w:pPr>
+      <w:rPr>
+        <w:rFonts w:ascii="Wingdings" w:hAnsi="Wingdings" w:hint="default"/>
+      </w:rPr>
+    </w:lvl>
+  </w:abstractNum>
+  <w:abstractNum w:abstractNumId="7" w15:restartNumberingAfterBreak="0">
     <w:nsid w:val="313A3334"/>
     <w:multiLevelType w:val="hybridMultilevel"/>
     <w:tmpl w:val="36C44A86"/>
@@ -2691,7 +5170,295 @@
       </w:rPr>
     </w:lvl>
   </w:abstractNum>
-  <w:abstractNum w:abstractNumId="2">
+  <w:abstractNum w:abstractNumId="8" w15:restartNumberingAfterBreak="0">
+    <w:nsid w:val="57313518"/>
+    <w:multiLevelType w:val="hybridMultilevel"/>
+    <w:tmpl w:val="E22E8A54"/>
+    <w:lvl w:ilvl="0" w:tplc="8B9AF41E">
+      <w:start w:val="1"/>
+      <w:numFmt w:val="decimal"/>
+      <w:lvlText w:val="%1."/>
+      <w:lvlJc w:val="left"/>
+      <w:pPr>
+        <w:ind w:left="1080" w:hanging="360"/>
+      </w:pPr>
+      <w:rPr>
+        <w:rFonts w:hint="default"/>
+      </w:rPr>
+    </w:lvl>
+    <w:lvl w:ilvl="1" w:tplc="10000019" w:tentative="1">
+      <w:start w:val="1"/>
+      <w:numFmt w:val="lowerLetter"/>
+      <w:lvlText w:val="%2."/>
+      <w:lvlJc w:val="left"/>
+      <w:pPr>
+        <w:ind w:left="1800" w:hanging="360"/>
+      </w:pPr>
+    </w:lvl>
+    <w:lvl w:ilvl="2" w:tplc="1000001B" w:tentative="1">
+      <w:start w:val="1"/>
+      <w:numFmt w:val="lowerRoman"/>
+      <w:lvlText w:val="%3."/>
+      <w:lvlJc w:val="right"/>
+      <w:pPr>
+        <w:ind w:left="2520" w:hanging="180"/>
+      </w:pPr>
+    </w:lvl>
+    <w:lvl w:ilvl="3" w:tplc="1000000F" w:tentative="1">
+      <w:start w:val="1"/>
+      <w:numFmt w:val="decimal"/>
+      <w:lvlText w:val="%4."/>
+      <w:lvlJc w:val="left"/>
+      <w:pPr>
+        <w:ind w:left="3240" w:hanging="360"/>
+      </w:pPr>
+    </w:lvl>
+    <w:lvl w:ilvl="4" w:tplc="10000019" w:tentative="1">
+      <w:start w:val="1"/>
+      <w:numFmt w:val="lowerLetter"/>
+      <w:lvlText w:val="%5."/>
+      <w:lvlJc w:val="left"/>
+      <w:pPr>
+        <w:ind w:left="3960" w:hanging="360"/>
+      </w:pPr>
+    </w:lvl>
+    <w:lvl w:ilvl="5" w:tplc="1000001B" w:tentative="1">
+      <w:start w:val="1"/>
+      <w:numFmt w:val="lowerRoman"/>
+      <w:lvlText w:val="%6."/>
+      <w:lvlJc w:val="right"/>
+      <w:pPr>
+        <w:ind w:left="4680" w:hanging="180"/>
+      </w:pPr>
+    </w:lvl>
+    <w:lvl w:ilvl="6" w:tplc="1000000F" w:tentative="1">
+      <w:start w:val="1"/>
+      <w:numFmt w:val="decimal"/>
+      <w:lvlText w:val="%7."/>
+      <w:lvlJc w:val="left"/>
+      <w:pPr>
+        <w:ind w:left="5400" w:hanging="360"/>
+      </w:pPr>
+    </w:lvl>
+    <w:lvl w:ilvl="7" w:tplc="10000019" w:tentative="1">
+      <w:start w:val="1"/>
+      <w:numFmt w:val="lowerLetter"/>
+      <w:lvlText w:val="%8."/>
+      <w:lvlJc w:val="left"/>
+      <w:pPr>
+        <w:ind w:left="6120" w:hanging="360"/>
+      </w:pPr>
+    </w:lvl>
+    <w:lvl w:ilvl="8" w:tplc="1000001B" w:tentative="1">
+      <w:start w:val="1"/>
+      <w:numFmt w:val="lowerRoman"/>
+      <w:lvlText w:val="%9."/>
+      <w:lvlJc w:val="right"/>
+      <w:pPr>
+        <w:ind w:left="6840" w:hanging="180"/>
+      </w:pPr>
+    </w:lvl>
+  </w:abstractNum>
+  <w:abstractNum w:abstractNumId="9" w15:restartNumberingAfterBreak="0">
+    <w:nsid w:val="5C475D5F"/>
+    <w:multiLevelType w:val="hybridMultilevel"/>
+    <w:tmpl w:val="BAB2F8EE"/>
+    <w:lvl w:ilvl="0" w:tplc="20000001">
+      <w:start w:val="1"/>
+      <w:numFmt w:val="bullet"/>
+      <w:lvlText w:val=""/>
+      <w:lvlJc w:val="left"/>
+      <w:pPr>
+        <w:ind w:left="720" w:hanging="360"/>
+      </w:pPr>
+      <w:rPr>
+        <w:rFonts w:ascii="Symbol" w:hAnsi="Symbol" w:hint="default"/>
+      </w:rPr>
+    </w:lvl>
+    <w:lvl w:ilvl="1" w:tplc="10000003" w:tentative="1">
+      <w:start w:val="1"/>
+      <w:numFmt w:val="bullet"/>
+      <w:lvlText w:val="o"/>
+      <w:lvlJc w:val="left"/>
+      <w:pPr>
+        <w:ind w:left="1440" w:hanging="360"/>
+      </w:pPr>
+      <w:rPr>
+        <w:rFonts w:ascii="Courier New" w:hAnsi="Courier New" w:cs="Courier New" w:hint="default"/>
+      </w:rPr>
+    </w:lvl>
+    <w:lvl w:ilvl="2" w:tplc="10000005" w:tentative="1">
+      <w:start w:val="1"/>
+      <w:numFmt w:val="bullet"/>
+      <w:lvlText w:val=""/>
+      <w:lvlJc w:val="left"/>
+      <w:pPr>
+        <w:ind w:left="2160" w:hanging="360"/>
+      </w:pPr>
+      <w:rPr>
+        <w:rFonts w:ascii="Wingdings" w:hAnsi="Wingdings" w:hint="default"/>
+      </w:rPr>
+    </w:lvl>
+    <w:lvl w:ilvl="3" w:tplc="10000001" w:tentative="1">
+      <w:start w:val="1"/>
+      <w:numFmt w:val="bullet"/>
+      <w:lvlText w:val=""/>
+      <w:lvlJc w:val="left"/>
+      <w:pPr>
+        <w:ind w:left="2880" w:hanging="360"/>
+      </w:pPr>
+      <w:rPr>
+        <w:rFonts w:ascii="Symbol" w:hAnsi="Symbol" w:hint="default"/>
+      </w:rPr>
+    </w:lvl>
+    <w:lvl w:ilvl="4" w:tplc="10000003" w:tentative="1">
+      <w:start w:val="1"/>
+      <w:numFmt w:val="bullet"/>
+      <w:lvlText w:val="o"/>
+      <w:lvlJc w:val="left"/>
+      <w:pPr>
+        <w:ind w:left="3600" w:hanging="360"/>
+      </w:pPr>
+      <w:rPr>
+        <w:rFonts w:ascii="Courier New" w:hAnsi="Courier New" w:cs="Courier New" w:hint="default"/>
+      </w:rPr>
+    </w:lvl>
+    <w:lvl w:ilvl="5" w:tplc="10000005" w:tentative="1">
+      <w:start w:val="1"/>
+      <w:numFmt w:val="bullet"/>
+      <w:lvlText w:val=""/>
+      <w:lvlJc w:val="left"/>
+      <w:pPr>
+        <w:ind w:left="4320" w:hanging="360"/>
+      </w:pPr>
+      <w:rPr>
+        <w:rFonts w:ascii="Wingdings" w:hAnsi="Wingdings" w:hint="default"/>
+      </w:rPr>
+    </w:lvl>
+    <w:lvl w:ilvl="6" w:tplc="10000001" w:tentative="1">
+      <w:start w:val="1"/>
+      <w:numFmt w:val="bullet"/>
+      <w:lvlText w:val=""/>
+      <w:lvlJc w:val="left"/>
+      <w:pPr>
+        <w:ind w:left="5040" w:hanging="360"/>
+      </w:pPr>
+      <w:rPr>
+        <w:rFonts w:ascii="Symbol" w:hAnsi="Symbol" w:hint="default"/>
+      </w:rPr>
+    </w:lvl>
+    <w:lvl w:ilvl="7" w:tplc="10000003" w:tentative="1">
+      <w:start w:val="1"/>
+      <w:numFmt w:val="bullet"/>
+      <w:lvlText w:val="o"/>
+      <w:lvlJc w:val="left"/>
+      <w:pPr>
+        <w:ind w:left="5760" w:hanging="360"/>
+      </w:pPr>
+      <w:rPr>
+        <w:rFonts w:ascii="Courier New" w:hAnsi="Courier New" w:cs="Courier New" w:hint="default"/>
+      </w:rPr>
+    </w:lvl>
+    <w:lvl w:ilvl="8" w:tplc="10000005" w:tentative="1">
+      <w:start w:val="1"/>
+      <w:numFmt w:val="bullet"/>
+      <w:lvlText w:val=""/>
+      <w:lvlJc w:val="left"/>
+      <w:pPr>
+        <w:ind w:left="6480" w:hanging="360"/>
+      </w:pPr>
+      <w:rPr>
+        <w:rFonts w:ascii="Wingdings" w:hAnsi="Wingdings" w:hint="default"/>
+      </w:rPr>
+    </w:lvl>
+  </w:abstractNum>
+  <w:abstractNum w:abstractNumId="10" w15:restartNumberingAfterBreak="0">
+    <w:nsid w:val="5C7B335D"/>
+    <w:multiLevelType w:val="hybridMultilevel"/>
+    <w:tmpl w:val="613243CA"/>
+    <w:lvl w:ilvl="0" w:tplc="2000000F">
+      <w:start w:val="1"/>
+      <w:numFmt w:val="decimal"/>
+      <w:lvlText w:val="%1."/>
+      <w:lvlJc w:val="left"/>
+      <w:pPr>
+        <w:ind w:left="1440" w:hanging="360"/>
+      </w:pPr>
+    </w:lvl>
+    <w:lvl w:ilvl="1" w:tplc="10000019" w:tentative="1">
+      <w:start w:val="1"/>
+      <w:numFmt w:val="lowerLetter"/>
+      <w:lvlText w:val="%2."/>
+      <w:lvlJc w:val="left"/>
+      <w:pPr>
+        <w:ind w:left="2160" w:hanging="360"/>
+      </w:pPr>
+    </w:lvl>
+    <w:lvl w:ilvl="2" w:tplc="1000001B" w:tentative="1">
+      <w:start w:val="1"/>
+      <w:numFmt w:val="lowerRoman"/>
+      <w:lvlText w:val="%3."/>
+      <w:lvlJc w:val="right"/>
+      <w:pPr>
+        <w:ind w:left="2880" w:hanging="180"/>
+      </w:pPr>
+    </w:lvl>
+    <w:lvl w:ilvl="3" w:tplc="1000000F" w:tentative="1">
+      <w:start w:val="1"/>
+      <w:numFmt w:val="decimal"/>
+      <w:lvlText w:val="%4."/>
+      <w:lvlJc w:val="left"/>
+      <w:pPr>
+        <w:ind w:left="3600" w:hanging="360"/>
+      </w:pPr>
+    </w:lvl>
+    <w:lvl w:ilvl="4" w:tplc="10000019" w:tentative="1">
+      <w:start w:val="1"/>
+      <w:numFmt w:val="lowerLetter"/>
+      <w:lvlText w:val="%5."/>
+      <w:lvlJc w:val="left"/>
+      <w:pPr>
+        <w:ind w:left="4320" w:hanging="360"/>
+      </w:pPr>
+    </w:lvl>
+    <w:lvl w:ilvl="5" w:tplc="1000001B" w:tentative="1">
+      <w:start w:val="1"/>
+      <w:numFmt w:val="lowerRoman"/>
+      <w:lvlText w:val="%6."/>
+      <w:lvlJc w:val="right"/>
+      <w:pPr>
+        <w:ind w:left="5040" w:hanging="180"/>
+      </w:pPr>
+    </w:lvl>
+    <w:lvl w:ilvl="6" w:tplc="1000000F" w:tentative="1">
+      <w:start w:val="1"/>
+      <w:numFmt w:val="decimal"/>
+      <w:lvlText w:val="%7."/>
+      <w:lvlJc w:val="left"/>
+      <w:pPr>
+        <w:ind w:left="5760" w:hanging="360"/>
+      </w:pPr>
+    </w:lvl>
+    <w:lvl w:ilvl="7" w:tplc="10000019" w:tentative="1">
+      <w:start w:val="1"/>
+      <w:numFmt w:val="lowerLetter"/>
+      <w:lvlText w:val="%8."/>
+      <w:lvlJc w:val="left"/>
+      <w:pPr>
+        <w:ind w:left="6480" w:hanging="360"/>
+      </w:pPr>
+    </w:lvl>
+    <w:lvl w:ilvl="8" w:tplc="1000001B" w:tentative="1">
+      <w:start w:val="1"/>
+      <w:numFmt w:val="lowerRoman"/>
+      <w:lvlText w:val="%9."/>
+      <w:lvlJc w:val="right"/>
+      <w:pPr>
+        <w:ind w:left="7200" w:hanging="180"/>
+      </w:pPr>
+    </w:lvl>
+  </w:abstractNum>
+  <w:abstractNum w:abstractNumId="11" w15:restartNumberingAfterBreak="0">
     <w:nsid w:val="67D941F7"/>
     <w:multiLevelType w:val="hybridMultilevel"/>
     <w:tmpl w:val="CEB6BD08"/>
@@ -2805,19 +5572,46 @@
     </w:lvl>
   </w:abstractNum>
   <w:num w:numId="1">
+    <w:abstractNumId w:val="7"/>
+  </w:num>
+  <w:num w:numId="2">
+    <w:abstractNumId w:val="11"/>
+  </w:num>
+  <w:num w:numId="3">
     <w:abstractNumId w:val="1"/>
   </w:num>
-  <w:num w:numId="2">
+  <w:num w:numId="4">
+    <w:abstractNumId w:val="5"/>
+  </w:num>
+  <w:num w:numId="5">
+    <w:abstractNumId w:val="9"/>
+  </w:num>
+  <w:num w:numId="6">
+    <w:abstractNumId w:val="0"/>
+  </w:num>
+  <w:num w:numId="7">
+    <w:abstractNumId w:val="3"/>
+  </w:num>
+  <w:num w:numId="8">
+    <w:abstractNumId w:val="6"/>
+  </w:num>
+  <w:num w:numId="9">
+    <w:abstractNumId w:val="10"/>
+  </w:num>
+  <w:num w:numId="10">
     <w:abstractNumId w:val="2"/>
   </w:num>
-  <w:num w:numId="3">
-    <w:abstractNumId w:val="0"/>
+  <w:num w:numId="11">
+    <w:abstractNumId w:val="4"/>
+  </w:num>
+  <w:num w:numId="12">
+    <w:abstractNumId w:val="8"/>
   </w:num>
 </w:numbering>
 </file>
 
 <file path=word/styles.xml><?xml version="1.0" encoding="utf-8"?>
-<w:styles xmlns:mc="http://schemas.openxmlformats.org/markup-compatibility/2006" xmlns:r="http://schemas.openxmlformats.org/officeDocument/2006/relationships" xmlns:w="http://schemas.openxmlformats.org/wordprocessingml/2006/main" xmlns:w14="http://schemas.microsoft.com/office/word/2010/wordml" mc:Ignorable="w14">
+<w:styles xmlns:mc="http://schemas.openxmlformats.org/markup-compatibility/2006" xmlns:r="http://schemas.openxmlformats.org/officeDocument/2006/relationships" xmlns:w="http://schemas.openxmlformats.org/wordprocessingml/2006/main" xmlns:w14="http://schemas.microsoft.com/office/word/2010/wordml" xmlns:w15="http://schemas.microsoft.com/office/word/2012/wordml" xmlns:w16cex="http://schemas.microsoft.com/office/word/2018/wordml/cex" xmlns:w16cid="http://schemas.microsoft.com/office/word/2016/wordml/cid" xmlns:w16="http://schemas.microsoft.com/office/word/2018/wordml" xmlns:w16se="http://schemas.microsoft.com/office/word/2015/wordml/symex" mc:Ignorable="w14 w15 w16se w16cid w16 w16cex">
   <w:docDefaults>
     <w:rPrDefault>
       <w:rPr>
@@ -2833,156 +5627,395 @@
       </w:pPr>
     </w:pPrDefault>
   </w:docDefaults>
-  <w:latentStyles w:defLockedState="0" w:defUIPriority="99" w:defSemiHidden="1" w:defUnhideWhenUsed="1" w:defQFormat="0" w:count="267">
-    <w:lsdException w:name="Normal" w:semiHidden="0" w:uiPriority="0" w:unhideWhenUsed="0" w:qFormat="1"/>
-    <w:lsdException w:name="heading 1" w:semiHidden="0" w:uiPriority="9" w:unhideWhenUsed="0" w:qFormat="1"/>
-    <w:lsdException w:name="heading 2" w:uiPriority="9" w:qFormat="1"/>
-    <w:lsdException w:name="heading 3" w:uiPriority="9" w:qFormat="1"/>
-    <w:lsdException w:name="heading 4" w:uiPriority="9" w:qFormat="1"/>
-    <w:lsdException w:name="heading 5" w:uiPriority="9" w:qFormat="1"/>
-    <w:lsdException w:name="heading 6" w:uiPriority="9" w:qFormat="1"/>
-    <w:lsdException w:name="heading 7" w:uiPriority="9" w:qFormat="1"/>
-    <w:lsdException w:name="heading 8" w:uiPriority="9" w:qFormat="1"/>
-    <w:lsdException w:name="heading 9" w:uiPriority="9" w:qFormat="1"/>
-    <w:lsdException w:name="toc 1" w:uiPriority="39"/>
-    <w:lsdException w:name="toc 2" w:uiPriority="39"/>
-    <w:lsdException w:name="toc 3" w:uiPriority="39"/>
-    <w:lsdException w:name="toc 4" w:uiPriority="39"/>
-    <w:lsdException w:name="toc 5" w:uiPriority="39"/>
-    <w:lsdException w:name="toc 6" w:uiPriority="39"/>
-    <w:lsdException w:name="toc 7" w:uiPriority="39"/>
-    <w:lsdException w:name="toc 8" w:uiPriority="39"/>
-    <w:lsdException w:name="toc 9" w:uiPriority="39"/>
-    <w:lsdException w:name="caption" w:uiPriority="35" w:qFormat="1"/>
-    <w:lsdException w:name="Title" w:semiHidden="0" w:uiPriority="10" w:unhideWhenUsed="0" w:qFormat="1"/>
-    <w:lsdException w:name="Default Paragraph Font" w:uiPriority="1"/>
-    <w:lsdException w:name="Subtitle" w:semiHidden="0" w:uiPriority="11" w:unhideWhenUsed="0" w:qFormat="1"/>
-    <w:lsdException w:name="Strong" w:semiHidden="0" w:uiPriority="22" w:unhideWhenUsed="0" w:qFormat="1"/>
-    <w:lsdException w:name="Emphasis" w:semiHidden="0" w:uiPriority="20" w:unhideWhenUsed="0" w:qFormat="1"/>
-    <w:lsdException w:name="Table Grid" w:semiHidden="0" w:uiPriority="39" w:unhideWhenUsed="0"/>
-    <w:lsdException w:name="Placeholder Text" w:unhideWhenUsed="0"/>
-    <w:lsdException w:name="No Spacing" w:semiHidden="0" w:uiPriority="1" w:unhideWhenUsed="0" w:qFormat="1"/>
-    <w:lsdException w:name="Light Shading" w:semiHidden="0" w:uiPriority="60" w:unhideWhenUsed="0"/>
-    <w:lsdException w:name="Light List" w:semiHidden="0" w:uiPriority="61" w:unhideWhenUsed="0"/>
-    <w:lsdException w:name="Light Grid" w:semiHidden="0" w:uiPriority="62" w:unhideWhenUsed="0"/>
-    <w:lsdException w:name="Medium Shading 1" w:semiHidden="0" w:uiPriority="63" w:unhideWhenUsed="0"/>
-    <w:lsdException w:name="Medium Shading 2" w:semiHidden="0" w:uiPriority="64" w:unhideWhenUsed="0"/>
-    <w:lsdException w:name="Medium List 1" w:semiHidden="0" w:uiPriority="65" w:unhideWhenUsed="0"/>
-    <w:lsdException w:name="Medium List 2" w:semiHidden="0" w:uiPriority="66" w:unhideWhenUsed="0"/>
-    <w:lsdException w:name="Medium Grid 1" w:semiHidden="0" w:uiPriority="67" w:unhideWhenUsed="0"/>
-    <w:lsdException w:name="Medium Grid 2" w:semiHidden="0" w:uiPriority="68" w:unhideWhenUsed="0"/>
-    <w:lsdException w:name="Medium Grid 3" w:semiHidden="0" w:uiPriority="69" w:unhideWhenUsed="0"/>
-    <w:lsdException w:name="Dark List" w:semiHidden="0" w:uiPriority="70" w:unhideWhenUsed="0"/>
-    <w:lsdException w:name="Colorful Shading" w:semiHidden="0" w:uiPriority="71" w:unhideWhenUsed="0"/>
-    <w:lsdException w:name="Colorful List" w:semiHidden="0" w:uiPriority="72" w:unhideWhenUsed="0"/>
-    <w:lsdException w:name="Colorful Grid" w:semiHidden="0" w:uiPriority="73" w:unhideWhenUsed="0"/>
-    <w:lsdException w:name="Light Shading Accent 1" w:semiHidden="0" w:uiPriority="60" w:unhideWhenUsed="0"/>
-    <w:lsdException w:name="Light List Accent 1" w:semiHidden="0" w:uiPriority="61" w:unhideWhenUsed="0"/>
-    <w:lsdException w:name="Light Grid Accent 1" w:semiHidden="0" w:uiPriority="62" w:unhideWhenUsed="0"/>
-    <w:lsdException w:name="Medium Shading 1 Accent 1" w:semiHidden="0" w:uiPriority="63" w:unhideWhenUsed="0"/>
-    <w:lsdException w:name="Medium Shading 2 Accent 1" w:semiHidden="0" w:uiPriority="64" w:unhideWhenUsed="0"/>
-    <w:lsdException w:name="Medium List 1 Accent 1" w:semiHidden="0" w:uiPriority="65" w:unhideWhenUsed="0"/>
-    <w:lsdException w:name="Revision" w:unhideWhenUsed="0"/>
-    <w:lsdException w:name="List Paragraph" w:semiHidden="0" w:uiPriority="34" w:unhideWhenUsed="0" w:qFormat="1"/>
-    <w:lsdException w:name="Quote" w:semiHidden="0" w:uiPriority="29" w:unhideWhenUsed="0" w:qFormat="1"/>
-    <w:lsdException w:name="Intense Quote" w:semiHidden="0" w:uiPriority="30" w:unhideWhenUsed="0" w:qFormat="1"/>
-    <w:lsdException w:name="Medium List 2 Accent 1" w:semiHidden="0" w:uiPriority="66" w:unhideWhenUsed="0"/>
-    <w:lsdException w:name="Medium Grid 1 Accent 1" w:semiHidden="0" w:uiPriority="67" w:unhideWhenUsed="0"/>
-    <w:lsdException w:name="Medium Grid 2 Accent 1" w:semiHidden="0" w:uiPriority="68" w:unhideWhenUsed="0"/>
-    <w:lsdException w:name="Medium Grid 3 Accent 1" w:semiHidden="0" w:uiPriority="69" w:unhideWhenUsed="0"/>
-    <w:lsdException w:name="Dark List Accent 1" w:semiHidden="0" w:uiPriority="70" w:unhideWhenUsed="0"/>
-    <w:lsdException w:name="Colorful Shading Accent 1" w:semiHidden="0" w:uiPriority="71" w:unhideWhenUsed="0"/>
-    <w:lsdException w:name="Colorful List Accent 1" w:semiHidden="0" w:uiPriority="72" w:unhideWhenUsed="0"/>
-    <w:lsdException w:name="Colorful Grid Accent 1" w:semiHidden="0" w:uiPriority="73" w:unhideWhenUsed="0"/>
-    <w:lsdException w:name="Light Shading Accent 2" w:semiHidden="0" w:uiPriority="60" w:unhideWhenUsed="0"/>
-    <w:lsdException w:name="Light List Accent 2" w:semiHidden="0" w:uiPriority="61" w:unhideWhenUsed="0"/>
-    <w:lsdException w:name="Light Grid Accent 2" w:semiHidden="0" w:uiPriority="62" w:unhideWhenUsed="0"/>
-    <w:lsdException w:name="Medium Shading 1 Accent 2" w:semiHidden="0" w:uiPriority="63" w:unhideWhenUsed="0"/>
-    <w:lsdException w:name="Medium Shading 2 Accent 2" w:semiHidden="0" w:uiPriority="64" w:unhideWhenUsed="0"/>
-    <w:lsdException w:name="Medium List 1 Accent 2" w:semiHidden="0" w:uiPriority="65" w:unhideWhenUsed="0"/>
-    <w:lsdException w:name="Medium List 2 Accent 2" w:semiHidden="0" w:uiPriority="66" w:unhideWhenUsed="0"/>
-    <w:lsdException w:name="Medium Grid 1 Accent 2" w:semiHidden="0" w:uiPriority="67" w:unhideWhenUsed="0"/>
-    <w:lsdException w:name="Medium Grid 2 Accent 2" w:semiHidden="0" w:uiPriority="68" w:unhideWhenUsed="0"/>
-    <w:lsdException w:name="Medium Grid 3 Accent 2" w:semiHidden="0" w:uiPriority="69" w:unhideWhenUsed="0"/>
-    <w:lsdException w:name="Dark List Accent 2" w:semiHidden="0" w:uiPriority="70" w:unhideWhenUsed="0"/>
-    <w:lsdException w:name="Colorful Shading Accent 2" w:semiHidden="0" w:uiPriority="71" w:unhideWhenUsed="0"/>
-    <w:lsdException w:name="Colorful List Accent 2" w:semiHidden="0" w:uiPriority="72" w:unhideWhenUsed="0"/>
-    <w:lsdException w:name="Colorful Grid Accent 2" w:semiHidden="0" w:uiPriority="73" w:unhideWhenUsed="0"/>
-    <w:lsdException w:name="Light Shading Accent 3" w:semiHidden="0" w:uiPriority="60" w:unhideWhenUsed="0"/>
-    <w:lsdException w:name="Light List Accent 3" w:semiHidden="0" w:uiPriority="61" w:unhideWhenUsed="0"/>
-    <w:lsdException w:name="Light Grid Accent 3" w:semiHidden="0" w:uiPriority="62" w:unhideWhenUsed="0"/>
-    <w:lsdException w:name="Medium Shading 1 Accent 3" w:semiHidden="0" w:uiPriority="63" w:unhideWhenUsed="0"/>
-    <w:lsdException w:name="Medium Shading 2 Accent 3" w:semiHidden="0" w:uiPriority="64" w:unhideWhenUsed="0"/>
-    <w:lsdException w:name="Medium List 1 Accent 3" w:semiHidden="0" w:uiPriority="65" w:unhideWhenUsed="0"/>
-    <w:lsdException w:name="Medium List 2 Accent 3" w:semiHidden="0" w:uiPriority="66" w:unhideWhenUsed="0"/>
-    <w:lsdException w:name="Medium Grid 1 Accent 3" w:semiHidden="0" w:uiPriority="67" w:unhideWhenUsed="0"/>
-    <w:lsdException w:name="Medium Grid 2 Accent 3" w:semiHidden="0" w:uiPriority="68" w:unhideWhenUsed="0"/>
-    <w:lsdException w:name="Medium Grid 3 Accent 3" w:semiHidden="0" w:uiPriority="69" w:unhideWhenUsed="0"/>
-    <w:lsdException w:name="Dark List Accent 3" w:semiHidden="0" w:uiPriority="70" w:unhideWhenUsed="0"/>
-    <w:lsdException w:name="Colorful Shading Accent 3" w:semiHidden="0" w:uiPriority="71" w:unhideWhenUsed="0"/>
-    <w:lsdException w:name="Colorful List Accent 3" w:semiHidden="0" w:uiPriority="72" w:unhideWhenUsed="0"/>
-    <w:lsdException w:name="Colorful Grid Accent 3" w:semiHidden="0" w:uiPriority="73" w:unhideWhenUsed="0"/>
-    <w:lsdException w:name="Light Shading Accent 4" w:semiHidden="0" w:uiPriority="60" w:unhideWhenUsed="0"/>
-    <w:lsdException w:name="Light List Accent 4" w:semiHidden="0" w:uiPriority="61" w:unhideWhenUsed="0"/>
-    <w:lsdException w:name="Light Grid Accent 4" w:semiHidden="0" w:uiPriority="62" w:unhideWhenUsed="0"/>
-    <w:lsdException w:name="Medium Shading 1 Accent 4" w:semiHidden="0" w:uiPriority="63" w:unhideWhenUsed="0"/>
-    <w:lsdException w:name="Medium Shading 2 Accent 4" w:semiHidden="0" w:uiPriority="64" w:unhideWhenUsed="0"/>
-    <w:lsdException w:name="Medium List 1 Accent 4" w:semiHidden="0" w:uiPriority="65" w:unhideWhenUsed="0"/>
-    <w:lsdException w:name="Medium List 2 Accent 4" w:semiHidden="0" w:uiPriority="66" w:unhideWhenUsed="0"/>
-    <w:lsdException w:name="Medium Grid 1 Accent 4" w:semiHidden="0" w:uiPriority="67" w:unhideWhenUsed="0"/>
-    <w:lsdException w:name="Medium Grid 2 Accent 4" w:semiHidden="0" w:uiPriority="68" w:unhideWhenUsed="0"/>
-    <w:lsdException w:name="Medium Grid 3 Accent 4" w:semiHidden="0" w:uiPriority="69" w:unhideWhenUsed="0"/>
-    <w:lsdException w:name="Dark List Accent 4" w:semiHidden="0" w:uiPriority="70" w:unhideWhenUsed="0"/>
-    <w:lsdException w:name="Colorful Shading Accent 4" w:semiHidden="0" w:uiPriority="71" w:unhideWhenUsed="0"/>
-    <w:lsdException w:name="Colorful List Accent 4" w:semiHidden="0" w:uiPriority="72" w:unhideWhenUsed="0"/>
-    <w:lsdException w:name="Colorful Grid Accent 4" w:semiHidden="0" w:uiPriority="73" w:unhideWhenUsed="0"/>
-    <w:lsdException w:name="Light Shading Accent 5" w:semiHidden="0" w:uiPriority="60" w:unhideWhenUsed="0"/>
-    <w:lsdException w:name="Light List Accent 5" w:semiHidden="0" w:uiPriority="61" w:unhideWhenUsed="0"/>
-    <w:lsdException w:name="Light Grid Accent 5" w:semiHidden="0" w:uiPriority="62" w:unhideWhenUsed="0"/>
-    <w:lsdException w:name="Medium Shading 1 Accent 5" w:semiHidden="0" w:uiPriority="63" w:unhideWhenUsed="0"/>
-    <w:lsdException w:name="Medium Shading 2 Accent 5" w:semiHidden="0" w:uiPriority="64" w:unhideWhenUsed="0"/>
-    <w:lsdException w:name="Medium List 1 Accent 5" w:semiHidden="0" w:uiPriority="65" w:unhideWhenUsed="0"/>
-    <w:lsdException w:name="Medium List 2 Accent 5" w:semiHidden="0" w:uiPriority="66" w:unhideWhenUsed="0"/>
-    <w:lsdException w:name="Medium Grid 1 Accent 5" w:semiHidden="0" w:uiPriority="67" w:unhideWhenUsed="0"/>
-    <w:lsdException w:name="Medium Grid 2 Accent 5" w:semiHidden="0" w:uiPriority="68" w:unhideWhenUsed="0"/>
-    <w:lsdException w:name="Medium Grid 3 Accent 5" w:semiHidden="0" w:uiPriority="69" w:unhideWhenUsed="0"/>
-    <w:lsdException w:name="Dark List Accent 5" w:semiHidden="0" w:uiPriority="70" w:unhideWhenUsed="0"/>
-    <w:lsdException w:name="Colorful Shading Accent 5" w:semiHidden="0" w:uiPriority="71" w:unhideWhenUsed="0"/>
-    <w:lsdException w:name="Colorful List Accent 5" w:semiHidden="0" w:uiPriority="72" w:unhideWhenUsed="0"/>
-    <w:lsdException w:name="Colorful Grid Accent 5" w:semiHidden="0" w:uiPriority="73" w:unhideWhenUsed="0"/>
-    <w:lsdException w:name="Light Shading Accent 6" w:semiHidden="0" w:uiPriority="60" w:unhideWhenUsed="0"/>
-    <w:lsdException w:name="Light List Accent 6" w:semiHidden="0" w:uiPriority="61" w:unhideWhenUsed="0"/>
-    <w:lsdException w:name="Light Grid Accent 6" w:semiHidden="0" w:uiPriority="62" w:unhideWhenUsed="0"/>
-    <w:lsdException w:name="Medium Shading 1 Accent 6" w:semiHidden="0" w:uiPriority="63" w:unhideWhenUsed="0"/>
-    <w:lsdException w:name="Medium Shading 2 Accent 6" w:semiHidden="0" w:uiPriority="64" w:unhideWhenUsed="0"/>
-    <w:lsdException w:name="Medium List 1 Accent 6" w:semiHidden="0" w:uiPriority="65" w:unhideWhenUsed="0"/>
-    <w:lsdException w:name="Medium List 2 Accent 6" w:semiHidden="0" w:uiPriority="66" w:unhideWhenUsed="0"/>
-    <w:lsdException w:name="Medium Grid 1 Accent 6" w:semiHidden="0" w:uiPriority="67" w:unhideWhenUsed="0"/>
-    <w:lsdException w:name="Medium Grid 2 Accent 6" w:semiHidden="0" w:uiPriority="68" w:unhideWhenUsed="0"/>
-    <w:lsdException w:name="Medium Grid 3 Accent 6" w:semiHidden="0" w:uiPriority="69" w:unhideWhenUsed="0"/>
-    <w:lsdException w:name="Dark List Accent 6" w:semiHidden="0" w:uiPriority="70" w:unhideWhenUsed="0"/>
-    <w:lsdException w:name="Colorful Shading Accent 6" w:semiHidden="0" w:uiPriority="71" w:unhideWhenUsed="0"/>
-    <w:lsdException w:name="Colorful List Accent 6" w:semiHidden="0" w:uiPriority="72" w:unhideWhenUsed="0"/>
-    <w:lsdException w:name="Colorful Grid Accent 6" w:semiHidden="0" w:uiPriority="73" w:unhideWhenUsed="0"/>
-    <w:lsdException w:name="Subtle Emphasis" w:semiHidden="0" w:uiPriority="19" w:unhideWhenUsed="0" w:qFormat="1"/>
-    <w:lsdException w:name="Intense Emphasis" w:semiHidden="0" w:uiPriority="21" w:unhideWhenUsed="0" w:qFormat="1"/>
-    <w:lsdException w:name="Subtle Reference" w:semiHidden="0" w:uiPriority="31" w:unhideWhenUsed="0" w:qFormat="1"/>
-    <w:lsdException w:name="Intense Reference" w:semiHidden="0" w:uiPriority="32" w:unhideWhenUsed="0" w:qFormat="1"/>
-    <w:lsdException w:name="Book Title" w:semiHidden="0" w:uiPriority="33" w:unhideWhenUsed="0" w:qFormat="1"/>
-    <w:lsdException w:name="Bibliography" w:uiPriority="37"/>
-    <w:lsdException w:name="TOC Heading" w:uiPriority="39" w:qFormat="1"/>
+  <w:latentStyles w:defLockedState="0" w:defUIPriority="99" w:defSemiHidden="0" w:defUnhideWhenUsed="0" w:defQFormat="0" w:count="376">
+    <w:lsdException w:name="Normal" w:uiPriority="0" w:qFormat="1"/>
+    <w:lsdException w:name="heading 1" w:uiPriority="9" w:qFormat="1"/>
+    <w:lsdException w:name="heading 2" w:semiHidden="1" w:uiPriority="9" w:unhideWhenUsed="1" w:qFormat="1"/>
+    <w:lsdException w:name="heading 3" w:semiHidden="1" w:uiPriority="9" w:unhideWhenUsed="1" w:qFormat="1"/>
+    <w:lsdException w:name="heading 4" w:semiHidden="1" w:uiPriority="9" w:unhideWhenUsed="1" w:qFormat="1"/>
+    <w:lsdException w:name="heading 5" w:semiHidden="1" w:uiPriority="9" w:unhideWhenUsed="1" w:qFormat="1"/>
+    <w:lsdException w:name="heading 6" w:semiHidden="1" w:uiPriority="9" w:unhideWhenUsed="1" w:qFormat="1"/>
+    <w:lsdException w:name="heading 7" w:semiHidden="1" w:uiPriority="9" w:unhideWhenUsed="1" w:qFormat="1"/>
+    <w:lsdException w:name="heading 8" w:semiHidden="1" w:uiPriority="9" w:unhideWhenUsed="1" w:qFormat="1"/>
+    <w:lsdException w:name="heading 9" w:semiHidden="1" w:uiPriority="9" w:unhideWhenUsed="1" w:qFormat="1"/>
+    <w:lsdException w:name="index 1" w:semiHidden="1" w:unhideWhenUsed="1"/>
+    <w:lsdException w:name="index 2" w:semiHidden="1" w:unhideWhenUsed="1"/>
+    <w:lsdException w:name="index 3" w:semiHidden="1" w:unhideWhenUsed="1"/>
+    <w:lsdException w:name="index 4" w:semiHidden="1" w:unhideWhenUsed="1"/>
+    <w:lsdException w:name="index 5" w:semiHidden="1" w:unhideWhenUsed="1"/>
+    <w:lsdException w:name="index 6" w:semiHidden="1" w:unhideWhenUsed="1"/>
+    <w:lsdException w:name="index 7" w:semiHidden="1" w:unhideWhenUsed="1"/>
+    <w:lsdException w:name="index 8" w:semiHidden="1" w:unhideWhenUsed="1"/>
+    <w:lsdException w:name="index 9" w:semiHidden="1" w:unhideWhenUsed="1"/>
+    <w:lsdException w:name="toc 1" w:semiHidden="1" w:uiPriority="39" w:unhideWhenUsed="1"/>
+    <w:lsdException w:name="toc 2" w:semiHidden="1" w:uiPriority="39" w:unhideWhenUsed="1"/>
+    <w:lsdException w:name="toc 3" w:semiHidden="1" w:uiPriority="39" w:unhideWhenUsed="1"/>
+    <w:lsdException w:name="toc 4" w:semiHidden="1" w:uiPriority="39" w:unhideWhenUsed="1"/>
+    <w:lsdException w:name="toc 5" w:semiHidden="1" w:uiPriority="39" w:unhideWhenUsed="1"/>
+    <w:lsdException w:name="toc 6" w:semiHidden="1" w:uiPriority="39" w:unhideWhenUsed="1"/>
+    <w:lsdException w:name="toc 7" w:semiHidden="1" w:uiPriority="39" w:unhideWhenUsed="1"/>
+    <w:lsdException w:name="toc 8" w:semiHidden="1" w:uiPriority="39" w:unhideWhenUsed="1"/>
+    <w:lsdException w:name="toc 9" w:semiHidden="1" w:uiPriority="39" w:unhideWhenUsed="1"/>
+    <w:lsdException w:name="Normal Indent" w:semiHidden="1" w:unhideWhenUsed="1"/>
+    <w:lsdException w:name="footnote text" w:semiHidden="1" w:unhideWhenUsed="1"/>
+    <w:lsdException w:name="annotation text" w:semiHidden="1" w:unhideWhenUsed="1"/>
+    <w:lsdException w:name="header" w:semiHidden="1" w:unhideWhenUsed="1"/>
+    <w:lsdException w:name="footer" w:semiHidden="1" w:unhideWhenUsed="1"/>
+    <w:lsdException w:name="index heading" w:semiHidden="1" w:unhideWhenUsed="1"/>
+    <w:lsdException w:name="caption" w:semiHidden="1" w:uiPriority="35" w:unhideWhenUsed="1" w:qFormat="1"/>
+    <w:lsdException w:name="table of figures" w:semiHidden="1" w:unhideWhenUsed="1"/>
+    <w:lsdException w:name="envelope address" w:semiHidden="1" w:unhideWhenUsed="1"/>
+    <w:lsdException w:name="envelope return" w:semiHidden="1" w:unhideWhenUsed="1"/>
+    <w:lsdException w:name="footnote reference" w:semiHidden="1" w:unhideWhenUsed="1"/>
+    <w:lsdException w:name="annotation reference" w:semiHidden="1" w:unhideWhenUsed="1"/>
+    <w:lsdException w:name="line number" w:semiHidden="1" w:unhideWhenUsed="1"/>
+    <w:lsdException w:name="page number" w:semiHidden="1" w:unhideWhenUsed="1"/>
+    <w:lsdException w:name="endnote reference" w:semiHidden="1" w:unhideWhenUsed="1"/>
+    <w:lsdException w:name="endnote text" w:semiHidden="1" w:unhideWhenUsed="1"/>
+    <w:lsdException w:name="table of authorities" w:semiHidden="1" w:unhideWhenUsed="1"/>
+    <w:lsdException w:name="macro" w:semiHidden="1" w:unhideWhenUsed="1"/>
+    <w:lsdException w:name="toa heading" w:semiHidden="1" w:unhideWhenUsed="1"/>
+    <w:lsdException w:name="List" w:semiHidden="1" w:unhideWhenUsed="1"/>
+    <w:lsdException w:name="List Bullet" w:semiHidden="1" w:unhideWhenUsed="1"/>
+    <w:lsdException w:name="List Number" w:semiHidden="1" w:unhideWhenUsed="1"/>
+    <w:lsdException w:name="List 2" w:semiHidden="1" w:unhideWhenUsed="1"/>
+    <w:lsdException w:name="List 3" w:semiHidden="1" w:unhideWhenUsed="1"/>
+    <w:lsdException w:name="List 4" w:semiHidden="1" w:unhideWhenUsed="1"/>
+    <w:lsdException w:name="List 5" w:semiHidden="1" w:unhideWhenUsed="1"/>
+    <w:lsdException w:name="List Bullet 2" w:semiHidden="1" w:unhideWhenUsed="1"/>
+    <w:lsdException w:name="List Bullet 3" w:semiHidden="1" w:unhideWhenUsed="1"/>
+    <w:lsdException w:name="List Bullet 4" w:semiHidden="1" w:unhideWhenUsed="1"/>
+    <w:lsdException w:name="List Bullet 5" w:semiHidden="1" w:unhideWhenUsed="1"/>
+    <w:lsdException w:name="List Number 2" w:semiHidden="1" w:unhideWhenUsed="1"/>
+    <w:lsdException w:name="List Number 3" w:semiHidden="1" w:unhideWhenUsed="1"/>
+    <w:lsdException w:name="List Number 4" w:semiHidden="1" w:unhideWhenUsed="1"/>
+    <w:lsdException w:name="List Number 5" w:semiHidden="1" w:unhideWhenUsed="1"/>
+    <w:lsdException w:name="Title" w:uiPriority="10" w:qFormat="1"/>
+    <w:lsdException w:name="Closing" w:semiHidden="1" w:unhideWhenUsed="1"/>
+    <w:lsdException w:name="Signature" w:semiHidden="1" w:unhideWhenUsed="1"/>
+    <w:lsdException w:name="Default Paragraph Font" w:semiHidden="1" w:uiPriority="1" w:unhideWhenUsed="1"/>
+    <w:lsdException w:name="Body Text" w:semiHidden="1" w:unhideWhenUsed="1"/>
+    <w:lsdException w:name="Body Text Indent" w:semiHidden="1" w:unhideWhenUsed="1"/>
+    <w:lsdException w:name="List Continue" w:semiHidden="1" w:unhideWhenUsed="1"/>
+    <w:lsdException w:name="List Continue 2" w:semiHidden="1" w:unhideWhenUsed="1"/>
+    <w:lsdException w:name="List Continue 3" w:semiHidden="1" w:unhideWhenUsed="1"/>
+    <w:lsdException w:name="List Continue 4" w:semiHidden="1" w:unhideWhenUsed="1"/>
+    <w:lsdException w:name="List Continue 5" w:semiHidden="1" w:unhideWhenUsed="1"/>
+    <w:lsdException w:name="Message Header" w:semiHidden="1" w:unhideWhenUsed="1"/>
+    <w:lsdException w:name="Subtitle" w:uiPriority="11" w:qFormat="1"/>
+    <w:lsdException w:name="Salutation" w:semiHidden="1" w:unhideWhenUsed="1"/>
+    <w:lsdException w:name="Date" w:semiHidden="1" w:unhideWhenUsed="1"/>
+    <w:lsdException w:name="Body Text First Indent" w:semiHidden="1" w:unhideWhenUsed="1"/>
+    <w:lsdException w:name="Body Text First Indent 2" w:semiHidden="1" w:unhideWhenUsed="1"/>
+    <w:lsdException w:name="Note Heading" w:semiHidden="1" w:unhideWhenUsed="1"/>
+    <w:lsdException w:name="Body Text 2" w:semiHidden="1" w:unhideWhenUsed="1"/>
+    <w:lsdException w:name="Body Text 3" w:semiHidden="1" w:unhideWhenUsed="1"/>
+    <w:lsdException w:name="Body Text Indent 2" w:semiHidden="1" w:unhideWhenUsed="1"/>
+    <w:lsdException w:name="Body Text Indent 3" w:semiHidden="1" w:unhideWhenUsed="1"/>
+    <w:lsdException w:name="Block Text" w:semiHidden="1" w:unhideWhenUsed="1"/>
+    <w:lsdException w:name="Hyperlink" w:semiHidden="1" w:unhideWhenUsed="1"/>
+    <w:lsdException w:name="FollowedHyperlink" w:semiHidden="1" w:unhideWhenUsed="1"/>
+    <w:lsdException w:name="Strong" w:uiPriority="22" w:qFormat="1"/>
+    <w:lsdException w:name="Emphasis" w:uiPriority="20" w:qFormat="1"/>
+    <w:lsdException w:name="Document Map" w:semiHidden="1" w:unhideWhenUsed="1"/>
+    <w:lsdException w:name="Plain Text" w:semiHidden="1" w:unhideWhenUsed="1"/>
+    <w:lsdException w:name="E-mail Signature" w:semiHidden="1" w:unhideWhenUsed="1"/>
+    <w:lsdException w:name="HTML Top of Form" w:semiHidden="1" w:unhideWhenUsed="1"/>
+    <w:lsdException w:name="HTML Bottom of Form" w:semiHidden="1" w:unhideWhenUsed="1"/>
+    <w:lsdException w:name="Normal (Web)" w:semiHidden="1" w:unhideWhenUsed="1"/>
+    <w:lsdException w:name="HTML Acronym" w:semiHidden="1" w:unhideWhenUsed="1"/>
+    <w:lsdException w:name="HTML Address" w:semiHidden="1" w:unhideWhenUsed="1"/>
+    <w:lsdException w:name="HTML Cite" w:semiHidden="1" w:unhideWhenUsed="1"/>
+    <w:lsdException w:name="HTML Code" w:semiHidden="1" w:unhideWhenUsed="1"/>
+    <w:lsdException w:name="HTML Definition" w:semiHidden="1" w:unhideWhenUsed="1"/>
+    <w:lsdException w:name="HTML Keyboard" w:semiHidden="1" w:unhideWhenUsed="1"/>
+    <w:lsdException w:name="HTML Preformatted" w:semiHidden="1" w:unhideWhenUsed="1"/>
+    <w:lsdException w:name="HTML Sample" w:semiHidden="1" w:unhideWhenUsed="1"/>
+    <w:lsdException w:name="HTML Typewriter" w:semiHidden="1" w:unhideWhenUsed="1"/>
+    <w:lsdException w:name="HTML Variable" w:semiHidden="1" w:unhideWhenUsed="1"/>
+    <w:lsdException w:name="Normal Table" w:semiHidden="1" w:unhideWhenUsed="1"/>
+    <w:lsdException w:name="annotation subject" w:semiHidden="1" w:unhideWhenUsed="1"/>
+    <w:lsdException w:name="No List" w:semiHidden="1" w:unhideWhenUsed="1"/>
+    <w:lsdException w:name="Outline List 1" w:semiHidden="1" w:unhideWhenUsed="1"/>
+    <w:lsdException w:name="Outline List 2" w:semiHidden="1" w:unhideWhenUsed="1"/>
+    <w:lsdException w:name="Outline List 3" w:semiHidden="1" w:unhideWhenUsed="1"/>
+    <w:lsdException w:name="Table Simple 1" w:semiHidden="1" w:unhideWhenUsed="1"/>
+    <w:lsdException w:name="Table Simple 2" w:semiHidden="1" w:unhideWhenUsed="1"/>
+    <w:lsdException w:name="Table Simple 3" w:semiHidden="1" w:unhideWhenUsed="1"/>
+    <w:lsdException w:name="Table Classic 1" w:semiHidden="1" w:unhideWhenUsed="1"/>
+    <w:lsdException w:name="Table Classic 2" w:semiHidden="1" w:unhideWhenUsed="1"/>
+    <w:lsdException w:name="Table Classic 3" w:semiHidden="1" w:unhideWhenUsed="1"/>
+    <w:lsdException w:name="Table Classic 4" w:semiHidden="1" w:unhideWhenUsed="1"/>
+    <w:lsdException w:name="Table Colorful 1" w:semiHidden="1" w:unhideWhenUsed="1"/>
+    <w:lsdException w:name="Table Colorful 2" w:semiHidden="1" w:unhideWhenUsed="1"/>
+    <w:lsdException w:name="Table Colorful 3" w:semiHidden="1" w:unhideWhenUsed="1"/>
+    <w:lsdException w:name="Table Columns 1" w:semiHidden="1" w:unhideWhenUsed="1"/>
+    <w:lsdException w:name="Table Columns 2" w:semiHidden="1" w:unhideWhenUsed="1"/>
+    <w:lsdException w:name="Table Columns 3" w:semiHidden="1" w:unhideWhenUsed="1"/>
+    <w:lsdException w:name="Table Columns 4" w:semiHidden="1" w:unhideWhenUsed="1"/>
+    <w:lsdException w:name="Table Columns 5" w:semiHidden="1" w:unhideWhenUsed="1"/>
+    <w:lsdException w:name="Table Grid 1" w:semiHidden="1" w:unhideWhenUsed="1"/>
+    <w:lsdException w:name="Table Grid 2" w:semiHidden="1" w:unhideWhenUsed="1"/>
+    <w:lsdException w:name="Table Grid 3" w:semiHidden="1" w:unhideWhenUsed="1"/>
+    <w:lsdException w:name="Table Grid 4" w:semiHidden="1" w:unhideWhenUsed="1"/>
+    <w:lsdException w:name="Table Grid 5" w:semiHidden="1" w:unhideWhenUsed="1"/>
+    <w:lsdException w:name="Table Grid 6" w:semiHidden="1" w:unhideWhenUsed="1"/>
+    <w:lsdException w:name="Table Grid 7" w:semiHidden="1" w:unhideWhenUsed="1"/>
+    <w:lsdException w:name="Table Grid 8" w:semiHidden="1" w:unhideWhenUsed="1"/>
+    <w:lsdException w:name="Table List 1" w:semiHidden="1" w:unhideWhenUsed="1"/>
+    <w:lsdException w:name="Table List 2" w:semiHidden="1" w:unhideWhenUsed="1"/>
+    <w:lsdException w:name="Table List 3" w:semiHidden="1" w:unhideWhenUsed="1"/>
+    <w:lsdException w:name="Table List 4" w:semiHidden="1" w:unhideWhenUsed="1"/>
+    <w:lsdException w:name="Table List 5" w:semiHidden="1" w:unhideWhenUsed="1"/>
+    <w:lsdException w:name="Table List 6" w:semiHidden="1" w:unhideWhenUsed="1"/>
+    <w:lsdException w:name="Table List 7" w:semiHidden="1" w:unhideWhenUsed="1"/>
+    <w:lsdException w:name="Table List 8" w:semiHidden="1" w:unhideWhenUsed="1"/>
+    <w:lsdException w:name="Table 3D effects 1" w:semiHidden="1" w:unhideWhenUsed="1"/>
+    <w:lsdException w:name="Table 3D effects 2" w:semiHidden="1" w:unhideWhenUsed="1"/>
+    <w:lsdException w:name="Table 3D effects 3" w:semiHidden="1" w:unhideWhenUsed="1"/>
+    <w:lsdException w:name="Table Contemporary" w:semiHidden="1" w:unhideWhenUsed="1"/>
+    <w:lsdException w:name="Table Elegant" w:semiHidden="1" w:unhideWhenUsed="1"/>
+    <w:lsdException w:name="Table Professional" w:semiHidden="1" w:unhideWhenUsed="1"/>
+    <w:lsdException w:name="Table Subtle 1" w:semiHidden="1" w:unhideWhenUsed="1"/>
+    <w:lsdException w:name="Table Subtle 2" w:semiHidden="1" w:unhideWhenUsed="1"/>
+    <w:lsdException w:name="Table Web 1" w:semiHidden="1" w:unhideWhenUsed="1"/>
+    <w:lsdException w:name="Table Web 2" w:semiHidden="1" w:unhideWhenUsed="1"/>
+    <w:lsdException w:name="Table Web 3" w:semiHidden="1" w:unhideWhenUsed="1"/>
+    <w:lsdException w:name="Balloon Text" w:semiHidden="1" w:unhideWhenUsed="1"/>
+    <w:lsdException w:name="Table Grid" w:semiHidden="1" w:uiPriority="39" w:unhideWhenUsed="1"/>
+    <w:lsdException w:name="Table Theme" w:semiHidden="1" w:unhideWhenUsed="1"/>
+    <w:lsdException w:name="Placeholder Text" w:semiHidden="1"/>
+    <w:lsdException w:name="No Spacing" w:uiPriority="1" w:qFormat="1"/>
+    <w:lsdException w:name="Light Shading" w:uiPriority="60"/>
+    <w:lsdException w:name="Light List" w:uiPriority="61"/>
+    <w:lsdException w:name="Light Grid" w:uiPriority="62"/>
+    <w:lsdException w:name="Medium Shading 1" w:uiPriority="63"/>
+    <w:lsdException w:name="Medium Shading 2" w:uiPriority="64"/>
+    <w:lsdException w:name="Medium List 1" w:uiPriority="65"/>
+    <w:lsdException w:name="Medium List 2" w:uiPriority="66"/>
+    <w:lsdException w:name="Medium Grid 1" w:uiPriority="67"/>
+    <w:lsdException w:name="Medium Grid 2" w:uiPriority="68"/>
+    <w:lsdException w:name="Medium Grid 3" w:uiPriority="69"/>
+    <w:lsdException w:name="Dark List" w:uiPriority="70"/>
+    <w:lsdException w:name="Colorful Shading" w:uiPriority="71"/>
+    <w:lsdException w:name="Colorful List" w:uiPriority="72"/>
+    <w:lsdException w:name="Colorful Grid" w:uiPriority="73"/>
+    <w:lsdException w:name="Light Shading Accent 1" w:uiPriority="60"/>
+    <w:lsdException w:name="Light List Accent 1" w:uiPriority="61"/>
+    <w:lsdException w:name="Light Grid Accent 1" w:uiPriority="62"/>
+    <w:lsdException w:name="Medium Shading 1 Accent 1" w:uiPriority="63"/>
+    <w:lsdException w:name="Medium Shading 2 Accent 1" w:uiPriority="64"/>
+    <w:lsdException w:name="Medium List 1 Accent 1" w:uiPriority="65"/>
+    <w:lsdException w:name="Revision" w:semiHidden="1"/>
+    <w:lsdException w:name="List Paragraph" w:uiPriority="34" w:qFormat="1"/>
+    <w:lsdException w:name="Quote" w:uiPriority="29" w:qFormat="1"/>
+    <w:lsdException w:name="Intense Quote" w:uiPriority="30" w:qFormat="1"/>
+    <w:lsdException w:name="Medium List 2 Accent 1" w:uiPriority="66"/>
+    <w:lsdException w:name="Medium Grid 1 Accent 1" w:uiPriority="67"/>
+    <w:lsdException w:name="Medium Grid 2 Accent 1" w:uiPriority="68"/>
+    <w:lsdException w:name="Medium Grid 3 Accent 1" w:uiPriority="69"/>
+    <w:lsdException w:name="Dark List Accent 1" w:uiPriority="70"/>
+    <w:lsdException w:name="Colorful Shading Accent 1" w:uiPriority="71"/>
+    <w:lsdException w:name="Colorful List Accent 1" w:uiPriority="72"/>
+    <w:lsdException w:name="Colorful Grid Accent 1" w:uiPriority="73"/>
+    <w:lsdException w:name="Light Shading Accent 2" w:uiPriority="60"/>
+    <w:lsdException w:name="Light List Accent 2" w:uiPriority="61"/>
+    <w:lsdException w:name="Light Grid Accent 2" w:uiPriority="62"/>
+    <w:lsdException w:name="Medium Shading 1 Accent 2" w:uiPriority="63"/>
+    <w:lsdException w:name="Medium Shading 2 Accent 2" w:uiPriority="64"/>
+    <w:lsdException w:name="Medium List 1 Accent 2" w:uiPriority="65"/>
+    <w:lsdException w:name="Medium List 2 Accent 2" w:uiPriority="66"/>
+    <w:lsdException w:name="Medium Grid 1 Accent 2" w:uiPriority="67"/>
+    <w:lsdException w:name="Medium Grid 2 Accent 2" w:uiPriority="68"/>
+    <w:lsdException w:name="Medium Grid 3 Accent 2" w:uiPriority="69"/>
+    <w:lsdException w:name="Dark List Accent 2" w:uiPriority="70"/>
+    <w:lsdException w:name="Colorful Shading Accent 2" w:uiPriority="71"/>
+    <w:lsdException w:name="Colorful List Accent 2" w:uiPriority="72"/>
+    <w:lsdException w:name="Colorful Grid Accent 2" w:uiPriority="73"/>
+    <w:lsdException w:name="Light Shading Accent 3" w:uiPriority="60"/>
+    <w:lsdException w:name="Light List Accent 3" w:uiPriority="61"/>
+    <w:lsdException w:name="Light Grid Accent 3" w:uiPriority="62"/>
+    <w:lsdException w:name="Medium Shading 1 Accent 3" w:uiPriority="63"/>
+    <w:lsdException w:name="Medium Shading 2 Accent 3" w:uiPriority="64"/>
+    <w:lsdException w:name="Medium List 1 Accent 3" w:uiPriority="65"/>
+    <w:lsdException w:name="Medium List 2 Accent 3" w:uiPriority="66"/>
+    <w:lsdException w:name="Medium Grid 1 Accent 3" w:uiPriority="67"/>
+    <w:lsdException w:name="Medium Grid 2 Accent 3" w:uiPriority="68"/>
+    <w:lsdException w:name="Medium Grid 3 Accent 3" w:uiPriority="69"/>
+    <w:lsdException w:name="Dark List Accent 3" w:uiPriority="70"/>
+    <w:lsdException w:name="Colorful Shading Accent 3" w:uiPriority="71"/>
+    <w:lsdException w:name="Colorful List Accent 3" w:uiPriority="72"/>
+    <w:lsdException w:name="Colorful Grid Accent 3" w:uiPriority="73"/>
+    <w:lsdException w:name="Light Shading Accent 4" w:uiPriority="60"/>
+    <w:lsdException w:name="Light List Accent 4" w:uiPriority="61"/>
+    <w:lsdException w:name="Light Grid Accent 4" w:uiPriority="62"/>
+    <w:lsdException w:name="Medium Shading 1 Accent 4" w:uiPriority="63"/>
+    <w:lsdException w:name="Medium Shading 2 Accent 4" w:uiPriority="64"/>
+    <w:lsdException w:name="Medium List 1 Accent 4" w:uiPriority="65"/>
+    <w:lsdException w:name="Medium List 2 Accent 4" w:uiPriority="66"/>
+    <w:lsdException w:name="Medium Grid 1 Accent 4" w:uiPriority="67"/>
+    <w:lsdException w:name="Medium Grid 2 Accent 4" w:uiPriority="68"/>
+    <w:lsdException w:name="Medium Grid 3 Accent 4" w:uiPriority="69"/>
+    <w:lsdException w:name="Dark List Accent 4" w:uiPriority="70"/>
+    <w:lsdException w:name="Colorful Shading Accent 4" w:uiPriority="71"/>
+    <w:lsdException w:name="Colorful List Accent 4" w:uiPriority="72"/>
+    <w:lsdException w:name="Colorful Grid Accent 4" w:uiPriority="73"/>
+    <w:lsdException w:name="Light Shading Accent 5" w:uiPriority="60"/>
+    <w:lsdException w:name="Light List Accent 5" w:uiPriority="61"/>
+    <w:lsdException w:name="Light Grid Accent 5" w:uiPriority="62"/>
+    <w:lsdException w:name="Medium Shading 1 Accent 5" w:uiPriority="63"/>
+    <w:lsdException w:name="Medium Shading 2 Accent 5" w:uiPriority="64"/>
+    <w:lsdException w:name="Medium List 1 Accent 5" w:uiPriority="65"/>
+    <w:lsdException w:name="Medium List 2 Accent 5" w:uiPriority="66"/>
+    <w:lsdException w:name="Medium Grid 1 Accent 5" w:uiPriority="67"/>
+    <w:lsdException w:name="Medium Grid 2 Accent 5" w:uiPriority="68"/>
+    <w:lsdException w:name="Medium Grid 3 Accent 5" w:uiPriority="69"/>
+    <w:lsdException w:name="Dark List Accent 5" w:uiPriority="70"/>
+    <w:lsdException w:name="Colorful Shading Accent 5" w:uiPriority="71"/>
+    <w:lsdException w:name="Colorful List Accent 5" w:uiPriority="72"/>
+    <w:lsdException w:name="Colorful Grid Accent 5" w:uiPriority="73"/>
+    <w:lsdException w:name="Light Shading Accent 6" w:uiPriority="60"/>
+    <w:lsdException w:name="Light List Accent 6" w:uiPriority="61"/>
+    <w:lsdException w:name="Light Grid Accent 6" w:uiPriority="62"/>
+    <w:lsdException w:name="Medium Shading 1 Accent 6" w:uiPriority="63"/>
+    <w:lsdException w:name="Medium Shading 2 Accent 6" w:uiPriority="64"/>
+    <w:lsdException w:name="Medium List 1 Accent 6" w:uiPriority="65"/>
+    <w:lsdException w:name="Medium List 2 Accent 6" w:uiPriority="66"/>
+    <w:lsdException w:name="Medium Grid 1 Accent 6" w:uiPriority="67"/>
+    <w:lsdException w:name="Medium Grid 2 Accent 6" w:uiPriority="68"/>
+    <w:lsdException w:name="Medium Grid 3 Accent 6" w:uiPriority="69"/>
+    <w:lsdException w:name="Dark List Accent 6" w:uiPriority="70"/>
+    <w:lsdException w:name="Colorful Shading Accent 6" w:uiPriority="71"/>
+    <w:lsdException w:name="Colorful List Accent 6" w:uiPriority="72"/>
+    <w:lsdException w:name="Colorful Grid Accent 6" w:uiPriority="73"/>
+    <w:lsdException w:name="Subtle Emphasis" w:uiPriority="19" w:qFormat="1"/>
+    <w:lsdException w:name="Intense Emphasis" w:uiPriority="21" w:qFormat="1"/>
+    <w:lsdException w:name="Subtle Reference" w:uiPriority="31" w:qFormat="1"/>
+    <w:lsdException w:name="Intense Reference" w:uiPriority="32" w:qFormat="1"/>
+    <w:lsdException w:name="Book Title" w:uiPriority="33" w:qFormat="1"/>
+    <w:lsdException w:name="Bibliography" w:semiHidden="1" w:uiPriority="37" w:unhideWhenUsed="1"/>
+    <w:lsdException w:name="TOC Heading" w:semiHidden="1" w:uiPriority="39" w:unhideWhenUsed="1" w:qFormat="1"/>
+    <w:lsdException w:name="Plain Table 1" w:uiPriority="41"/>
+    <w:lsdException w:name="Plain Table 2" w:uiPriority="42"/>
+    <w:lsdException w:name="Plain Table 3" w:uiPriority="43"/>
+    <w:lsdException w:name="Plain Table 4" w:uiPriority="44"/>
+    <w:lsdException w:name="Plain Table 5" w:uiPriority="45"/>
+    <w:lsdException w:name="Grid Table Light" w:uiPriority="40"/>
+    <w:lsdException w:name="Grid Table 1 Light" w:uiPriority="46"/>
+    <w:lsdException w:name="Grid Table 2" w:uiPriority="47"/>
+    <w:lsdException w:name="Grid Table 3" w:uiPriority="48"/>
+    <w:lsdException w:name="Grid Table 4" w:uiPriority="49"/>
+    <w:lsdException w:name="Grid Table 5 Dark" w:uiPriority="50"/>
+    <w:lsdException w:name="Grid Table 6 Colorful" w:uiPriority="51"/>
+    <w:lsdException w:name="Grid Table 7 Colorful" w:uiPriority="52"/>
+    <w:lsdException w:name="Grid Table 1 Light Accent 1" w:uiPriority="46"/>
+    <w:lsdException w:name="Grid Table 2 Accent 1" w:uiPriority="47"/>
+    <w:lsdException w:name="Grid Table 3 Accent 1" w:uiPriority="48"/>
+    <w:lsdException w:name="Grid Table 4 Accent 1" w:uiPriority="49"/>
+    <w:lsdException w:name="Grid Table 5 Dark Accent 1" w:uiPriority="50"/>
+    <w:lsdException w:name="Grid Table 6 Colorful Accent 1" w:uiPriority="51"/>
+    <w:lsdException w:name="Grid Table 7 Colorful Accent 1" w:uiPriority="52"/>
+    <w:lsdException w:name="Grid Table 1 Light Accent 2" w:uiPriority="46"/>
+    <w:lsdException w:name="Grid Table 2 Accent 2" w:uiPriority="47"/>
+    <w:lsdException w:name="Grid Table 3 Accent 2" w:uiPriority="48"/>
+    <w:lsdException w:name="Grid Table 4 Accent 2" w:uiPriority="49"/>
+    <w:lsdException w:name="Grid Table 5 Dark Accent 2" w:uiPriority="50"/>
+    <w:lsdException w:name="Grid Table 6 Colorful Accent 2" w:uiPriority="51"/>
+    <w:lsdException w:name="Grid Table 7 Colorful Accent 2" w:uiPriority="52"/>
+    <w:lsdException w:name="Grid Table 1 Light Accent 3" w:uiPriority="46"/>
+    <w:lsdException w:name="Grid Table 2 Accent 3" w:uiPriority="47"/>
+    <w:lsdException w:name="Grid Table 3 Accent 3" w:uiPriority="48"/>
+    <w:lsdException w:name="Grid Table 4 Accent 3" w:uiPriority="49"/>
+    <w:lsdException w:name="Grid Table 5 Dark Accent 3" w:uiPriority="50"/>
+    <w:lsdException w:name="Grid Table 6 Colorful Accent 3" w:uiPriority="51"/>
+    <w:lsdException w:name="Grid Table 7 Colorful Accent 3" w:uiPriority="52"/>
+    <w:lsdException w:name="Grid Table 1 Light Accent 4" w:uiPriority="46"/>
+    <w:lsdException w:name="Grid Table 2 Accent 4" w:uiPriority="47"/>
+    <w:lsdException w:name="Grid Table 3 Accent 4" w:uiPriority="48"/>
+    <w:lsdException w:name="Grid Table 4 Accent 4" w:uiPriority="49"/>
+    <w:lsdException w:name="Grid Table 5 Dark Accent 4" w:uiPriority="50"/>
+    <w:lsdException w:name="Grid Table 6 Colorful Accent 4" w:uiPriority="51"/>
+    <w:lsdException w:name="Grid Table 7 Colorful Accent 4" w:uiPriority="52"/>
+    <w:lsdException w:name="Grid Table 1 Light Accent 5" w:uiPriority="46"/>
+    <w:lsdException w:name="Grid Table 2 Accent 5" w:uiPriority="47"/>
+    <w:lsdException w:name="Grid Table 3 Accent 5" w:uiPriority="48"/>
+    <w:lsdException w:name="Grid Table 4 Accent 5" w:uiPriority="49"/>
+    <w:lsdException w:name="Grid Table 5 Dark Accent 5" w:uiPriority="50"/>
+    <w:lsdException w:name="Grid Table 6 Colorful Accent 5" w:uiPriority="51"/>
+    <w:lsdException w:name="Grid Table 7 Colorful Accent 5" w:uiPriority="52"/>
+    <w:lsdException w:name="Grid Table 1 Light Accent 6" w:uiPriority="46"/>
+    <w:lsdException w:name="Grid Table 2 Accent 6" w:uiPriority="47"/>
+    <w:lsdException w:name="Grid Table 3 Accent 6" w:uiPriority="48"/>
+    <w:lsdException w:name="Grid Table 4 Accent 6" w:uiPriority="49"/>
+    <w:lsdException w:name="Grid Table 5 Dark Accent 6" w:uiPriority="50"/>
+    <w:lsdException w:name="Grid Table 6 Colorful Accent 6" w:uiPriority="51"/>
+    <w:lsdException w:name="Grid Table 7 Colorful Accent 6" w:uiPriority="52"/>
+    <w:lsdException w:name="List Table 1 Light" w:uiPriority="46"/>
+    <w:lsdException w:name="List Table 2" w:uiPriority="47"/>
+    <w:lsdException w:name="List Table 3" w:uiPriority="48"/>
+    <w:lsdException w:name="List Table 4" w:uiPriority="49"/>
+    <w:lsdException w:name="List Table 5 Dark" w:uiPriority="50"/>
+    <w:lsdException w:name="List Table 6 Colorful" w:uiPriority="51"/>
+    <w:lsdException w:name="List Table 7 Colorful" w:uiPriority="52"/>
+    <w:lsdException w:name="List Table 1 Light Accent 1" w:uiPriority="46"/>
+    <w:lsdException w:name="List Table 2 Accent 1" w:uiPriority="47"/>
+    <w:lsdException w:name="List Table 3 Accent 1" w:uiPriority="48"/>
+    <w:lsdException w:name="List Table 4 Accent 1" w:uiPriority="49"/>
+    <w:lsdException w:name="List Table 5 Dark Accent 1" w:uiPriority="50"/>
+    <w:lsdException w:name="List Table 6 Colorful Accent 1" w:uiPriority="51"/>
+    <w:lsdException w:name="List Table 7 Colorful Accent 1" w:uiPriority="52"/>
+    <w:lsdException w:name="List Table 1 Light Accent 2" w:uiPriority="46"/>
+    <w:lsdException w:name="List Table 2 Accent 2" w:uiPriority="47"/>
+    <w:lsdException w:name="List Table 3 Accent 2" w:uiPriority="48"/>
+    <w:lsdException w:name="List Table 4 Accent 2" w:uiPriority="49"/>
+    <w:lsdException w:name="List Table 5 Dark Accent 2" w:uiPriority="50"/>
+    <w:lsdException w:name="List Table 6 Colorful Accent 2" w:uiPriority="51"/>
+    <w:lsdException w:name="List Table 7 Colorful Accent 2" w:uiPriority="52"/>
+    <w:lsdException w:name="List Table 1 Light Accent 3" w:uiPriority="46"/>
+    <w:lsdException w:name="List Table 2 Accent 3" w:uiPriority="47"/>
+    <w:lsdException w:name="List Table 3 Accent 3" w:uiPriority="48"/>
+    <w:lsdException w:name="List Table 4 Accent 3" w:uiPriority="49"/>
+    <w:lsdException w:name="List Table 5 Dark Accent 3" w:uiPriority="50"/>
+    <w:lsdException w:name="List Table 6 Colorful Accent 3" w:uiPriority="51"/>
+    <w:lsdException w:name="List Table 7 Colorful Accent 3" w:uiPriority="52"/>
+    <w:lsdException w:name="List Table 1 Light Accent 4" w:uiPriority="46"/>
+    <w:lsdException w:name="List Table 2 Accent 4" w:uiPriority="47"/>
+    <w:lsdException w:name="List Table 3 Accent 4" w:uiPriority="48"/>
+    <w:lsdException w:name="List Table 4 Accent 4" w:uiPriority="49"/>
+    <w:lsdException w:name="List Table 5 Dark Accent 4" w:uiPriority="50"/>
+    <w:lsdException w:name="List Table 6 Colorful Accent 4" w:uiPriority="51"/>
+    <w:lsdException w:name="List Table 7 Colorful Accent 4" w:uiPriority="52"/>
+    <w:lsdException w:name="List Table 1 Light Accent 5" w:uiPriority="46"/>
+    <w:lsdException w:name="List Table 2 Accent 5" w:uiPriority="47"/>
+    <w:lsdException w:name="List Table 3 Accent 5" w:uiPriority="48"/>
+    <w:lsdException w:name="List Table 4 Accent 5" w:uiPriority="49"/>
+    <w:lsdException w:name="List Table 5 Dark Accent 5" w:uiPriority="50"/>
+    <w:lsdException w:name="List Table 6 Colorful Accent 5" w:uiPriority="51"/>
+    <w:lsdException w:name="List Table 7 Colorful Accent 5" w:uiPriority="52"/>
+    <w:lsdException w:name="List Table 1 Light Accent 6" w:uiPriority="46"/>
+    <w:lsdException w:name="List Table 2 Accent 6" w:uiPriority="47"/>
+    <w:lsdException w:name="List Table 3 Accent 6" w:uiPriority="48"/>
+    <w:lsdException w:name="List Table 4 Accent 6" w:uiPriority="49"/>
+    <w:lsdException w:name="List Table 5 Dark Accent 6" w:uiPriority="50"/>
+    <w:lsdException w:name="List Table 6 Colorful Accent 6" w:uiPriority="51"/>
+    <w:lsdException w:name="List Table 7 Colorful Accent 6" w:uiPriority="52"/>
+    <w:lsdException w:name="Mention" w:semiHidden="1" w:unhideWhenUsed="1"/>
+    <w:lsdException w:name="Smart Hyperlink" w:semiHidden="1" w:unhideWhenUsed="1"/>
+    <w:lsdException w:name="Hashtag" w:semiHidden="1" w:unhideWhenUsed="1"/>
+    <w:lsdException w:name="Unresolved Mention" w:semiHidden="1" w:unhideWhenUsed="1"/>
+    <w:lsdException w:name="Smart Link" w:semiHidden="1" w:unhideWhenUsed="1"/>
   </w:latentStyles>
-  <w:style w:type="paragraph" w:default="1" w:styleId="Normal">
+  <w:style w:type="paragraph" w:default="1" w:styleId="a">
     <w:name w:val="Normal"/>
     <w:qFormat/>
   </w:style>
-  <w:style w:type="character" w:default="1" w:styleId="DefaultParagraphFont">
+  <w:style w:type="character" w:default="1" w:styleId="a0">
     <w:name w:val="Default Paragraph Font"/>
     <w:uiPriority w:val="1"/>
     <w:semiHidden/>
     <w:unhideWhenUsed/>
   </w:style>
-  <w:style w:type="table" w:default="1" w:styleId="TableNormal">
+  <w:style w:type="table" w:default="1" w:styleId="a1">
     <w:name w:val="Normal Table"/>
     <w:uiPriority w:val="99"/>
     <w:semiHidden/>
@@ -2997,15 +6030,15 @@
       </w:tblCellMar>
     </w:tblPr>
   </w:style>
-  <w:style w:type="numbering" w:default="1" w:styleId="NoList">
+  <w:style w:type="numbering" w:default="1" w:styleId="a2">
     <w:name w:val="No List"/>
     <w:uiPriority w:val="99"/>
     <w:semiHidden/>
     <w:unhideWhenUsed/>
   </w:style>
-  <w:style w:type="paragraph" w:styleId="ListParagraph">
+  <w:style w:type="paragraph" w:styleId="a3">
     <w:name w:val="List Paragraph"/>
-    <w:basedOn w:val="Normal"/>
+    <w:basedOn w:val="a"/>
     <w:uiPriority w:val="34"/>
     <w:qFormat/>
     <w:rsid w:val="006C2E01"/>
@@ -3014,9 +6047,9 @@
       <w:contextualSpacing/>
     </w:pPr>
   </w:style>
-  <w:style w:type="character" w:styleId="PlaceholderText">
+  <w:style w:type="character" w:styleId="a4">
     <w:name w:val="Placeholder Text"/>
-    <w:basedOn w:val="DefaultParagraphFont"/>
+    <w:basedOn w:val="a0"/>
     <w:uiPriority w:val="99"/>
     <w:semiHidden/>
     <w:rsid w:val="001977EB"/>
@@ -3024,10 +6057,10 @@
       <w:color w:val="808080"/>
     </w:rPr>
   </w:style>
-  <w:style w:type="paragraph" w:styleId="BalloonText">
+  <w:style w:type="paragraph" w:styleId="a5">
     <w:name w:val="Balloon Text"/>
-    <w:basedOn w:val="Normal"/>
-    <w:link w:val="BalloonTextChar"/>
+    <w:basedOn w:val="a"/>
+    <w:link w:val="a6"/>
     <w:uiPriority w:val="99"/>
     <w:semiHidden/>
     <w:unhideWhenUsed/>
@@ -3041,251 +6074,10 @@
       <w:szCs w:val="16"/>
     </w:rPr>
   </w:style>
-  <w:style w:type="character" w:customStyle="1" w:styleId="BalloonTextChar">
-    <w:name w:val="Balloon Text Char"/>
-    <w:basedOn w:val="DefaultParagraphFont"/>
-    <w:link w:val="BalloonText"/>
-    <w:uiPriority w:val="99"/>
-    <w:semiHidden/>
-    <w:rsid w:val="0017304C"/>
-    <w:rPr>
-      <w:rFonts w:ascii="Tahoma" w:hAnsi="Tahoma" w:cs="Tahoma"/>
-      <w:sz w:val="16"/>
-      <w:szCs w:val="16"/>
-    </w:rPr>
-  </w:style>
-</w:styles>
-</file>
-
-<file path=word/stylesWithEffects.xml><?xml version="1.0" encoding="utf-8"?>
-<w:styles xmlns:wpc="http://schemas.microsoft.com/office/word/2010/wordprocessingCanvas" xmlns:mc="http://schemas.openxmlformats.org/markup-compatibility/2006" xmlns:o="urn:schemas-microsoft-com:office:office" xmlns:r="http://schemas.openxmlformats.org/officeDocument/2006/relationships" xmlns:m="http://schemas.openxmlformats.org/officeDocument/2006/math" xmlns:v="urn:schemas-microsoft-com:vml" xmlns:wp14="http://schemas.microsoft.com/office/word/2010/wordprocessingDrawing" xmlns:wp="http://schemas.openxmlformats.org/drawingml/2006/wordprocessingDrawing" xmlns:w10="urn:schemas-microsoft-com:office:word" xmlns:w="http://schemas.openxmlformats.org/wordprocessingml/2006/main" xmlns:w14="http://schemas.microsoft.com/office/word/2010/wordml" xmlns:wpg="http://schemas.microsoft.com/office/word/2010/wordprocessingGroup" xmlns:wpi="http://schemas.microsoft.com/office/word/2010/wordprocessingInk" xmlns:wne="http://schemas.microsoft.com/office/word/2006/wordml" xmlns:wps="http://schemas.microsoft.com/office/word/2010/wordprocessingShape" mc:Ignorable="w14 wp14">
-  <w:docDefaults>
-    <w:rPrDefault>
-      <w:rPr>
-        <w:rFonts w:asciiTheme="minorHAnsi" w:eastAsiaTheme="minorHAnsi" w:hAnsiTheme="minorHAnsi" w:cstheme="minorBidi"/>
-        <w:sz w:val="22"/>
-        <w:szCs w:val="22"/>
-        <w:lang w:val="en-US" w:eastAsia="en-US" w:bidi="he-IL"/>
-      </w:rPr>
-    </w:rPrDefault>
-    <w:pPrDefault>
-      <w:pPr>
-        <w:spacing w:after="160" w:line="259" w:lineRule="auto"/>
-      </w:pPr>
-    </w:pPrDefault>
-  </w:docDefaults>
-  <w:latentStyles w:defLockedState="0" w:defUIPriority="99" w:defSemiHidden="1" w:defUnhideWhenUsed="1" w:defQFormat="0" w:count="267">
-    <w:lsdException w:name="Normal" w:semiHidden="0" w:uiPriority="0" w:unhideWhenUsed="0" w:qFormat="1"/>
-    <w:lsdException w:name="heading 1" w:semiHidden="0" w:uiPriority="9" w:unhideWhenUsed="0" w:qFormat="1"/>
-    <w:lsdException w:name="heading 2" w:uiPriority="9" w:qFormat="1"/>
-    <w:lsdException w:name="heading 3" w:uiPriority="9" w:qFormat="1"/>
-    <w:lsdException w:name="heading 4" w:uiPriority="9" w:qFormat="1"/>
-    <w:lsdException w:name="heading 5" w:uiPriority="9" w:qFormat="1"/>
-    <w:lsdException w:name="heading 6" w:uiPriority="9" w:qFormat="1"/>
-    <w:lsdException w:name="heading 7" w:uiPriority="9" w:qFormat="1"/>
-    <w:lsdException w:name="heading 8" w:uiPriority="9" w:qFormat="1"/>
-    <w:lsdException w:name="heading 9" w:uiPriority="9" w:qFormat="1"/>
-    <w:lsdException w:name="toc 1" w:uiPriority="39"/>
-    <w:lsdException w:name="toc 2" w:uiPriority="39"/>
-    <w:lsdException w:name="toc 3" w:uiPriority="39"/>
-    <w:lsdException w:name="toc 4" w:uiPriority="39"/>
-    <w:lsdException w:name="toc 5" w:uiPriority="39"/>
-    <w:lsdException w:name="toc 6" w:uiPriority="39"/>
-    <w:lsdException w:name="toc 7" w:uiPriority="39"/>
-    <w:lsdException w:name="toc 8" w:uiPriority="39"/>
-    <w:lsdException w:name="toc 9" w:uiPriority="39"/>
-    <w:lsdException w:name="caption" w:uiPriority="35" w:qFormat="1"/>
-    <w:lsdException w:name="Title" w:semiHidden="0" w:uiPriority="10" w:unhideWhenUsed="0" w:qFormat="1"/>
-    <w:lsdException w:name="Default Paragraph Font" w:uiPriority="1"/>
-    <w:lsdException w:name="Subtitle" w:semiHidden="0" w:uiPriority="11" w:unhideWhenUsed="0" w:qFormat="1"/>
-    <w:lsdException w:name="Strong" w:semiHidden="0" w:uiPriority="22" w:unhideWhenUsed="0" w:qFormat="1"/>
-    <w:lsdException w:name="Emphasis" w:semiHidden="0" w:uiPriority="20" w:unhideWhenUsed="0" w:qFormat="1"/>
-    <w:lsdException w:name="Table Grid" w:semiHidden="0" w:uiPriority="39" w:unhideWhenUsed="0"/>
-    <w:lsdException w:name="Placeholder Text" w:unhideWhenUsed="0"/>
-    <w:lsdException w:name="No Spacing" w:semiHidden="0" w:uiPriority="1" w:unhideWhenUsed="0" w:qFormat="1"/>
-    <w:lsdException w:name="Light Shading" w:semiHidden="0" w:uiPriority="60" w:unhideWhenUsed="0"/>
-    <w:lsdException w:name="Light List" w:semiHidden="0" w:uiPriority="61" w:unhideWhenUsed="0"/>
-    <w:lsdException w:name="Light Grid" w:semiHidden="0" w:uiPriority="62" w:unhideWhenUsed="0"/>
-    <w:lsdException w:name="Medium Shading 1" w:semiHidden="0" w:uiPriority="63" w:unhideWhenUsed="0"/>
-    <w:lsdException w:name="Medium Shading 2" w:semiHidden="0" w:uiPriority="64" w:unhideWhenUsed="0"/>
-    <w:lsdException w:name="Medium List 1" w:semiHidden="0" w:uiPriority="65" w:unhideWhenUsed="0"/>
-    <w:lsdException w:name="Medium List 2" w:semiHidden="0" w:uiPriority="66" w:unhideWhenUsed="0"/>
-    <w:lsdException w:name="Medium Grid 1" w:semiHidden="0" w:uiPriority="67" w:unhideWhenUsed="0"/>
-    <w:lsdException w:name="Medium Grid 2" w:semiHidden="0" w:uiPriority="68" w:unhideWhenUsed="0"/>
-    <w:lsdException w:name="Medium Grid 3" w:semiHidden="0" w:uiPriority="69" w:unhideWhenUsed="0"/>
-    <w:lsdException w:name="Dark List" w:semiHidden="0" w:uiPriority="70" w:unhideWhenUsed="0"/>
-    <w:lsdException w:name="Colorful Shading" w:semiHidden="0" w:uiPriority="71" w:unhideWhenUsed="0"/>
-    <w:lsdException w:name="Colorful List" w:semiHidden="0" w:uiPriority="72" w:unhideWhenUsed="0"/>
-    <w:lsdException w:name="Colorful Grid" w:semiHidden="0" w:uiPriority="73" w:unhideWhenUsed="0"/>
-    <w:lsdException w:name="Light Shading Accent 1" w:semiHidden="0" w:uiPriority="60" w:unhideWhenUsed="0"/>
-    <w:lsdException w:name="Light List Accent 1" w:semiHidden="0" w:uiPriority="61" w:unhideWhenUsed="0"/>
-    <w:lsdException w:name="Light Grid Accent 1" w:semiHidden="0" w:uiPriority="62" w:unhideWhenUsed="0"/>
-    <w:lsdException w:name="Medium Shading 1 Accent 1" w:semiHidden="0" w:uiPriority="63" w:unhideWhenUsed="0"/>
-    <w:lsdException w:name="Medium Shading 2 Accent 1" w:semiHidden="0" w:uiPriority="64" w:unhideWhenUsed="0"/>
-    <w:lsdException w:name="Medium List 1 Accent 1" w:semiHidden="0" w:uiPriority="65" w:unhideWhenUsed="0"/>
-    <w:lsdException w:name="Revision" w:unhideWhenUsed="0"/>
-    <w:lsdException w:name="List Paragraph" w:semiHidden="0" w:uiPriority="34" w:unhideWhenUsed="0" w:qFormat="1"/>
-    <w:lsdException w:name="Quote" w:semiHidden="0" w:uiPriority="29" w:unhideWhenUsed="0" w:qFormat="1"/>
-    <w:lsdException w:name="Intense Quote" w:semiHidden="0" w:uiPriority="30" w:unhideWhenUsed="0" w:qFormat="1"/>
-    <w:lsdException w:name="Medium List 2 Accent 1" w:semiHidden="0" w:uiPriority="66" w:unhideWhenUsed="0"/>
-    <w:lsdException w:name="Medium Grid 1 Accent 1" w:semiHidden="0" w:uiPriority="67" w:unhideWhenUsed="0"/>
-    <w:lsdException w:name="Medium Grid 2 Accent 1" w:semiHidden="0" w:uiPriority="68" w:unhideWhenUsed="0"/>
-    <w:lsdException w:name="Medium Grid 3 Accent 1" w:semiHidden="0" w:uiPriority="69" w:unhideWhenUsed="0"/>
-    <w:lsdException w:name="Dark List Accent 1" w:semiHidden="0" w:uiPriority="70" w:unhideWhenUsed="0"/>
-    <w:lsdException w:name="Colorful Shading Accent 1" w:semiHidden="0" w:uiPriority="71" w:unhideWhenUsed="0"/>
-    <w:lsdException w:name="Colorful List Accent 1" w:semiHidden="0" w:uiPriority="72" w:unhideWhenUsed="0"/>
-    <w:lsdException w:name="Colorful Grid Accent 1" w:semiHidden="0" w:uiPriority="73" w:unhideWhenUsed="0"/>
-    <w:lsdException w:name="Light Shading Accent 2" w:semiHidden="0" w:uiPriority="60" w:unhideWhenUsed="0"/>
-    <w:lsdException w:name="Light List Accent 2" w:semiHidden="0" w:uiPriority="61" w:unhideWhenUsed="0"/>
-    <w:lsdException w:name="Light Grid Accent 2" w:semiHidden="0" w:uiPriority="62" w:unhideWhenUsed="0"/>
-    <w:lsdException w:name="Medium Shading 1 Accent 2" w:semiHidden="0" w:uiPriority="63" w:unhideWhenUsed="0"/>
-    <w:lsdException w:name="Medium Shading 2 Accent 2" w:semiHidden="0" w:uiPriority="64" w:unhideWhenUsed="0"/>
-    <w:lsdException w:name="Medium List 1 Accent 2" w:semiHidden="0" w:uiPriority="65" w:unhideWhenUsed="0"/>
-    <w:lsdException w:name="Medium List 2 Accent 2" w:semiHidden="0" w:uiPriority="66" w:unhideWhenUsed="0"/>
-    <w:lsdException w:name="Medium Grid 1 Accent 2" w:semiHidden="0" w:uiPriority="67" w:unhideWhenUsed="0"/>
-    <w:lsdException w:name="Medium Grid 2 Accent 2" w:semiHidden="0" w:uiPriority="68" w:unhideWhenUsed="0"/>
-    <w:lsdException w:name="Medium Grid 3 Accent 2" w:semiHidden="0" w:uiPriority="69" w:unhideWhenUsed="0"/>
-    <w:lsdException w:name="Dark List Accent 2" w:semiHidden="0" w:uiPriority="70" w:unhideWhenUsed="0"/>
-    <w:lsdException w:name="Colorful Shading Accent 2" w:semiHidden="0" w:uiPriority="71" w:unhideWhenUsed="0"/>
-    <w:lsdException w:name="Colorful List Accent 2" w:semiHidden="0" w:uiPriority="72" w:unhideWhenUsed="0"/>
-    <w:lsdException w:name="Colorful Grid Accent 2" w:semiHidden="0" w:uiPriority="73" w:unhideWhenUsed="0"/>
-    <w:lsdException w:name="Light Shading Accent 3" w:semiHidden="0" w:uiPriority="60" w:unhideWhenUsed="0"/>
-    <w:lsdException w:name="Light List Accent 3" w:semiHidden="0" w:uiPriority="61" w:unhideWhenUsed="0"/>
-    <w:lsdException w:name="Light Grid Accent 3" w:semiHidden="0" w:uiPriority="62" w:unhideWhenUsed="0"/>
-    <w:lsdException w:name="Medium Shading 1 Accent 3" w:semiHidden="0" w:uiPriority="63" w:unhideWhenUsed="0"/>
-    <w:lsdException w:name="Medium Shading 2 Accent 3" w:semiHidden="0" w:uiPriority="64" w:unhideWhenUsed="0"/>
-    <w:lsdException w:name="Medium List 1 Accent 3" w:semiHidden="0" w:uiPriority="65" w:unhideWhenUsed="0"/>
-    <w:lsdException w:name="Medium List 2 Accent 3" w:semiHidden="0" w:uiPriority="66" w:unhideWhenUsed="0"/>
-    <w:lsdException w:name="Medium Grid 1 Accent 3" w:semiHidden="0" w:uiPriority="67" w:unhideWhenUsed="0"/>
-    <w:lsdException w:name="Medium Grid 2 Accent 3" w:semiHidden="0" w:uiPriority="68" w:unhideWhenUsed="0"/>
-    <w:lsdException w:name="Medium Grid 3 Accent 3" w:semiHidden="0" w:uiPriority="69" w:unhideWhenUsed="0"/>
-    <w:lsdException w:name="Dark List Accent 3" w:semiHidden="0" w:uiPriority="70" w:unhideWhenUsed="0"/>
-    <w:lsdException w:name="Colorful Shading Accent 3" w:semiHidden="0" w:uiPriority="71" w:unhideWhenUsed="0"/>
-    <w:lsdException w:name="Colorful List Accent 3" w:semiHidden="0" w:uiPriority="72" w:unhideWhenUsed="0"/>
-    <w:lsdException w:name="Colorful Grid Accent 3" w:semiHidden="0" w:uiPriority="73" w:unhideWhenUsed="0"/>
-    <w:lsdException w:name="Light Shading Accent 4" w:semiHidden="0" w:uiPriority="60" w:unhideWhenUsed="0"/>
-    <w:lsdException w:name="Light List Accent 4" w:semiHidden="0" w:uiPriority="61" w:unhideWhenUsed="0"/>
-    <w:lsdException w:name="Light Grid Accent 4" w:semiHidden="0" w:uiPriority="62" w:unhideWhenUsed="0"/>
-    <w:lsdException w:name="Medium Shading 1 Accent 4" w:semiHidden="0" w:uiPriority="63" w:unhideWhenUsed="0"/>
-    <w:lsdException w:name="Medium Shading 2 Accent 4" w:semiHidden="0" w:uiPriority="64" w:unhideWhenUsed="0"/>
-    <w:lsdException w:name="Medium List 1 Accent 4" w:semiHidden="0" w:uiPriority="65" w:unhideWhenUsed="0"/>
-    <w:lsdException w:name="Medium List 2 Accent 4" w:semiHidden="0" w:uiPriority="66" w:unhideWhenUsed="0"/>
-    <w:lsdException w:name="Medium Grid 1 Accent 4" w:semiHidden="0" w:uiPriority="67" w:unhideWhenUsed="0"/>
-    <w:lsdException w:name="Medium Grid 2 Accent 4" w:semiHidden="0" w:uiPriority="68" w:unhideWhenUsed="0"/>
-    <w:lsdException w:name="Medium Grid 3 Accent 4" w:semiHidden="0" w:uiPriority="69" w:unhideWhenUsed="0"/>
-    <w:lsdException w:name="Dark List Accent 4" w:semiHidden="0" w:uiPriority="70" w:unhideWhenUsed="0"/>
-    <w:lsdException w:name="Colorful Shading Accent 4" w:semiHidden="0" w:uiPriority="71" w:unhideWhenUsed="0"/>
-    <w:lsdException w:name="Colorful List Accent 4" w:semiHidden="0" w:uiPriority="72" w:unhideWhenUsed="0"/>
-    <w:lsdException w:name="Colorful Grid Accent 4" w:semiHidden="0" w:uiPriority="73" w:unhideWhenUsed="0"/>
-    <w:lsdException w:name="Light Shading Accent 5" w:semiHidden="0" w:uiPriority="60" w:unhideWhenUsed="0"/>
-    <w:lsdException w:name="Light List Accent 5" w:semiHidden="0" w:uiPriority="61" w:unhideWhenUsed="0"/>
-    <w:lsdException w:name="Light Grid Accent 5" w:semiHidden="0" w:uiPriority="62" w:unhideWhenUsed="0"/>
-    <w:lsdException w:name="Medium Shading 1 Accent 5" w:semiHidden="0" w:uiPriority="63" w:unhideWhenUsed="0"/>
-    <w:lsdException w:name="Medium Shading 2 Accent 5" w:semiHidden="0" w:uiPriority="64" w:unhideWhenUsed="0"/>
-    <w:lsdException w:name="Medium List 1 Accent 5" w:semiHidden="0" w:uiPriority="65" w:unhideWhenUsed="0"/>
-    <w:lsdException w:name="Medium List 2 Accent 5" w:semiHidden="0" w:uiPriority="66" w:unhideWhenUsed="0"/>
-    <w:lsdException w:name="Medium Grid 1 Accent 5" w:semiHidden="0" w:uiPriority="67" w:unhideWhenUsed="0"/>
-    <w:lsdException w:name="Medium Grid 2 Accent 5" w:semiHidden="0" w:uiPriority="68" w:unhideWhenUsed="0"/>
-    <w:lsdException w:name="Medium Grid 3 Accent 5" w:semiHidden="0" w:uiPriority="69" w:unhideWhenUsed="0"/>
-    <w:lsdException w:name="Dark List Accent 5" w:semiHidden="0" w:uiPriority="70" w:unhideWhenUsed="0"/>
-    <w:lsdException w:name="Colorful Shading Accent 5" w:semiHidden="0" w:uiPriority="71" w:unhideWhenUsed="0"/>
-    <w:lsdException w:name="Colorful List Accent 5" w:semiHidden="0" w:uiPriority="72" w:unhideWhenUsed="0"/>
-    <w:lsdException w:name="Colorful Grid Accent 5" w:semiHidden="0" w:uiPriority="73" w:unhideWhenUsed="0"/>
-    <w:lsdException w:name="Light Shading Accent 6" w:semiHidden="0" w:uiPriority="60" w:unhideWhenUsed="0"/>
-    <w:lsdException w:name="Light List Accent 6" w:semiHidden="0" w:uiPriority="61" w:unhideWhenUsed="0"/>
-    <w:lsdException w:name="Light Grid Accent 6" w:semiHidden="0" w:uiPriority="62" w:unhideWhenUsed="0"/>
-    <w:lsdException w:name="Medium Shading 1 Accent 6" w:semiHidden="0" w:uiPriority="63" w:unhideWhenUsed="0"/>
-    <w:lsdException w:name="Medium Shading 2 Accent 6" w:semiHidden="0" w:uiPriority="64" w:unhideWhenUsed="0"/>
-    <w:lsdException w:name="Medium List 1 Accent 6" w:semiHidden="0" w:uiPriority="65" w:unhideWhenUsed="0"/>
-    <w:lsdException w:name="Medium List 2 Accent 6" w:semiHidden="0" w:uiPriority="66" w:unhideWhenUsed="0"/>
-    <w:lsdException w:name="Medium Grid 1 Accent 6" w:semiHidden="0" w:uiPriority="67" w:unhideWhenUsed="0"/>
-    <w:lsdException w:name="Medium Grid 2 Accent 6" w:semiHidden="0" w:uiPriority="68" w:unhideWhenUsed="0"/>
-    <w:lsdException w:name="Medium Grid 3 Accent 6" w:semiHidden="0" w:uiPriority="69" w:unhideWhenUsed="0"/>
-    <w:lsdException w:name="Dark List Accent 6" w:semiHidden="0" w:uiPriority="70" w:unhideWhenUsed="0"/>
-    <w:lsdException w:name="Colorful Shading Accent 6" w:semiHidden="0" w:uiPriority="71" w:unhideWhenUsed="0"/>
-    <w:lsdException w:name="Colorful List Accent 6" w:semiHidden="0" w:uiPriority="72" w:unhideWhenUsed="0"/>
-    <w:lsdException w:name="Colorful Grid Accent 6" w:semiHidden="0" w:uiPriority="73" w:unhideWhenUsed="0"/>
-    <w:lsdException w:name="Subtle Emphasis" w:semiHidden="0" w:uiPriority="19" w:unhideWhenUsed="0" w:qFormat="1"/>
-    <w:lsdException w:name="Intense Emphasis" w:semiHidden="0" w:uiPriority="21" w:unhideWhenUsed="0" w:qFormat="1"/>
-    <w:lsdException w:name="Subtle Reference" w:semiHidden="0" w:uiPriority="31" w:unhideWhenUsed="0" w:qFormat="1"/>
-    <w:lsdException w:name="Intense Reference" w:semiHidden="0" w:uiPriority="32" w:unhideWhenUsed="0" w:qFormat="1"/>
-    <w:lsdException w:name="Book Title" w:semiHidden="0" w:uiPriority="33" w:unhideWhenUsed="0" w:qFormat="1"/>
-    <w:lsdException w:name="Bibliography" w:uiPriority="37"/>
-    <w:lsdException w:name="TOC Heading" w:uiPriority="39" w:qFormat="1"/>
-  </w:latentStyles>
-  <w:style w:type="paragraph" w:default="1" w:styleId="Normal">
-    <w:name w:val="Normal"/>
-    <w:qFormat/>
-  </w:style>
-  <w:style w:type="character" w:default="1" w:styleId="DefaultParagraphFont">
-    <w:name w:val="Default Paragraph Font"/>
-    <w:uiPriority w:val="1"/>
-    <w:semiHidden/>
-    <w:unhideWhenUsed/>
-  </w:style>
-  <w:style w:type="table" w:default="1" w:styleId="TableNormal">
-    <w:name w:val="Normal Table"/>
-    <w:uiPriority w:val="99"/>
-    <w:semiHidden/>
-    <w:unhideWhenUsed/>
-    <w:tblPr>
-      <w:tblInd w:w="0" w:type="dxa"/>
-      <w:tblCellMar>
-        <w:top w:w="0" w:type="dxa"/>
-        <w:left w:w="108" w:type="dxa"/>
-        <w:bottom w:w="0" w:type="dxa"/>
-        <w:right w:w="108" w:type="dxa"/>
-      </w:tblCellMar>
-    </w:tblPr>
-  </w:style>
-  <w:style w:type="numbering" w:default="1" w:styleId="NoList">
-    <w:name w:val="No List"/>
-    <w:uiPriority w:val="99"/>
-    <w:semiHidden/>
-    <w:unhideWhenUsed/>
-  </w:style>
-  <w:style w:type="paragraph" w:styleId="ListParagraph">
-    <w:name w:val="List Paragraph"/>
-    <w:basedOn w:val="Normal"/>
-    <w:uiPriority w:val="34"/>
-    <w:qFormat/>
-    <w:rsid w:val="006C2E01"/>
-    <w:pPr>
-      <w:ind w:left="720"/>
-      <w:contextualSpacing/>
-    </w:pPr>
-  </w:style>
-  <w:style w:type="character" w:styleId="PlaceholderText">
-    <w:name w:val="Placeholder Text"/>
-    <w:basedOn w:val="DefaultParagraphFont"/>
-    <w:uiPriority w:val="99"/>
-    <w:semiHidden/>
-    <w:rsid w:val="001977EB"/>
-    <w:rPr>
-      <w:color w:val="808080"/>
-    </w:rPr>
-  </w:style>
-  <w:style w:type="paragraph" w:styleId="BalloonText">
-    <w:name w:val="Balloon Text"/>
-    <w:basedOn w:val="Normal"/>
-    <w:link w:val="BalloonTextChar"/>
-    <w:uiPriority w:val="99"/>
-    <w:semiHidden/>
-    <w:unhideWhenUsed/>
-    <w:rsid w:val="0017304C"/>
-    <w:pPr>
-      <w:spacing w:after="0" w:line="240" w:lineRule="auto"/>
-    </w:pPr>
-    <w:rPr>
-      <w:rFonts w:ascii="Tahoma" w:hAnsi="Tahoma" w:cs="Tahoma"/>
-      <w:sz w:val="16"/>
-      <w:szCs w:val="16"/>
-    </w:rPr>
-  </w:style>
-  <w:style w:type="character" w:customStyle="1" w:styleId="BalloonTextChar">
-    <w:name w:val="Balloon Text Char"/>
-    <w:basedOn w:val="DefaultParagraphFont"/>
-    <w:link w:val="BalloonText"/>
+  <w:style w:type="character" w:customStyle="1" w:styleId="a6">
+    <w:name w:val="טקסט בלונים תו"/>
+    <w:basedOn w:val="a0"/>
+    <w:link w:val="a5"/>
     <w:uiPriority w:val="99"/>
     <w:semiHidden/>
     <w:rsid w:val="0017304C"/>
@@ -3587,7 +6379,7 @@
   <a:extraClrSchemeLst/>
   <a:extLst>
     <a:ext uri="{05A4C25C-085E-4340-85A3-A5531E510DB2}">
-      <thm15:themeFamily xmlns:thm15="http://schemas.microsoft.com/office/thememl/2012/main" xmlns="" name="Office Theme" id="{62F939B6-93AF-4DB8-9C6B-D6C7DFDC589F}" vid="{4A3C46E8-61CC-4603-A589-7422A47A8E4A}"/>
+      <thm15:themeFamily xmlns:thm15="http://schemas.microsoft.com/office/thememl/2012/main" name="Office Theme" id="{62F939B6-93AF-4DB8-9C6B-D6C7DFDC589F}" vid="{4A3C46E8-61CC-4603-A589-7422A47A8E4A}"/>
     </a:ext>
   </a:extLst>
 </a:theme>

</xml_diff>

<commit_message>
Added weakly segmenation genertaion to the report
</commit_message>
<xml_diff>
--- a/report/סקיצה לדוח.docx
+++ b/report/סקיצה לדוח.docx
@@ -2225,21 +2225,12 @@
         </w:rPr>
         <w:t xml:space="preserve"> </w:t>
       </w:r>
-      <w:proofErr w:type="spellStart"/>
-      <w:r>
-        <w:rPr>
-          <w:rFonts w:eastAsiaTheme="minorEastAsia"/>
-          <w:i/>
-        </w:rPr>
-        <w:t>Contr</w:t>
-      </w:r>
-      <w:proofErr w:type="spellEnd"/>
-      <w:r>
-        <w:rPr>
-          <w:rFonts w:eastAsiaTheme="minorEastAsia"/>
-          <w:i/>
-        </w:rPr>
-        <w:t>-&gt;FF-&gt;Exp-&gt;Up</w:t>
+      <w:r>
+        <w:rPr>
+          <w:rFonts w:eastAsiaTheme="minorEastAsia"/>
+          <w:i/>
+        </w:rPr>
+        <w:t>Contr-&gt;FF-&gt;Exp-&gt;Up</w:t>
       </w:r>
       <w:r>
         <w:rPr>
@@ -2554,11 +2545,12 @@
         <w:rPr>
           <w:rFonts w:eastAsiaTheme="minorEastAsia" w:hint="cs"/>
           <w:i/>
+          <w:noProof/>
         </w:rPr>
         <w:drawing>
-          <wp:inline distT="0" distB="0" distL="0" distR="0" wp14:anchorId="4E31F7EA" wp14:editId="2F361A36">
-            <wp:extent cx="2738438" cy="2738438"/>
-            <wp:effectExtent l="0" t="0" r="5080" b="5080"/>
+          <wp:inline distT="0" distB="0" distL="0" distR="0" wp14:anchorId="4E31F7EA" wp14:editId="66B81848">
+            <wp:extent cx="2742833" cy="2742833"/>
+            <wp:effectExtent l="0" t="0" r="635" b="635"/>
             <wp:docPr id="2" name="תמונה 2"/>
             <wp:cNvGraphicFramePr>
               <a:graphicFrameLocks xmlns:a="http://schemas.openxmlformats.org/drawingml/2006/main" noChangeAspect="1"/>
@@ -2567,7 +2559,7 @@
               <a:graphicData uri="http://schemas.openxmlformats.org/drawingml/2006/picture">
                 <pic:pic xmlns:pic="http://schemas.openxmlformats.org/drawingml/2006/picture">
                   <pic:nvPicPr>
-                    <pic:cNvPr id="0" name="Picture 1"/>
+                    <pic:cNvPr id="2" name="תמונה 2"/>
                     <pic:cNvPicPr>
                       <a:picLocks noChangeAspect="1" noChangeArrowheads="1"/>
                     </pic:cNvPicPr>
@@ -2580,7 +2572,6 @@
                         </a:ext>
                       </a:extLst>
                     </a:blip>
-                    <a:srcRect/>
                     <a:stretch>
                       <a:fillRect/>
                     </a:stretch>
@@ -2621,7 +2612,39 @@
           <w:i/>
           <w:rtl/>
         </w:rPr>
-        <w:t>ניתן לראות בצבע אפור את השרבוטים עבור כל אחד מהעננים בתמונה.</w:t>
+        <w:t xml:space="preserve">ניתן לראות בצבע </w:t>
+      </w:r>
+      <w:r>
+        <w:rPr>
+          <w:rFonts w:eastAsiaTheme="minorEastAsia" w:hint="cs"/>
+          <w:i/>
+          <w:rtl/>
+        </w:rPr>
+        <w:t>כחול</w:t>
+      </w:r>
+      <w:r>
+        <w:rPr>
+          <w:rFonts w:eastAsiaTheme="minorEastAsia" w:hint="cs"/>
+          <w:i/>
+          <w:rtl/>
+        </w:rPr>
+        <w:t xml:space="preserve"> את השרבוטים עבור כל אחד מהעננים בתמונה</w:t>
+      </w:r>
+      <w:r>
+        <w:rPr>
+          <w:rFonts w:eastAsiaTheme="minorEastAsia" w:hint="cs"/>
+          <w:i/>
+          <w:rtl/>
+        </w:rPr>
+        <w:t>, ובצבע אדום את השרבוטים עבור השמיים</w:t>
+      </w:r>
+      <w:r>
+        <w:rPr>
+          <w:rFonts w:eastAsiaTheme="minorEastAsia" w:hint="cs"/>
+          <w:i/>
+          <w:rtl/>
+        </w:rPr>
+        <w:t>.</w:t>
       </w:r>
       <w:r>
         <w:rPr>
@@ -2684,7 +2707,23 @@
           <w:i/>
           <w:rtl/>
         </w:rPr>
-        <w:t>גרלת שתי נקודות לבנות במפת הסגמנטציה וחיבורן על ידי אלגוריתם</w:t>
+        <w:t xml:space="preserve">גרלת שתי נקודות </w:t>
+      </w:r>
+      <w:r>
+        <w:rPr>
+          <w:rFonts w:eastAsiaTheme="minorEastAsia" w:hint="cs"/>
+          <w:i/>
+          <w:rtl/>
+        </w:rPr>
+        <w:t>בתוך ענן</w:t>
+      </w:r>
+      <w:r>
+        <w:rPr>
+          <w:rFonts w:eastAsiaTheme="minorEastAsia" w:hint="cs"/>
+          <w:i/>
+          <w:rtl/>
+        </w:rPr>
+        <w:t xml:space="preserve"> במפת הסגמנטציה וחיבורן על ידי אלגוריתם</w:t>
       </w:r>
       <w:r>
         <w:rPr>
@@ -2733,7 +2772,6 @@
           <w:i/>
         </w:rPr>
       </w:pPr>
-      <w:proofErr w:type="spellStart"/>
       <w:r>
         <w:rPr>
           <w:rFonts w:eastAsiaTheme="minorEastAsia"/>
@@ -2743,7 +2781,6 @@
         </w:rPr>
         <w:t>UniformCost</w:t>
       </w:r>
-      <w:proofErr w:type="spellEnd"/>
       <w:r>
         <w:rPr>
           <w:rFonts w:eastAsiaTheme="minorEastAsia" w:hint="cs"/>
@@ -2891,23 +2928,7 @@
           <w:i/>
           <w:rtl/>
         </w:rPr>
-        <w:t>זמן החישוב ארוך מאד בגלל פיתוח המון מצבים. (</w:t>
-      </w:r>
-      <w:r>
-        <w:rPr>
-          <w:rFonts w:eastAsiaTheme="minorEastAsia" w:hint="cs"/>
-          <w:i/>
-          <w:rtl/>
-        </w:rPr>
-        <w:t>כמה דקות</w:t>
-      </w:r>
-      <w:r>
-        <w:rPr>
-          <w:rFonts w:eastAsiaTheme="minorEastAsia" w:hint="cs"/>
-          <w:i/>
-          <w:rtl/>
-        </w:rPr>
-        <w:t xml:space="preserve"> לתמונה)</w:t>
+        <w:t>זמן החישוב ארוך מאד בגלל פיתוח המון מצבים. (כמה דקות לתמונה)</w:t>
       </w:r>
     </w:p>
     <w:p>
@@ -2999,7 +3020,6 @@
           <w:i/>
         </w:rPr>
       </w:pPr>
-      <w:proofErr w:type="spellStart"/>
       <w:r>
         <w:rPr>
           <w:rFonts w:eastAsiaTheme="minorEastAsia" w:hint="cs"/>
@@ -3018,7 +3038,6 @@
         </w:rPr>
         <w:t>reedyBest</w:t>
       </w:r>
-      <w:proofErr w:type="spellEnd"/>
       <w:r>
         <w:rPr>
           <w:rFonts w:eastAsiaTheme="minorEastAsia" w:hint="cs"/>
@@ -3126,7 +3145,6 @@
         </w:rPr>
         <w:t xml:space="preserve">על מנת לחסוך בכמות המצבים שפותחו ניסינו את אלגוריתם </w:t>
       </w:r>
-      <w:proofErr w:type="spellStart"/>
       <w:r>
         <w:rPr>
           <w:rFonts w:eastAsiaTheme="minorEastAsia"/>
@@ -3134,7 +3152,6 @@
         </w:rPr>
         <w:t>GreedyBest</w:t>
       </w:r>
-      <w:proofErr w:type="spellEnd"/>
       <w:r>
         <w:rPr>
           <w:rFonts w:eastAsiaTheme="minorEastAsia" w:hint="cs"/>
@@ -3185,31 +3202,7 @@
           <w:i/>
           <w:rtl/>
         </w:rPr>
-        <w:t>זמן החישוב עדיין ארוך</w:t>
-      </w:r>
-      <w:r>
-        <w:rPr>
-          <w:rFonts w:eastAsiaTheme="minorEastAsia" w:hint="cs"/>
-          <w:i/>
-          <w:rtl/>
-        </w:rPr>
-        <w:t>. (</w:t>
-      </w:r>
-      <w:r>
-        <w:rPr>
-          <w:rFonts w:eastAsiaTheme="minorEastAsia" w:hint="cs"/>
-          <w:i/>
-          <w:rtl/>
-        </w:rPr>
-        <w:t xml:space="preserve">לפחות </w:t>
-      </w:r>
-      <w:r>
-        <w:rPr>
-          <w:rFonts w:eastAsiaTheme="minorEastAsia" w:hint="cs"/>
-          <w:i/>
-          <w:rtl/>
-        </w:rPr>
-        <w:t>15 שניות לתמונה)</w:t>
+        <w:t>זמן החישוב עדיין ארוך. (לפחות 15 שניות לתמונה)</w:t>
       </w:r>
     </w:p>
     <w:p>
@@ -3232,15 +3225,7 @@
           <w:i/>
           <w:rtl/>
         </w:rPr>
-        <w:t xml:space="preserve">המסלול נוטה להיצמד לפינות של </w:t>
-      </w:r>
-      <w:r>
-        <w:rPr>
-          <w:rFonts w:eastAsiaTheme="minorEastAsia" w:hint="cs"/>
-          <w:i/>
-          <w:rtl/>
-        </w:rPr>
-        <w:t>העננים.</w:t>
+        <w:t>המסלול נוטה להיצמד לפינות של העננים.</w:t>
       </w:r>
     </w:p>
     <w:p>
@@ -3303,7 +3288,6 @@
         </w:rPr>
         <w:t xml:space="preserve">וריאציה של </w:t>
       </w:r>
-      <w:proofErr w:type="spellStart"/>
       <w:r>
         <w:rPr>
           <w:rFonts w:eastAsiaTheme="minorEastAsia"/>
@@ -3313,7 +3297,6 @@
         </w:rPr>
         <w:t>Astar</w:t>
       </w:r>
-      <w:proofErr w:type="spellEnd"/>
       <w:r>
         <w:rPr>
           <w:rFonts w:eastAsiaTheme="minorEastAsia" w:hint="cs"/>
@@ -3420,7 +3403,6 @@
         </w:rPr>
         <w:t xml:space="preserve">על מנת לקבל תמונה מלאה החלטנו לנסות אלגוריתם בסגנון </w:t>
       </w:r>
-      <w:proofErr w:type="spellStart"/>
       <w:r>
         <w:rPr>
           <w:rFonts w:eastAsiaTheme="minorEastAsia"/>
@@ -3428,7 +3410,6 @@
         </w:rPr>
         <w:t>Astar</w:t>
       </w:r>
-      <w:proofErr w:type="spellEnd"/>
       <w:r>
         <w:rPr>
           <w:rFonts w:eastAsiaTheme="minorEastAsia" w:hint="cs"/>
@@ -3509,7 +3490,6 @@
         </w:rPr>
         <w:t xml:space="preserve"> עם אלגוריתם </w:t>
       </w:r>
-      <w:proofErr w:type="spellStart"/>
       <w:r>
         <w:rPr>
           <w:rFonts w:eastAsiaTheme="minorEastAsia"/>
@@ -3517,7 +3497,6 @@
         </w:rPr>
         <w:t>GreedyBest</w:t>
       </w:r>
-      <w:proofErr w:type="spellEnd"/>
       <w:r>
         <w:rPr>
           <w:rFonts w:eastAsiaTheme="minorEastAsia" w:hint="cs"/>
@@ -3683,25 +3662,7 @@
           <w:i/>
           <w:rtl/>
         </w:rPr>
-        <w:t xml:space="preserve">זמן החישוב גדל בגלל חישוב </w:t>
-      </w:r>
-      <w:proofErr w:type="spellStart"/>
-      <w:r>
-        <w:rPr>
-          <w:rFonts w:eastAsiaTheme="minorEastAsia" w:hint="cs"/>
-          <w:i/>
-          <w:rtl/>
-        </w:rPr>
-        <w:t>היורסטיקה</w:t>
-      </w:r>
-      <w:proofErr w:type="spellEnd"/>
-      <w:r>
-        <w:rPr>
-          <w:rFonts w:eastAsiaTheme="minorEastAsia" w:hint="cs"/>
-          <w:i/>
-          <w:rtl/>
-        </w:rPr>
-        <w:t>. (30 שניות לתמונה)</w:t>
+        <w:t>זמן החישוב גדל בגלל חישוב היורסטיקה. (30 שניות לתמונה)</w:t>
       </w:r>
     </w:p>
     <w:p>
@@ -3754,7 +3715,6 @@
         </w:rPr>
         <w:br/>
       </w:r>
-      <w:proofErr w:type="spellStart"/>
       <w:r>
         <w:rPr>
           <w:rFonts w:eastAsiaTheme="minorEastAsia"/>
@@ -3764,7 +3724,6 @@
         </w:rPr>
         <w:t>BeamSearch</w:t>
       </w:r>
-      <w:proofErr w:type="spellEnd"/>
       <w:r>
         <w:rPr>
           <w:rFonts w:eastAsiaTheme="minorEastAsia" w:hint="cs"/>
@@ -4071,6 +4030,7 @@
         <w:rPr>
           <w:rFonts w:eastAsiaTheme="minorEastAsia"/>
           <w:i/>
+          <w:rtl/>
         </w:rPr>
       </w:pPr>
       <w:r>
@@ -4118,7 +4078,23 @@
           <w:rFonts w:eastAsiaTheme="minorEastAsia"/>
           <w:i/>
         </w:rPr>
-        <w:t>(erode)</w:t>
+        <w:t>(</w:t>
+      </w:r>
+      <w:r>
+        <w:rPr>
+          <w:rFonts w:eastAsiaTheme="minorEastAsia"/>
+          <w:b/>
+          <w:bCs/>
+          <w:i/>
+        </w:rPr>
+        <w:t>erode</w:t>
+      </w:r>
+      <w:r>
+        <w:rPr>
+          <w:rFonts w:eastAsiaTheme="minorEastAsia"/>
+          <w:i/>
+        </w:rPr>
+        <w:t>)</w:t>
       </w:r>
       <w:r>
         <w:rPr>
@@ -4266,7 +4242,23 @@
           <w:i/>
           <w:rtl/>
         </w:rPr>
-        <w:t>לפעמים ביצוע השחיקה גרם לפיצול ענן לשני רכיבים נפרדים, וכך גם שאזור שלם לא סומן.</w:t>
+        <w:t>לפעמים ביצוע השחיקה גרם לפיצול ענן לשני רכיבים נפרדים, וכך ג</w:t>
+      </w:r>
+      <w:r>
+        <w:rPr>
+          <w:rFonts w:eastAsiaTheme="minorEastAsia" w:hint="cs"/>
+          <w:i/>
+          <w:rtl/>
+        </w:rPr>
+        <w:t>ר</w:t>
+      </w:r>
+      <w:r>
+        <w:rPr>
+          <w:rFonts w:eastAsiaTheme="minorEastAsia" w:hint="cs"/>
+          <w:i/>
+          <w:rtl/>
+        </w:rPr>
+        <w:t>ם שאזור שלם לא סומן.</w:t>
       </w:r>
       <w:r>
         <w:rPr>
@@ -4291,45 +4283,1641 @@
         <w:spacing w:line="276" w:lineRule="auto"/>
         <w:ind w:left="720"/>
         <w:rPr>
-          <w:rFonts w:eastAsiaTheme="minorEastAsia" w:hint="cs"/>
-          <w:i/>
-          <w:rtl/>
-        </w:rPr>
-      </w:pPr>
-      <w:r>
-        <w:rPr>
-          <w:rFonts w:eastAsiaTheme="minorEastAsia" w:hint="cs"/>
-          <w:i/>
-          <w:highlight w:val="yellow"/>
-          <w:rtl/>
-        </w:rPr>
-        <w:t xml:space="preserve">עדיין צריך להוסיף את האלגוריתם המלא שבניתי והסבר על הפעולה </w:t>
-      </w:r>
-      <w:r>
-        <w:rPr>
-          <w:rFonts w:eastAsiaTheme="minorEastAsia"/>
-          <w:i/>
-          <w:highlight w:val="yellow"/>
-        </w:rPr>
-        <w:t>thin</w:t>
-      </w:r>
+          <w:rFonts w:eastAsiaTheme="minorEastAsia"/>
+          <w:i/>
+          <w:rtl/>
+        </w:rPr>
+      </w:pPr>
     </w:p>
     <w:p>
       <w:pPr>
         <w:bidi/>
         <w:spacing w:line="276" w:lineRule="auto"/>
-        <w:rPr>
-          <w:rFonts w:eastAsiaTheme="minorEastAsia"/>
-          <w:i/>
-        </w:rPr>
-      </w:pPr>
+        <w:ind w:left="720"/>
+        <w:rPr>
+          <w:rFonts w:eastAsiaTheme="minorEastAsia"/>
+          <w:i/>
+        </w:rPr>
+      </w:pPr>
+      <w:r>
+        <w:rPr>
+          <w:rFonts w:eastAsiaTheme="minorEastAsia" w:hint="cs"/>
+          <w:i/>
+          <w:rtl/>
+        </w:rPr>
+        <w:t xml:space="preserve">פעולה מורפולוגית  </w:t>
+      </w:r>
+      <w:r>
+        <w:rPr>
+          <w:rFonts w:eastAsiaTheme="minorEastAsia"/>
+          <w:b/>
+          <w:bCs/>
+          <w:i/>
+        </w:rPr>
+        <w:t>thinning</w:t>
+      </w:r>
+      <w:r>
+        <w:rPr>
+          <w:rFonts w:eastAsiaTheme="minorEastAsia" w:hint="cs"/>
+          <w:b/>
+          <w:bCs/>
+          <w:i/>
+          <w:rtl/>
+        </w:rPr>
+        <w:t>:</w:t>
+      </w:r>
+      <w:r>
+        <w:rPr>
+          <w:rFonts w:eastAsiaTheme="minorEastAsia"/>
+          <w:b/>
+          <w:bCs/>
+          <w:i/>
+          <w:rtl/>
+        </w:rPr>
+        <w:br/>
+      </w:r>
+      <w:r>
+        <w:rPr>
+          <w:rFonts w:eastAsiaTheme="minorEastAsia" w:hint="cs"/>
+          <w:i/>
+          <w:rtl/>
+        </w:rPr>
+        <w:t xml:space="preserve">פעולה זו הינה פעולה המבצעת איטרציות של אלגוריתם </w:t>
+      </w:r>
+      <w:r>
+        <w:rPr>
+          <w:rFonts w:eastAsiaTheme="minorEastAsia"/>
+          <w:i/>
+        </w:rPr>
+        <w:t xml:space="preserve">hit or miss </w:t>
+      </w:r>
+      <w:r>
+        <w:rPr>
+          <w:rFonts w:eastAsiaTheme="minorEastAsia" w:hint="cs"/>
+          <w:i/>
+          <w:rtl/>
+        </w:rPr>
+        <w:t xml:space="preserve"> (ביצוע התאמת תבניות על ידי רכיבי בנייה שונים באמצעות שחיקה והרחבה)</w:t>
+      </w:r>
+      <w:r>
+        <w:rPr>
+          <w:rFonts w:eastAsiaTheme="minorEastAsia" w:hint="cs"/>
+          <w:i/>
+          <w:rtl/>
+        </w:rPr>
+        <w:t xml:space="preserve"> בתוספת פעולות נוספות, על מנת לקבל את "שלד" התמונה.</w:t>
+      </w:r>
+      <w:r>
+        <w:rPr>
+          <w:rFonts w:eastAsiaTheme="minorEastAsia"/>
+          <w:i/>
+          <w:rtl/>
+        </w:rPr>
+        <w:br/>
+      </w:r>
+      <w:r>
+        <w:rPr>
+          <w:rFonts w:eastAsiaTheme="minorEastAsia" w:hint="cs"/>
+          <w:i/>
+          <w:rtl/>
+        </w:rPr>
+        <w:t xml:space="preserve">דוגמא לתוצאות הרצת </w:t>
+      </w:r>
+      <w:r>
+        <w:rPr>
+          <w:rFonts w:eastAsiaTheme="minorEastAsia"/>
+          <w:i/>
+        </w:rPr>
+        <w:t xml:space="preserve">thinning </w:t>
+      </w:r>
+      <w:r>
+        <w:rPr>
+          <w:rFonts w:eastAsiaTheme="minorEastAsia" w:hint="cs"/>
+          <w:i/>
+          <w:rtl/>
+        </w:rPr>
+        <w:t xml:space="preserve"> על תמונת סגמנטציה בודדה:</w:t>
+      </w:r>
     </w:p>
     <w:p>
       <w:pPr>
         <w:bidi/>
+        <w:spacing w:line="276" w:lineRule="auto"/>
+        <w:ind w:left="720"/>
+        <w:rPr>
+          <w:rFonts w:eastAsiaTheme="minorEastAsia"/>
+          <w:i/>
+          <w:rtl/>
+        </w:rPr>
+      </w:pPr>
+      <w:r>
+        <w:rPr>
+          <w:rFonts w:eastAsiaTheme="minorEastAsia"/>
+          <w:i/>
+          <w:noProof/>
+          <w:rtl/>
+          <w:lang w:val="he-IL"/>
+        </w:rPr>
+        <w:lastRenderedPageBreak/>
+        <w:drawing>
+          <wp:inline distT="0" distB="0" distL="0" distR="0" wp14:anchorId="22E75F5F" wp14:editId="04164FF0">
+            <wp:extent cx="5373065" cy="2926433"/>
+            <wp:effectExtent l="0" t="0" r="0" b="7620"/>
+            <wp:docPr id="7" name="תמונה 7" descr="תמונה שמכילה מפה&#10;&#10;התיאור נוצר באופן אוטומטי"/>
+            <wp:cNvGraphicFramePr>
+              <a:graphicFrameLocks xmlns:a="http://schemas.openxmlformats.org/drawingml/2006/main" noChangeAspect="1"/>
+            </wp:cNvGraphicFramePr>
+            <a:graphic xmlns:a="http://schemas.openxmlformats.org/drawingml/2006/main">
+              <a:graphicData uri="http://schemas.openxmlformats.org/drawingml/2006/picture">
+                <pic:pic xmlns:pic="http://schemas.openxmlformats.org/drawingml/2006/picture">
+                  <pic:nvPicPr>
+                    <pic:cNvPr id="7" name="תמונה 7" descr="תמונה שמכילה מפה&#10;&#10;התיאור נוצר באופן אוטומטי"/>
+                    <pic:cNvPicPr/>
+                  </pic:nvPicPr>
+                  <pic:blipFill>
+                    <a:blip r:embed="rId15">
+                      <a:extLst>
+                        <a:ext uri="{28A0092B-C50C-407E-A947-70E740481C1C}">
+                          <a14:useLocalDpi xmlns:a14="http://schemas.microsoft.com/office/drawing/2010/main" val="0"/>
+                        </a:ext>
+                      </a:extLst>
+                    </a:blip>
+                    <a:stretch>
+                      <a:fillRect/>
+                    </a:stretch>
+                  </pic:blipFill>
+                  <pic:spPr>
+                    <a:xfrm>
+                      <a:off x="0" y="0"/>
+                      <a:ext cx="5378342" cy="2929307"/>
+                    </a:xfrm>
+                    <a:prstGeom prst="rect">
+                      <a:avLst/>
+                    </a:prstGeom>
+                  </pic:spPr>
+                </pic:pic>
+              </a:graphicData>
+            </a:graphic>
+          </wp:inline>
+        </w:drawing>
+      </w:r>
+      <w:r>
+        <w:rPr>
+          <w:rFonts w:eastAsiaTheme="minorEastAsia"/>
+          <w:i/>
+          <w:rtl/>
+        </w:rPr>
+        <w:br/>
+      </w:r>
+      <w:r>
+        <w:rPr>
+          <w:rFonts w:eastAsiaTheme="minorEastAsia" w:hint="cs"/>
+          <w:i/>
+          <w:rtl/>
+        </w:rPr>
+        <w:t>ניתן לראות כי פעולה זו מצמצמת לנו את תיאור הסגמנטציה לצורה של גרף עם כמה רכיבי קשירות לפי מספר העננים הנפרדים בתמונה.</w:t>
+      </w:r>
+      <w:r>
+        <w:rPr>
+          <w:rFonts w:eastAsiaTheme="minorEastAsia"/>
+          <w:i/>
+          <w:rtl/>
+        </w:rPr>
+        <w:br/>
+      </w:r>
+      <w:r>
+        <w:rPr>
+          <w:rFonts w:eastAsiaTheme="minorEastAsia" w:hint="cs"/>
+          <w:i/>
+          <w:rtl/>
+        </w:rPr>
+        <w:t>על פי בדיקות נוספות של אלגוריתם זה, החלטנו להתקדם בעזרתו וליצור את השרבוטים על ידי שימוש בשלד שהוא יוצר.</w:t>
+      </w:r>
+    </w:p>
+    <w:p>
+      <w:pPr>
+        <w:bidi/>
+        <w:spacing w:line="276" w:lineRule="auto"/>
+        <w:rPr>
+          <w:rFonts w:eastAsiaTheme="minorEastAsia"/>
+          <w:i/>
+          <w:rtl/>
+        </w:rPr>
+      </w:pPr>
+      <w:r>
+        <w:rPr>
+          <w:rFonts w:eastAsiaTheme="minorEastAsia" w:hint="cs"/>
+          <w:b/>
+          <w:bCs/>
+          <w:i/>
+          <w:rtl/>
+        </w:rPr>
+        <w:t>אלגוריתם סופי ליצירת שרבוטים לתמונת סגמנטציה:</w:t>
+      </w:r>
+      <w:r>
+        <w:rPr>
+          <w:rFonts w:eastAsiaTheme="minorEastAsia"/>
+          <w:i/>
+          <w:rtl/>
+        </w:rPr>
+        <w:br/>
+      </w:r>
+      <w:r>
+        <w:rPr>
+          <w:rFonts w:eastAsiaTheme="minorEastAsia" w:hint="cs"/>
+          <w:i/>
+          <w:rtl/>
+        </w:rPr>
+        <w:t xml:space="preserve">עבור קלט של </w:t>
+      </w:r>
+      <w:r>
+        <w:rPr>
+          <w:rFonts w:eastAsiaTheme="minorEastAsia"/>
+          <w:i/>
+        </w:rPr>
+        <w:t xml:space="preserve">seg </w:t>
+      </w:r>
+      <w:r>
+        <w:rPr>
+          <w:rFonts w:eastAsiaTheme="minorEastAsia" w:hint="cs"/>
+          <w:i/>
+          <w:rtl/>
+        </w:rPr>
+        <w:t xml:space="preserve"> תמונת הסגמנטציה המקורית:</w:t>
+      </w:r>
+    </w:p>
+    <w:p>
+      <w:pPr>
+        <w:pStyle w:val="a3"/>
+        <w:numPr>
+          <w:ilvl w:val="0"/>
+          <w:numId w:val="14"/>
+        </w:numPr>
+        <w:bidi/>
+        <w:spacing w:line="276" w:lineRule="auto"/>
+        <w:rPr>
+          <w:rFonts w:eastAsiaTheme="minorEastAsia"/>
+          <w:i/>
+        </w:rPr>
+      </w:pPr>
+      <w:r>
+        <w:rPr>
+          <w:rFonts w:eastAsiaTheme="minorEastAsia" w:hint="cs"/>
+          <w:i/>
+          <w:rtl/>
+        </w:rPr>
+        <w:t xml:space="preserve">ביצוע פעולת </w:t>
+      </w:r>
+      <w:r>
+        <w:rPr>
+          <w:rFonts w:eastAsiaTheme="minorEastAsia"/>
+          <w:i/>
+        </w:rPr>
+        <w:t>thinning</w:t>
+      </w:r>
+      <w:r>
+        <w:rPr>
+          <w:rFonts w:eastAsiaTheme="minorEastAsia" w:hint="cs"/>
+          <w:i/>
+          <w:rtl/>
+        </w:rPr>
+        <w:t xml:space="preserve"> על </w:t>
+      </w:r>
+      <w:r>
+        <w:rPr>
+          <w:rFonts w:eastAsiaTheme="minorEastAsia"/>
+          <w:i/>
+        </w:rPr>
+        <w:t>seg</w:t>
+      </w:r>
+      <w:r>
+        <w:rPr>
+          <w:rFonts w:eastAsiaTheme="minorEastAsia" w:hint="cs"/>
+          <w:i/>
+          <w:rtl/>
+        </w:rPr>
+        <w:t xml:space="preserve"> לקבלת שלד המתאר את הסגמנטציה, נסמן את התוצאה ב </w:t>
+      </w:r>
+      <w:r>
+        <w:rPr>
+          <w:rFonts w:eastAsiaTheme="minorEastAsia"/>
+          <w:i/>
+        </w:rPr>
+        <w:t>thin</w:t>
+      </w:r>
+      <w:r>
+        <w:rPr>
+          <w:rFonts w:eastAsiaTheme="minorEastAsia" w:hint="cs"/>
+          <w:i/>
+          <w:rtl/>
+        </w:rPr>
+        <w:t>.</w:t>
+      </w:r>
+    </w:p>
+    <w:p>
+      <w:pPr>
+        <w:pStyle w:val="a3"/>
+        <w:numPr>
+          <w:ilvl w:val="0"/>
+          <w:numId w:val="14"/>
+        </w:numPr>
+        <w:bidi/>
+        <w:spacing w:line="276" w:lineRule="auto"/>
+        <w:rPr>
+          <w:rFonts w:eastAsiaTheme="minorEastAsia"/>
+          <w:i/>
+        </w:rPr>
+      </w:pPr>
+      <w:r>
+        <w:rPr>
+          <w:rFonts w:eastAsiaTheme="minorEastAsia" w:hint="cs"/>
+          <w:i/>
+          <w:rtl/>
+        </w:rPr>
+        <w:t>הגרלת 2 נק</w:t>
+      </w:r>
+      <w:r>
+        <w:rPr>
+          <w:rFonts w:eastAsiaTheme="minorEastAsia" w:hint="cs"/>
+          <w:i/>
+          <w:rtl/>
+        </w:rPr>
+        <w:t>ודות</w:t>
+      </w:r>
+      <w:r>
+        <w:rPr>
+          <w:rFonts w:eastAsiaTheme="minorEastAsia" w:hint="cs"/>
+          <w:i/>
+          <w:rtl/>
+        </w:rPr>
+        <w:t xml:space="preserve"> לבנות מתוך </w:t>
+      </w:r>
+      <w:r>
+        <w:rPr>
+          <w:rFonts w:eastAsiaTheme="minorEastAsia"/>
+          <w:i/>
+        </w:rPr>
+        <w:t>thin</w:t>
+      </w:r>
+      <w:r>
+        <w:rPr>
+          <w:rFonts w:eastAsiaTheme="minorEastAsia" w:hint="cs"/>
+          <w:i/>
+          <w:rtl/>
+        </w:rPr>
+        <w:t>.</w:t>
+      </w:r>
+    </w:p>
+    <w:p>
+      <w:pPr>
+        <w:pStyle w:val="a3"/>
+        <w:numPr>
+          <w:ilvl w:val="0"/>
+          <w:numId w:val="14"/>
+        </w:numPr>
+        <w:bidi/>
+        <w:spacing w:line="276" w:lineRule="auto"/>
+        <w:rPr>
+          <w:rFonts w:eastAsiaTheme="minorEastAsia"/>
+          <w:i/>
+        </w:rPr>
+      </w:pPr>
+      <w:r>
+        <w:rPr>
+          <w:rFonts w:eastAsiaTheme="minorEastAsia" w:hint="cs"/>
+          <w:i/>
+          <w:rtl/>
+        </w:rPr>
+        <w:t xml:space="preserve">שימוש באלגוריתם חיפוש כלשהו (בקוד שלנו השתמשנו ב </w:t>
+      </w:r>
+      <w:r>
+        <w:rPr>
+          <w:rFonts w:eastAsiaTheme="minorEastAsia"/>
+          <w:i/>
+        </w:rPr>
+        <w:t>GreedyBest</w:t>
+      </w:r>
+      <w:r>
+        <w:rPr>
+          <w:rFonts w:eastAsiaTheme="minorEastAsia" w:hint="cs"/>
+          <w:i/>
+          <w:rtl/>
+        </w:rPr>
+        <w:t xml:space="preserve">), על מנת לחבר בין הנקודות בתוך </w:t>
+      </w:r>
+      <w:r>
+        <w:rPr>
+          <w:rFonts w:eastAsiaTheme="minorEastAsia"/>
+          <w:i/>
+        </w:rPr>
+        <w:t>thin</w:t>
+      </w:r>
+      <w:r>
+        <w:rPr>
+          <w:rFonts w:eastAsiaTheme="minorEastAsia" w:hint="cs"/>
+          <w:i/>
+          <w:rtl/>
+        </w:rPr>
+        <w:t>. במקרה בו לא ניתן לחבר את הנקודות (בשני רכיבי קשירות שונים), נחזור לשלב 2.</w:t>
+      </w:r>
+      <w:r>
+        <w:rPr>
+          <w:rFonts w:eastAsiaTheme="minorEastAsia"/>
+          <w:i/>
+          <w:rtl/>
+        </w:rPr>
+        <w:br/>
+      </w:r>
+      <w:r>
+        <w:rPr>
+          <w:rFonts w:eastAsiaTheme="minorEastAsia" w:hint="cs"/>
+          <w:i/>
+          <w:rtl/>
+        </w:rPr>
+        <w:t xml:space="preserve">נסמן את המסלול בין שתי הנקודות ב </w:t>
+      </w:r>
+      <w:r>
+        <w:rPr>
+          <w:rFonts w:eastAsiaTheme="minorEastAsia"/>
+          <w:i/>
+        </w:rPr>
+        <w:t>route</w:t>
+      </w:r>
+      <w:r>
+        <w:rPr>
+          <w:rFonts w:eastAsiaTheme="minorEastAsia" w:hint="cs"/>
+          <w:i/>
+          <w:rtl/>
+        </w:rPr>
+        <w:t>.</w:t>
+      </w:r>
+    </w:p>
+    <w:p>
+      <w:pPr>
+        <w:pStyle w:val="a3"/>
+        <w:numPr>
+          <w:ilvl w:val="0"/>
+          <w:numId w:val="14"/>
+        </w:numPr>
+        <w:bidi/>
+        <w:spacing w:line="276" w:lineRule="auto"/>
+        <w:rPr>
+          <w:rFonts w:eastAsiaTheme="minorEastAsia"/>
+          <w:i/>
+        </w:rPr>
+      </w:pPr>
+      <w:r>
+        <w:rPr>
+          <w:rFonts w:eastAsiaTheme="minorEastAsia" w:hint="cs"/>
+          <w:i/>
+          <w:rtl/>
+        </w:rPr>
+        <w:t xml:space="preserve">שימוש באלגוריתם </w:t>
+      </w:r>
+      <w:r>
+        <w:rPr>
+          <w:rFonts w:eastAsiaTheme="minorEastAsia"/>
+          <w:i/>
+        </w:rPr>
+        <w:t>BFS</w:t>
+      </w:r>
+      <w:r>
+        <w:rPr>
+          <w:rFonts w:eastAsiaTheme="minorEastAsia" w:hint="cs"/>
+          <w:i/>
+          <w:rtl/>
+        </w:rPr>
+        <w:t xml:space="preserve"> על </w:t>
+      </w:r>
+      <w:r>
+        <w:rPr>
+          <w:rFonts w:eastAsiaTheme="minorEastAsia"/>
+          <w:i/>
+        </w:rPr>
+        <w:t>thin</w:t>
+      </w:r>
+      <w:r>
+        <w:rPr>
+          <w:rFonts w:eastAsiaTheme="minorEastAsia" w:hint="cs"/>
+          <w:i/>
+          <w:rtl/>
+        </w:rPr>
+        <w:t xml:space="preserve"> החל מאחת הנקודות בסעיף 2, על מנת למצוא את רכיב הקשירות המלא המכיל את </w:t>
+      </w:r>
+      <w:r>
+        <w:rPr>
+          <w:rFonts w:eastAsiaTheme="minorEastAsia"/>
+          <w:i/>
+        </w:rPr>
+        <w:t>route</w:t>
+      </w:r>
+      <w:r>
+        <w:rPr>
+          <w:rFonts w:eastAsiaTheme="minorEastAsia" w:hint="cs"/>
+          <w:i/>
+          <w:rtl/>
+        </w:rPr>
+        <w:t xml:space="preserve">. נסמן רכיב זה ב </w:t>
+      </w:r>
+      <w:r>
+        <w:rPr>
+          <w:rFonts w:eastAsiaTheme="minorEastAsia"/>
+          <w:i/>
+        </w:rPr>
+        <w:t>comp</w:t>
+      </w:r>
+      <w:r>
+        <w:rPr>
+          <w:rFonts w:eastAsiaTheme="minorEastAsia" w:hint="cs"/>
+          <w:i/>
+          <w:rtl/>
+        </w:rPr>
+        <w:t>.</w:t>
+      </w:r>
+    </w:p>
+    <w:p>
+      <w:pPr>
+        <w:pStyle w:val="a3"/>
+        <w:numPr>
+          <w:ilvl w:val="0"/>
+          <w:numId w:val="14"/>
+        </w:numPr>
+        <w:bidi/>
+        <w:spacing w:line="276" w:lineRule="auto"/>
+        <w:rPr>
+          <w:rFonts w:eastAsiaTheme="minorEastAsia"/>
+          <w:i/>
+        </w:rPr>
+      </w:pPr>
+      <w:r>
+        <w:rPr>
+          <w:rFonts w:eastAsiaTheme="minorEastAsia" w:hint="cs"/>
+          <w:i/>
+          <w:rtl/>
+        </w:rPr>
+        <w:t xml:space="preserve">נגדיר: </w:t>
+      </w:r>
+      <w:r>
+        <w:rPr>
+          <w:rFonts w:eastAsiaTheme="minorEastAsia"/>
+          <w:i/>
+        </w:rPr>
+        <w:t>thin = thin – comp</w:t>
+      </w:r>
+      <w:r>
+        <w:rPr>
+          <w:rFonts w:eastAsiaTheme="minorEastAsia"/>
+          <w:i/>
+          <w:rtl/>
+        </w:rPr>
+        <w:br/>
+      </w:r>
+      <w:r>
+        <w:rPr>
+          <w:rFonts w:eastAsiaTheme="minorEastAsia" w:hint="cs"/>
+          <w:i/>
+          <w:rtl/>
+        </w:rPr>
+        <w:t>על מנת לקבל את שלד הסגמנטציה ללא הרכיב שסימנו.</w:t>
+      </w:r>
+    </w:p>
+    <w:p>
+      <w:pPr>
+        <w:pStyle w:val="a3"/>
+        <w:numPr>
+          <w:ilvl w:val="0"/>
+          <w:numId w:val="14"/>
+        </w:numPr>
+        <w:bidi/>
+        <w:spacing w:line="276" w:lineRule="auto"/>
+        <w:rPr>
+          <w:rFonts w:eastAsiaTheme="minorEastAsia"/>
+          <w:i/>
+        </w:rPr>
+      </w:pPr>
+      <w:r>
+        <w:rPr>
+          <w:rFonts w:eastAsiaTheme="minorEastAsia" w:hint="cs"/>
+          <w:i/>
+          <w:rtl/>
+        </w:rPr>
+        <w:t xml:space="preserve">אם </w:t>
+      </w:r>
+      <w:r>
+        <w:rPr>
+          <w:rFonts w:eastAsiaTheme="minorEastAsia"/>
+          <w:i/>
+        </w:rPr>
+        <w:t xml:space="preserve">thin </w:t>
+      </w:r>
+      <w:r>
+        <w:rPr>
+          <w:rFonts w:eastAsiaTheme="minorEastAsia" w:hint="cs"/>
+          <w:i/>
+          <w:rtl/>
+        </w:rPr>
+        <w:t xml:space="preserve"> שונה מתמונה שחורה לגמרי, חזור לסעיף 2 (תמונה שחורה לגמרי = עברנו על כל העננים בתמונה).</w:t>
+      </w:r>
+      <w:r>
+        <w:rPr>
+          <w:rFonts w:eastAsiaTheme="minorEastAsia"/>
+          <w:i/>
+          <w:rtl/>
+        </w:rPr>
+        <w:br/>
+      </w:r>
+      <w:r>
+        <w:rPr>
+          <w:rFonts w:eastAsiaTheme="minorEastAsia" w:hint="cs"/>
+          <w:i/>
+          <w:rtl/>
+        </w:rPr>
+        <w:t xml:space="preserve">אחרת, סכום את כל </w:t>
+      </w:r>
+      <w:r>
+        <w:rPr>
+          <w:rFonts w:eastAsiaTheme="minorEastAsia"/>
+          <w:i/>
+        </w:rPr>
+        <w:t>route</w:t>
+      </w:r>
+      <w:r>
+        <w:rPr>
+          <w:rFonts w:eastAsiaTheme="minorEastAsia" w:hint="cs"/>
+          <w:i/>
+          <w:rtl/>
+        </w:rPr>
+        <w:t xml:space="preserve">, נסמן סכום זה ב </w:t>
+      </w:r>
+      <w:r>
+        <w:rPr>
+          <w:rFonts w:eastAsiaTheme="minorEastAsia"/>
+          <w:i/>
+        </w:rPr>
+        <w:t>c_scribbles</w:t>
+      </w:r>
+      <w:r>
+        <w:rPr>
+          <w:rFonts w:eastAsiaTheme="minorEastAsia" w:hint="cs"/>
+          <w:i/>
+          <w:rtl/>
+        </w:rPr>
+        <w:t>.</w:t>
+      </w:r>
+    </w:p>
+    <w:p>
+      <w:pPr>
+        <w:pStyle w:val="a3"/>
+        <w:numPr>
+          <w:ilvl w:val="0"/>
+          <w:numId w:val="14"/>
+        </w:numPr>
+        <w:bidi/>
+        <w:spacing w:line="276" w:lineRule="auto"/>
+        <w:rPr>
+          <w:rFonts w:eastAsiaTheme="minorEastAsia"/>
+          <w:i/>
+        </w:rPr>
+      </w:pPr>
+      <w:r>
+        <w:rPr>
+          <w:rFonts w:eastAsiaTheme="minorEastAsia" w:hint="cs"/>
+          <w:i/>
+          <w:rtl/>
+        </w:rPr>
+        <w:t xml:space="preserve">בצע הרחבה </w:t>
+      </w:r>
+      <w:r>
+        <w:rPr>
+          <w:rFonts w:eastAsiaTheme="minorEastAsia"/>
+          <w:i/>
+        </w:rPr>
+        <w:t>(dilate)</w:t>
+      </w:r>
+      <w:r>
+        <w:rPr>
+          <w:rFonts w:eastAsiaTheme="minorEastAsia" w:hint="cs"/>
+          <w:i/>
+          <w:rtl/>
+        </w:rPr>
+        <w:t xml:space="preserve"> באמצעות רכיב בנייה של ריבוע עם אורך צלע = 3 פיקסלים</w:t>
+      </w:r>
+      <w:r>
+        <w:rPr>
+          <w:rFonts w:eastAsiaTheme="minorEastAsia"/>
+          <w:i/>
+        </w:rPr>
+        <w:t xml:space="preserve"> </w:t>
+      </w:r>
+      <w:r>
+        <w:rPr>
+          <w:rFonts w:eastAsiaTheme="minorEastAsia" w:hint="cs"/>
+          <w:i/>
+          <w:rtl/>
+        </w:rPr>
+        <w:t xml:space="preserve"> על </w:t>
+      </w:r>
+      <w:r>
+        <w:rPr>
+          <w:rFonts w:eastAsiaTheme="minorEastAsia"/>
+          <w:i/>
+        </w:rPr>
+        <w:t>c_scribbles</w:t>
+      </w:r>
+      <w:r>
+        <w:rPr>
+          <w:rFonts w:eastAsiaTheme="minorEastAsia" w:hint="cs"/>
+          <w:i/>
+          <w:rtl/>
+        </w:rPr>
+        <w:t>, על מנת להרחיב את השרבוט.</w:t>
+      </w:r>
+    </w:p>
+    <w:p>
+      <w:pPr>
+        <w:pStyle w:val="a3"/>
+        <w:numPr>
+          <w:ilvl w:val="0"/>
+          <w:numId w:val="14"/>
+        </w:numPr>
+        <w:bidi/>
+        <w:spacing w:line="276" w:lineRule="auto"/>
+        <w:rPr>
+          <w:rFonts w:eastAsiaTheme="minorEastAsia"/>
+          <w:i/>
+        </w:rPr>
+      </w:pPr>
+      <w:r>
+        <w:rPr>
+          <w:rFonts w:eastAsiaTheme="minorEastAsia" w:hint="cs"/>
+          <w:i/>
+          <w:rtl/>
+        </w:rPr>
+        <w:t xml:space="preserve">בצע </w:t>
+      </w:r>
+      <w:r>
+        <w:rPr>
+          <w:rFonts w:eastAsiaTheme="minorEastAsia"/>
+          <w:i/>
+        </w:rPr>
+        <w:t>c_scribbles = c_scribbles * seg</w:t>
+      </w:r>
+      <w:r>
+        <w:rPr>
+          <w:rFonts w:eastAsiaTheme="minorEastAsia" w:hint="cs"/>
+          <w:i/>
+          <w:rtl/>
+        </w:rPr>
+        <w:t xml:space="preserve"> , על מנת למחוק פיקסלים שיצאו מגבולות הסגמנטציה בסעיף 7.</w:t>
+      </w:r>
+    </w:p>
+    <w:p>
+      <w:pPr>
+        <w:pStyle w:val="a3"/>
+        <w:numPr>
+          <w:ilvl w:val="0"/>
+          <w:numId w:val="14"/>
+        </w:numPr>
+        <w:bidi/>
+        <w:spacing w:line="276" w:lineRule="auto"/>
+        <w:rPr>
+          <w:rFonts w:eastAsiaTheme="minorEastAsia"/>
+          <w:i/>
+        </w:rPr>
+      </w:pPr>
+      <w:r>
+        <w:rPr>
+          <w:rFonts w:eastAsiaTheme="minorEastAsia" w:hint="cs"/>
+          <w:i/>
+          <w:rtl/>
+        </w:rPr>
+        <w:t xml:space="preserve">הגדר </w:t>
+      </w:r>
+      <w:r>
+        <w:rPr>
+          <w:rFonts w:eastAsiaTheme="minorEastAsia"/>
+          <w:i/>
+        </w:rPr>
+        <w:t>seg = 1 – seg</w:t>
+      </w:r>
+      <w:r>
+        <w:rPr>
+          <w:rFonts w:eastAsiaTheme="minorEastAsia" w:hint="cs"/>
+          <w:i/>
+        </w:rPr>
+        <w:t xml:space="preserve"> </w:t>
+      </w:r>
+      <w:r>
+        <w:rPr>
+          <w:rFonts w:eastAsiaTheme="minorEastAsia" w:hint="cs"/>
+          <w:i/>
+          <w:rtl/>
+        </w:rPr>
+        <w:t xml:space="preserve"> , על מנת לקבל את </w:t>
+      </w:r>
+      <w:r>
+        <w:rPr>
+          <w:rFonts w:eastAsiaTheme="minorEastAsia" w:hint="cs"/>
+          <w:i/>
+          <w:rtl/>
+        </w:rPr>
+        <w:t>התמונה המשלימה לסגמנטציה (כעת השמיים בלבן והעננים בשחור).</w:t>
+      </w:r>
+    </w:p>
+    <w:p>
+      <w:pPr>
+        <w:pStyle w:val="a3"/>
+        <w:numPr>
+          <w:ilvl w:val="0"/>
+          <w:numId w:val="14"/>
+        </w:numPr>
+        <w:bidi/>
+        <w:spacing w:line="276" w:lineRule="auto"/>
+        <w:rPr>
+          <w:rFonts w:eastAsiaTheme="minorEastAsia"/>
+          <w:i/>
+        </w:rPr>
+      </w:pPr>
+      <w:r>
+        <w:rPr>
+          <w:rFonts w:eastAsiaTheme="minorEastAsia" w:hint="cs"/>
+          <w:i/>
+          <w:rtl/>
+        </w:rPr>
+        <w:t xml:space="preserve">חזור על שלבים 1-8 עם </w:t>
+      </w:r>
+      <w:r>
+        <w:rPr>
+          <w:rFonts w:eastAsiaTheme="minorEastAsia"/>
+          <w:i/>
+        </w:rPr>
+        <w:t>seg</w:t>
+      </w:r>
+      <w:r>
+        <w:rPr>
+          <w:rFonts w:eastAsiaTheme="minorEastAsia" w:hint="cs"/>
+          <w:i/>
+          <w:rtl/>
+        </w:rPr>
+        <w:t xml:space="preserve"> החדשה. נסמן את תוצאות סכום ה </w:t>
+      </w:r>
+      <w:r>
+        <w:rPr>
+          <w:rFonts w:eastAsiaTheme="minorEastAsia"/>
+          <w:i/>
+        </w:rPr>
+        <w:t>route</w:t>
+      </w:r>
+      <w:r>
+        <w:rPr>
+          <w:rFonts w:eastAsiaTheme="minorEastAsia" w:hint="cs"/>
+          <w:i/>
+          <w:rtl/>
+        </w:rPr>
+        <w:t xml:space="preserve"> המתקבלת ב </w:t>
+      </w:r>
+      <w:r>
+        <w:rPr>
+          <w:rFonts w:eastAsiaTheme="minorEastAsia"/>
+          <w:i/>
+        </w:rPr>
+        <w:t>s_scribbles</w:t>
+      </w:r>
+      <w:r>
+        <w:rPr>
+          <w:rFonts w:eastAsiaTheme="minorEastAsia" w:hint="cs"/>
+          <w:i/>
+          <w:rtl/>
+        </w:rPr>
+        <w:t>.</w:t>
+      </w:r>
+    </w:p>
+    <w:p>
+      <w:pPr>
+        <w:pStyle w:val="a3"/>
+        <w:numPr>
+          <w:ilvl w:val="0"/>
+          <w:numId w:val="14"/>
+        </w:numPr>
+        <w:bidi/>
+        <w:spacing w:line="276" w:lineRule="auto"/>
+        <w:rPr>
+          <w:rFonts w:eastAsiaTheme="minorEastAsia"/>
+          <w:i/>
+        </w:rPr>
+      </w:pPr>
+      <w:r>
+        <w:rPr>
+          <w:rFonts w:eastAsiaTheme="minorEastAsia" w:hint="cs"/>
+          <w:i/>
+          <w:rtl/>
+        </w:rPr>
+        <w:t xml:space="preserve">הגדר תמונה חדשה המכילה 255 בכל פיקסל נסמנה ב </w:t>
+      </w:r>
+      <w:r>
+        <w:rPr>
+          <w:rFonts w:eastAsiaTheme="minorEastAsia"/>
+          <w:i/>
+        </w:rPr>
+        <w:t>final</w:t>
+      </w:r>
+      <w:r>
+        <w:rPr>
+          <w:rFonts w:eastAsiaTheme="minorEastAsia" w:hint="cs"/>
+          <w:i/>
+          <w:rtl/>
+        </w:rPr>
+        <w:t xml:space="preserve"> (אינדקס פיקסלים לא מסומנים יהיה 255).</w:t>
+      </w:r>
+      <w:r>
+        <w:rPr>
+          <w:rFonts w:eastAsiaTheme="minorEastAsia"/>
+          <w:i/>
+          <w:rtl/>
+        </w:rPr>
+        <w:br/>
+      </w:r>
+      <w:r>
+        <w:rPr>
+          <w:rFonts w:eastAsiaTheme="minorEastAsia"/>
+          <w:i/>
+        </w:rPr>
+        <w:t>final[c_scribbles==1] = 1</w:t>
+      </w:r>
+      <w:r>
+        <w:rPr>
+          <w:rFonts w:eastAsiaTheme="minorEastAsia" w:hint="cs"/>
+          <w:i/>
+          <w:rtl/>
+        </w:rPr>
+        <w:t xml:space="preserve"> (אינדקס עננים יהיה 1)</w:t>
+      </w:r>
+      <w:r>
+        <w:rPr>
+          <w:rFonts w:eastAsiaTheme="minorEastAsia"/>
+          <w:i/>
+        </w:rPr>
+        <w:br/>
+        <w:t>final[s_scribbles==1] = 0</w:t>
+      </w:r>
+      <w:r>
+        <w:rPr>
+          <w:rFonts w:eastAsiaTheme="minorEastAsia" w:hint="cs"/>
+          <w:i/>
+          <w:rtl/>
+        </w:rPr>
+        <w:t xml:space="preserve"> (אינדקס שמיים יהיה 0)</w:t>
+      </w:r>
+    </w:p>
+    <w:p>
+      <w:pPr>
+        <w:pStyle w:val="a3"/>
+        <w:numPr>
+          <w:ilvl w:val="0"/>
+          <w:numId w:val="14"/>
+        </w:numPr>
+        <w:bidi/>
+        <w:spacing w:line="276" w:lineRule="auto"/>
+        <w:rPr>
+          <w:rFonts w:eastAsiaTheme="minorEastAsia"/>
+          <w:i/>
+        </w:rPr>
+      </w:pPr>
+      <w:r>
+        <w:rPr>
+          <w:rFonts w:eastAsiaTheme="minorEastAsia" w:hint="cs"/>
+          <w:i/>
+          <w:rtl/>
+        </w:rPr>
+        <w:lastRenderedPageBreak/>
+        <w:t xml:space="preserve">החזר את </w:t>
+      </w:r>
+      <w:r>
+        <w:rPr>
+          <w:rFonts w:eastAsiaTheme="minorEastAsia"/>
+          <w:i/>
+        </w:rPr>
+        <w:t>final</w:t>
+      </w:r>
+      <w:r>
+        <w:rPr>
+          <w:rFonts w:eastAsiaTheme="minorEastAsia" w:hint="cs"/>
+          <w:i/>
+          <w:rtl/>
+        </w:rPr>
+        <w:t>.</w:t>
+      </w:r>
+    </w:p>
+    <w:p>
+      <w:pPr>
+        <w:bidi/>
+        <w:spacing w:line="276" w:lineRule="auto"/>
+        <w:rPr>
+          <w:rFonts w:eastAsiaTheme="minorEastAsia"/>
+          <w:i/>
+          <w:rtl/>
+        </w:rPr>
+      </w:pPr>
+    </w:p>
+    <w:p>
+      <w:pPr>
+        <w:bidi/>
+        <w:spacing w:line="276" w:lineRule="auto"/>
+        <w:rPr>
+          <w:rFonts w:eastAsiaTheme="minorEastAsia"/>
+          <w:i/>
+          <w:rtl/>
+        </w:rPr>
+      </w:pPr>
+      <w:r>
+        <w:rPr>
+          <w:rFonts w:eastAsiaTheme="minorEastAsia" w:hint="cs"/>
+          <w:b/>
+          <w:bCs/>
+          <w:i/>
+          <w:rtl/>
+        </w:rPr>
+        <w:t>דוגמת הרצה:</w:t>
+      </w:r>
+      <w:r>
+        <w:rPr>
+          <w:rFonts w:eastAsiaTheme="minorEastAsia"/>
+          <w:i/>
+        </w:rPr>
+        <w:br/>
+      </w:r>
+      <w:r>
+        <w:rPr>
+          <w:rFonts w:eastAsiaTheme="minorEastAsia" w:hint="cs"/>
+          <w:i/>
+          <w:rtl/>
+        </w:rPr>
+        <w:t>שלבים 1-8:</w:t>
+      </w:r>
+      <w:r>
+        <w:rPr>
+          <w:rFonts w:eastAsiaTheme="minorEastAsia"/>
+          <w:i/>
+          <w:rtl/>
+        </w:rPr>
+        <w:br/>
+      </w:r>
+      <w:r>
+        <w:rPr>
+          <w:rFonts w:eastAsiaTheme="minorEastAsia"/>
+          <w:i/>
+          <w:noProof/>
+        </w:rPr>
+        <w:drawing>
+          <wp:inline distT="0" distB="0" distL="0" distR="0" wp14:anchorId="3D36AC4A" wp14:editId="0436C7BB">
+            <wp:extent cx="5711506" cy="1345997"/>
+            <wp:effectExtent l="0" t="0" r="3810" b="6985"/>
+            <wp:docPr id="23" name="תמונה 23"/>
+            <wp:cNvGraphicFramePr>
+              <a:graphicFrameLocks xmlns:a="http://schemas.openxmlformats.org/drawingml/2006/main" noChangeAspect="1"/>
+            </wp:cNvGraphicFramePr>
+            <a:graphic xmlns:a="http://schemas.openxmlformats.org/drawingml/2006/main">
+              <a:graphicData uri="http://schemas.openxmlformats.org/drawingml/2006/picture">
+                <pic:pic xmlns:pic="http://schemas.openxmlformats.org/drawingml/2006/picture">
+                  <pic:nvPicPr>
+                    <pic:cNvPr id="0" name="Picture 12"/>
+                    <pic:cNvPicPr>
+                      <a:picLocks noChangeAspect="1" noChangeArrowheads="1"/>
+                    </pic:cNvPicPr>
+                  </pic:nvPicPr>
+                  <pic:blipFill rotWithShape="1">
+                    <a:blip r:embed="rId16" cstate="print">
+                      <a:extLst>
+                        <a:ext uri="{28A0092B-C50C-407E-A947-70E740481C1C}">
+                          <a14:useLocalDpi xmlns:a14="http://schemas.microsoft.com/office/drawing/2010/main" val="0"/>
+                        </a:ext>
+                      </a:extLst>
+                    </a:blip>
+                    <a:srcRect t="26600" b="26324"/>
+                    <a:stretch/>
+                  </pic:blipFill>
+                  <pic:spPr bwMode="auto">
+                    <a:xfrm>
+                      <a:off x="0" y="0"/>
+                      <a:ext cx="5713095" cy="1346372"/>
+                    </a:xfrm>
+                    <a:prstGeom prst="rect">
+                      <a:avLst/>
+                    </a:prstGeom>
+                    <a:noFill/>
+                    <a:ln>
+                      <a:noFill/>
+                    </a:ln>
+                    <a:extLst>
+                      <a:ext uri="{53640926-AAD7-44D8-BBD7-CCE9431645EC}">
+                        <a14:shadowObscured xmlns:a14="http://schemas.microsoft.com/office/drawing/2010/main"/>
+                      </a:ext>
+                    </a:extLst>
+                  </pic:spPr>
+                </pic:pic>
+              </a:graphicData>
+            </a:graphic>
+          </wp:inline>
+        </w:drawing>
+      </w:r>
+      <w:r>
+        <w:rPr>
+          <w:rFonts w:eastAsiaTheme="minorEastAsia" w:hint="cs"/>
+          <w:i/>
+          <w:noProof/>
+        </w:rPr>
+        <w:drawing>
+          <wp:inline distT="0" distB="0" distL="0" distR="0" wp14:anchorId="63101720" wp14:editId="2CCD1E53">
+            <wp:extent cx="3838270" cy="1916582"/>
+            <wp:effectExtent l="0" t="0" r="0" b="7620"/>
+            <wp:docPr id="24" name="תמונה 24"/>
+            <wp:cNvGraphicFramePr>
+              <a:graphicFrameLocks xmlns:a="http://schemas.openxmlformats.org/drawingml/2006/main" noChangeAspect="1"/>
+            </wp:cNvGraphicFramePr>
+            <a:graphic xmlns:a="http://schemas.openxmlformats.org/drawingml/2006/main">
+              <a:graphicData uri="http://schemas.openxmlformats.org/drawingml/2006/picture">
+                <pic:pic xmlns:pic="http://schemas.openxmlformats.org/drawingml/2006/picture">
+                  <pic:nvPicPr>
+                    <pic:cNvPr id="0" name="Picture 13"/>
+                    <pic:cNvPicPr>
+                      <a:picLocks noChangeAspect="1" noChangeArrowheads="1"/>
+                    </pic:cNvPicPr>
+                  </pic:nvPicPr>
+                  <pic:blipFill>
+                    <a:blip r:embed="rId17" cstate="print">
+                      <a:extLst>
+                        <a:ext uri="{28A0092B-C50C-407E-A947-70E740481C1C}">
+                          <a14:useLocalDpi xmlns:a14="http://schemas.microsoft.com/office/drawing/2010/main" val="0"/>
+                        </a:ext>
+                      </a:extLst>
+                    </a:blip>
+                    <a:srcRect/>
+                    <a:stretch>
+                      <a:fillRect/>
+                    </a:stretch>
+                  </pic:blipFill>
+                  <pic:spPr bwMode="auto">
+                    <a:xfrm>
+                      <a:off x="0" y="0"/>
+                      <a:ext cx="3899533" cy="1947173"/>
+                    </a:xfrm>
+                    <a:prstGeom prst="rect">
+                      <a:avLst/>
+                    </a:prstGeom>
+                    <a:noFill/>
+                    <a:ln>
+                      <a:noFill/>
+                    </a:ln>
+                  </pic:spPr>
+                </pic:pic>
+              </a:graphicData>
+            </a:graphic>
+          </wp:inline>
+        </w:drawing>
+      </w:r>
+    </w:p>
+    <w:p>
+      <w:pPr>
+        <w:bidi/>
+        <w:spacing w:line="276" w:lineRule="auto"/>
+        <w:rPr>
+          <w:rFonts w:eastAsiaTheme="minorEastAsia"/>
+          <w:i/>
+          <w:rtl/>
+        </w:rPr>
+      </w:pPr>
+      <w:r>
+        <w:rPr>
+          <w:rFonts w:eastAsiaTheme="minorEastAsia"/>
+          <w:i/>
+          <w:rtl/>
+        </w:rPr>
+        <w:br/>
+      </w:r>
+      <w:r>
+        <w:rPr>
+          <w:rFonts w:eastAsiaTheme="minorEastAsia" w:hint="cs"/>
+          <w:i/>
+          <w:rtl/>
+        </w:rPr>
+        <w:t>שלבים 9-10:</w:t>
+      </w:r>
+      <w:r>
+        <w:rPr>
+          <w:rFonts w:eastAsiaTheme="minorEastAsia"/>
+          <w:i/>
+          <w:rtl/>
+        </w:rPr>
+        <w:br/>
+      </w:r>
+      <w:r>
+        <w:rPr>
+          <w:rFonts w:eastAsiaTheme="minorEastAsia" w:hint="cs"/>
+          <w:i/>
+          <w:rtl/>
+        </w:rPr>
+        <w:t>כל תמונה מכילה הרצה אחת של שלבים 1-8</w:t>
+      </w:r>
+    </w:p>
+    <w:p>
+      <w:pPr>
+        <w:bidi/>
+        <w:spacing w:line="276" w:lineRule="auto"/>
+        <w:rPr>
+          <w:rFonts w:eastAsiaTheme="minorEastAsia"/>
+          <w:i/>
+          <w:rtl/>
+        </w:rPr>
+      </w:pPr>
+      <w:r>
+        <w:rPr>
+          <w:rFonts w:eastAsiaTheme="minorEastAsia" w:hint="cs"/>
+          <w:i/>
+          <w:noProof/>
+        </w:rPr>
+        <w:drawing>
+          <wp:inline distT="0" distB="0" distL="0" distR="0" wp14:anchorId="5D2E6B01" wp14:editId="1F45BA45">
+            <wp:extent cx="5711446" cy="1338681"/>
+            <wp:effectExtent l="0" t="0" r="3810" b="0"/>
+            <wp:docPr id="25" name="תמונה 25"/>
+            <wp:cNvGraphicFramePr>
+              <a:graphicFrameLocks xmlns:a="http://schemas.openxmlformats.org/drawingml/2006/main" noChangeAspect="1"/>
+            </wp:cNvGraphicFramePr>
+            <a:graphic xmlns:a="http://schemas.openxmlformats.org/drawingml/2006/main">
+              <a:graphicData uri="http://schemas.openxmlformats.org/drawingml/2006/picture">
+                <pic:pic xmlns:pic="http://schemas.openxmlformats.org/drawingml/2006/picture">
+                  <pic:nvPicPr>
+                    <pic:cNvPr id="0" name="Picture 14"/>
+                    <pic:cNvPicPr>
+                      <a:picLocks noChangeAspect="1" noChangeArrowheads="1"/>
+                    </pic:cNvPicPr>
+                  </pic:nvPicPr>
+                  <pic:blipFill rotWithShape="1">
+                    <a:blip r:embed="rId18" cstate="print">
+                      <a:extLst>
+                        <a:ext uri="{28A0092B-C50C-407E-A947-70E740481C1C}">
+                          <a14:useLocalDpi xmlns:a14="http://schemas.microsoft.com/office/drawing/2010/main" val="0"/>
+                        </a:ext>
+                      </a:extLst>
+                    </a:blip>
+                    <a:srcRect t="26089" b="27091"/>
+                    <a:stretch/>
+                  </pic:blipFill>
+                  <pic:spPr bwMode="auto">
+                    <a:xfrm>
+                      <a:off x="0" y="0"/>
+                      <a:ext cx="5713095" cy="1339067"/>
+                    </a:xfrm>
+                    <a:prstGeom prst="rect">
+                      <a:avLst/>
+                    </a:prstGeom>
+                    <a:noFill/>
+                    <a:ln>
+                      <a:noFill/>
+                    </a:ln>
+                    <a:extLst>
+                      <a:ext uri="{53640926-AAD7-44D8-BBD7-CCE9431645EC}">
+                        <a14:shadowObscured xmlns:a14="http://schemas.microsoft.com/office/drawing/2010/main"/>
+                      </a:ext>
+                    </a:extLst>
+                  </pic:spPr>
+                </pic:pic>
+              </a:graphicData>
+            </a:graphic>
+          </wp:inline>
+        </w:drawing>
+      </w:r>
+      <w:r>
+        <w:rPr>
+          <w:rFonts w:eastAsiaTheme="minorEastAsia" w:hint="cs"/>
+          <w:i/>
+          <w:noProof/>
+        </w:rPr>
+        <w:drawing>
+          <wp:inline distT="0" distB="0" distL="0" distR="0" wp14:anchorId="773C1C89" wp14:editId="6E0DB1FF">
+            <wp:extent cx="5712338" cy="1375258"/>
+            <wp:effectExtent l="0" t="0" r="3175" b="0"/>
+            <wp:docPr id="26" name="תמונה 26"/>
+            <wp:cNvGraphicFramePr>
+              <a:graphicFrameLocks xmlns:a="http://schemas.openxmlformats.org/drawingml/2006/main" noChangeAspect="1"/>
+            </wp:cNvGraphicFramePr>
+            <a:graphic xmlns:a="http://schemas.openxmlformats.org/drawingml/2006/main">
+              <a:graphicData uri="http://schemas.openxmlformats.org/drawingml/2006/picture">
+                <pic:pic xmlns:pic="http://schemas.openxmlformats.org/drawingml/2006/picture">
+                  <pic:nvPicPr>
+                    <pic:cNvPr id="0" name="Picture 15"/>
+                    <pic:cNvPicPr>
+                      <a:picLocks noChangeAspect="1" noChangeArrowheads="1"/>
+                    </pic:cNvPicPr>
+                  </pic:nvPicPr>
+                  <pic:blipFill rotWithShape="1">
+                    <a:blip r:embed="rId19" cstate="print">
+                      <a:extLst>
+                        <a:ext uri="{28A0092B-C50C-407E-A947-70E740481C1C}">
+                          <a14:useLocalDpi xmlns:a14="http://schemas.microsoft.com/office/drawing/2010/main" val="0"/>
+                        </a:ext>
+                      </a:extLst>
+                    </a:blip>
+                    <a:srcRect t="26345" b="25563"/>
+                    <a:stretch/>
+                  </pic:blipFill>
+                  <pic:spPr bwMode="auto">
+                    <a:xfrm>
+                      <a:off x="0" y="0"/>
+                      <a:ext cx="5713095" cy="1375440"/>
+                    </a:xfrm>
+                    <a:prstGeom prst="rect">
+                      <a:avLst/>
+                    </a:prstGeom>
+                    <a:noFill/>
+                    <a:ln>
+                      <a:noFill/>
+                    </a:ln>
+                    <a:extLst>
+                      <a:ext uri="{53640926-AAD7-44D8-BBD7-CCE9431645EC}">
+                        <a14:shadowObscured xmlns:a14="http://schemas.microsoft.com/office/drawing/2010/main"/>
+                      </a:ext>
+                    </a:extLst>
+                  </pic:spPr>
+                </pic:pic>
+              </a:graphicData>
+            </a:graphic>
+          </wp:inline>
+        </w:drawing>
+      </w:r>
+      <w:r>
+        <w:rPr>
+          <w:rFonts w:eastAsiaTheme="minorEastAsia" w:hint="cs"/>
+          <w:i/>
+          <w:noProof/>
+        </w:rPr>
+        <w:lastRenderedPageBreak/>
+        <w:drawing>
+          <wp:inline distT="0" distB="0" distL="0" distR="0" wp14:anchorId="5E4861CB" wp14:editId="0DACE57E">
+            <wp:extent cx="5711446" cy="1353312"/>
+            <wp:effectExtent l="0" t="0" r="3810" b="0"/>
+            <wp:docPr id="30" name="תמונה 30"/>
+            <wp:cNvGraphicFramePr>
+              <a:graphicFrameLocks xmlns:a="http://schemas.openxmlformats.org/drawingml/2006/main" noChangeAspect="1"/>
+            </wp:cNvGraphicFramePr>
+            <a:graphic xmlns:a="http://schemas.openxmlformats.org/drawingml/2006/main">
+              <a:graphicData uri="http://schemas.openxmlformats.org/drawingml/2006/picture">
+                <pic:pic xmlns:pic="http://schemas.openxmlformats.org/drawingml/2006/picture">
+                  <pic:nvPicPr>
+                    <pic:cNvPr id="0" name="Picture 19"/>
+                    <pic:cNvPicPr>
+                      <a:picLocks noChangeAspect="1" noChangeArrowheads="1"/>
+                    </pic:cNvPicPr>
+                  </pic:nvPicPr>
+                  <pic:blipFill rotWithShape="1">
+                    <a:blip r:embed="rId20" cstate="print">
+                      <a:extLst>
+                        <a:ext uri="{28A0092B-C50C-407E-A947-70E740481C1C}">
+                          <a14:useLocalDpi xmlns:a14="http://schemas.microsoft.com/office/drawing/2010/main" val="0"/>
+                        </a:ext>
+                      </a:extLst>
+                    </a:blip>
+                    <a:srcRect t="26089" b="26579"/>
+                    <a:stretch/>
+                  </pic:blipFill>
+                  <pic:spPr bwMode="auto">
+                    <a:xfrm>
+                      <a:off x="0" y="0"/>
+                      <a:ext cx="5713095" cy="1353703"/>
+                    </a:xfrm>
+                    <a:prstGeom prst="rect">
+                      <a:avLst/>
+                    </a:prstGeom>
+                    <a:noFill/>
+                    <a:ln>
+                      <a:noFill/>
+                    </a:ln>
+                    <a:extLst>
+                      <a:ext uri="{53640926-AAD7-44D8-BBD7-CCE9431645EC}">
+                        <a14:shadowObscured xmlns:a14="http://schemas.microsoft.com/office/drawing/2010/main"/>
+                      </a:ext>
+                    </a:extLst>
+                  </pic:spPr>
+                </pic:pic>
+              </a:graphicData>
+            </a:graphic>
+          </wp:inline>
+        </w:drawing>
+      </w:r>
+      <w:r>
+        <w:rPr>
+          <w:rFonts w:eastAsiaTheme="minorEastAsia" w:hint="cs"/>
+          <w:i/>
+          <w:noProof/>
+        </w:rPr>
+        <w:drawing>
+          <wp:inline distT="0" distB="0" distL="0" distR="0" wp14:anchorId="435AD73E" wp14:editId="4E47D885">
+            <wp:extent cx="4365666" cy="2179930"/>
+            <wp:effectExtent l="0" t="0" r="0" b="0"/>
+            <wp:docPr id="27" name="תמונה 27"/>
+            <wp:cNvGraphicFramePr>
+              <a:graphicFrameLocks xmlns:a="http://schemas.openxmlformats.org/drawingml/2006/main" noChangeAspect="1"/>
+            </wp:cNvGraphicFramePr>
+            <a:graphic xmlns:a="http://schemas.openxmlformats.org/drawingml/2006/main">
+              <a:graphicData uri="http://schemas.openxmlformats.org/drawingml/2006/picture">
+                <pic:pic xmlns:pic="http://schemas.openxmlformats.org/drawingml/2006/picture">
+                  <pic:nvPicPr>
+                    <pic:cNvPr id="0" name="Picture 16"/>
+                    <pic:cNvPicPr>
+                      <a:picLocks noChangeAspect="1" noChangeArrowheads="1"/>
+                    </pic:cNvPicPr>
+                  </pic:nvPicPr>
+                  <pic:blipFill>
+                    <a:blip r:embed="rId21">
+                      <a:extLst>
+                        <a:ext uri="{28A0092B-C50C-407E-A947-70E740481C1C}">
+                          <a14:useLocalDpi xmlns:a14="http://schemas.microsoft.com/office/drawing/2010/main" val="0"/>
+                        </a:ext>
+                      </a:extLst>
+                    </a:blip>
+                    <a:srcRect/>
+                    <a:stretch>
+                      <a:fillRect/>
+                    </a:stretch>
+                  </pic:blipFill>
+                  <pic:spPr bwMode="auto">
+                    <a:xfrm>
+                      <a:off x="0" y="0"/>
+                      <a:ext cx="4435579" cy="2214840"/>
+                    </a:xfrm>
+                    <a:prstGeom prst="rect">
+                      <a:avLst/>
+                    </a:prstGeom>
+                    <a:noFill/>
+                    <a:ln>
+                      <a:noFill/>
+                    </a:ln>
+                  </pic:spPr>
+                </pic:pic>
+              </a:graphicData>
+            </a:graphic>
+          </wp:inline>
+        </w:drawing>
+      </w:r>
+    </w:p>
+    <w:p>
+      <w:pPr>
+        <w:bidi/>
+        <w:spacing w:line="276" w:lineRule="auto"/>
+        <w:rPr>
+          <w:rFonts w:eastAsiaTheme="minorEastAsia"/>
+          <w:i/>
+          <w:rtl/>
+        </w:rPr>
+      </w:pPr>
+    </w:p>
+    <w:p>
+      <w:pPr>
+        <w:bidi/>
+        <w:spacing w:line="276" w:lineRule="auto"/>
+        <w:rPr>
+          <w:rFonts w:eastAsiaTheme="minorEastAsia"/>
+          <w:i/>
+          <w:rtl/>
+        </w:rPr>
+      </w:pPr>
+      <w:r>
+        <w:rPr>
+          <w:rFonts w:eastAsiaTheme="minorEastAsia" w:hint="cs"/>
+          <w:i/>
+          <w:rtl/>
+        </w:rPr>
+        <w:t>שלבים 11-12:</w:t>
+      </w:r>
+      <w:r>
+        <w:rPr>
+          <w:rFonts w:eastAsiaTheme="minorEastAsia"/>
+          <w:i/>
+          <w:rtl/>
+        </w:rPr>
+        <w:br/>
+      </w:r>
+      <w:r>
+        <w:rPr>
+          <w:rFonts w:eastAsiaTheme="minorEastAsia" w:hint="cs"/>
+          <w:i/>
+          <w:rtl/>
+        </w:rPr>
+        <w:t>(ערכי השרבוטים עבור העננים ועובר השמיים שונים)</w:t>
+      </w:r>
+    </w:p>
+    <w:p>
+      <w:pPr>
+        <w:bidi/>
+        <w:spacing w:line="276" w:lineRule="auto"/>
+        <w:rPr>
+          <w:rFonts w:eastAsiaTheme="minorEastAsia"/>
+          <w:i/>
+          <w:rtl/>
+        </w:rPr>
+      </w:pPr>
+      <w:r>
+        <w:rPr>
+          <w:rFonts w:eastAsiaTheme="minorEastAsia" w:hint="cs"/>
+          <w:i/>
+          <w:noProof/>
+        </w:rPr>
+        <w:drawing>
+          <wp:inline distT="0" distB="0" distL="0" distR="0" wp14:anchorId="18C48776" wp14:editId="69BA14AE">
+            <wp:extent cx="5075421" cy="2845612"/>
+            <wp:effectExtent l="0" t="0" r="0" b="0"/>
+            <wp:docPr id="29" name="תמונה 29"/>
+            <wp:cNvGraphicFramePr>
+              <a:graphicFrameLocks xmlns:a="http://schemas.openxmlformats.org/drawingml/2006/main" noChangeAspect="1"/>
+            </wp:cNvGraphicFramePr>
+            <a:graphic xmlns:a="http://schemas.openxmlformats.org/drawingml/2006/main">
+              <a:graphicData uri="http://schemas.openxmlformats.org/drawingml/2006/picture">
+                <pic:pic xmlns:pic="http://schemas.openxmlformats.org/drawingml/2006/picture">
+                  <pic:nvPicPr>
+                    <pic:cNvPr id="0" name="Picture 18"/>
+                    <pic:cNvPicPr>
+                      <a:picLocks noChangeAspect="1" noChangeArrowheads="1"/>
+                    </pic:cNvPicPr>
+                  </pic:nvPicPr>
+                  <pic:blipFill rotWithShape="1">
+                    <a:blip r:embed="rId22">
+                      <a:extLst>
+                        <a:ext uri="{28A0092B-C50C-407E-A947-70E740481C1C}">
+                          <a14:useLocalDpi xmlns:a14="http://schemas.microsoft.com/office/drawing/2010/main" val="0"/>
+                        </a:ext>
+                      </a:extLst>
+                    </a:blip>
+                    <a:srcRect t="22351" b="21582"/>
+                    <a:stretch/>
+                  </pic:blipFill>
+                  <pic:spPr bwMode="auto">
+                    <a:xfrm>
+                      <a:off x="0" y="0"/>
+                      <a:ext cx="5095685" cy="2856973"/>
+                    </a:xfrm>
+                    <a:prstGeom prst="rect">
+                      <a:avLst/>
+                    </a:prstGeom>
+                    <a:noFill/>
+                    <a:ln>
+                      <a:noFill/>
+                    </a:ln>
+                    <a:extLst>
+                      <a:ext uri="{53640926-AAD7-44D8-BBD7-CCE9431645EC}">
+                        <a14:shadowObscured xmlns:a14="http://schemas.microsoft.com/office/drawing/2010/main"/>
+                      </a:ext>
+                    </a:extLst>
+                  </pic:spPr>
+                </pic:pic>
+              </a:graphicData>
+            </a:graphic>
+          </wp:inline>
+        </w:drawing>
+      </w:r>
+      <w:r>
+        <w:rPr>
+          <w:rFonts w:eastAsiaTheme="minorEastAsia"/>
+          <w:i/>
+          <w:rtl/>
+        </w:rPr>
+        <w:br/>
+      </w:r>
+    </w:p>
+    <w:p>
+      <w:pPr>
+        <w:bidi/>
+        <w:spacing w:line="276" w:lineRule="auto"/>
+        <w:rPr>
+          <w:rFonts w:eastAsiaTheme="minorEastAsia" w:hint="cs"/>
+          <w:i/>
+          <w:rtl/>
+        </w:rPr>
+      </w:pPr>
+      <w:r>
+        <w:rPr>
+          <w:rFonts w:eastAsiaTheme="minorEastAsia"/>
+          <w:b/>
+          <w:bCs/>
+          <w:i/>
+          <w:rtl/>
+        </w:rPr>
+        <w:br/>
+      </w:r>
+      <w:r>
+        <w:rPr>
+          <w:rFonts w:eastAsiaTheme="minorEastAsia" w:hint="cs"/>
+          <w:i/>
+          <w:rtl/>
+        </w:rPr>
+        <w:t xml:space="preserve"> </w:t>
+      </w:r>
+    </w:p>
+    <w:p>
+      <w:pPr>
+        <w:bidi/>
         <w:spacing w:line="360" w:lineRule="auto"/>
         <w:rPr>
-          <w:rFonts w:eastAsiaTheme="minorEastAsia" w:hint="cs"/>
+          <w:rFonts w:eastAsiaTheme="minorEastAsia"/>
           <w:iCs/>
           <w:rtl/>
         </w:rPr>
@@ -4348,6 +5936,92 @@
 <file path=word/numbering.xml><?xml version="1.0" encoding="utf-8"?>
 <w:numbering xmlns:wpc="http://schemas.microsoft.com/office/word/2010/wordprocessingCanvas" xmlns:cx="http://schemas.microsoft.com/office/drawing/2014/chartex" xmlns:cx1="http://schemas.microsoft.com/office/drawing/2015/9/8/chartex" xmlns:cx2="http://schemas.microsoft.com/office/drawing/2015/10/21/chartex" xmlns:cx3="http://schemas.microsoft.com/office/drawing/2016/5/9/chartex" xmlns:cx4="http://schemas.microsoft.com/office/drawing/2016/5/10/chartex" xmlns:cx5="http://schemas.microsoft.com/office/drawing/2016/5/11/chartex" xmlns:cx6="http://schemas.microsoft.com/office/drawing/2016/5/12/chartex" xmlns:cx7="http://schemas.microsoft.com/office/drawing/2016/5/13/chartex" xmlns:cx8="http://schemas.microsoft.com/office/drawing/2016/5/14/chartex" xmlns:mc="http://schemas.openxmlformats.org/markup-compatibility/2006" xmlns:aink="http://schemas.microsoft.com/office/drawing/2016/ink" xmlns:am3d="http://schemas.microsoft.com/office/drawing/2017/model3d" xmlns:o="urn:schemas-microsoft-com:office:office" xmlns:r="http://schemas.openxmlformats.org/officeDocument/2006/relationships" xmlns:m="http://schemas.openxmlformats.org/officeDocument/2006/math" xmlns:v="urn:schemas-microsoft-com:vml" xmlns:wp14="http://schemas.microsoft.com/office/word/2010/wordprocessingDrawing" xmlns:wp="http://schemas.openxmlformats.org/drawingml/2006/wordprocessingDrawing" xmlns:w10="urn:schemas-microsoft-com:office:word" xmlns:w="http://schemas.openxmlformats.org/wordprocessingml/2006/main" xmlns:w14="http://schemas.microsoft.com/office/word/2010/wordml" xmlns:w15="http://schemas.microsoft.com/office/word/2012/wordml" xmlns:w16cex="http://schemas.microsoft.com/office/word/2018/wordml/cex" xmlns:w16cid="http://schemas.microsoft.com/office/word/2016/wordml/cid" xmlns:w16="http://schemas.microsoft.com/office/word/2018/wordml" xmlns:w16se="http://schemas.microsoft.com/office/word/2015/wordml/symex" xmlns:wpg="http://schemas.microsoft.com/office/word/2010/wordprocessingGroup" xmlns:wpi="http://schemas.microsoft.com/office/word/2010/wordprocessingInk" xmlns:wne="http://schemas.microsoft.com/office/word/2006/wordml" xmlns:wps="http://schemas.microsoft.com/office/word/2010/wordprocessingShape" mc:Ignorable="w14 w15 w16se w16cid w16 w16cex wp14">
   <w:abstractNum w:abstractNumId="0" w15:restartNumberingAfterBreak="0">
+    <w:nsid w:val="00987639"/>
+    <w:multiLevelType w:val="hybridMultilevel"/>
+    <w:tmpl w:val="539E6F10"/>
+    <w:lvl w:ilvl="0" w:tplc="1000000F">
+      <w:start w:val="1"/>
+      <w:numFmt w:val="decimal"/>
+      <w:lvlText w:val="%1."/>
+      <w:lvlJc w:val="left"/>
+      <w:pPr>
+        <w:ind w:left="720" w:hanging="360"/>
+      </w:pPr>
+    </w:lvl>
+    <w:lvl w:ilvl="1" w:tplc="10000019" w:tentative="1">
+      <w:start w:val="1"/>
+      <w:numFmt w:val="lowerLetter"/>
+      <w:lvlText w:val="%2."/>
+      <w:lvlJc w:val="left"/>
+      <w:pPr>
+        <w:ind w:left="1440" w:hanging="360"/>
+      </w:pPr>
+    </w:lvl>
+    <w:lvl w:ilvl="2" w:tplc="1000001B" w:tentative="1">
+      <w:start w:val="1"/>
+      <w:numFmt w:val="lowerRoman"/>
+      <w:lvlText w:val="%3."/>
+      <w:lvlJc w:val="right"/>
+      <w:pPr>
+        <w:ind w:left="2160" w:hanging="180"/>
+      </w:pPr>
+    </w:lvl>
+    <w:lvl w:ilvl="3" w:tplc="1000000F" w:tentative="1">
+      <w:start w:val="1"/>
+      <w:numFmt w:val="decimal"/>
+      <w:lvlText w:val="%4."/>
+      <w:lvlJc w:val="left"/>
+      <w:pPr>
+        <w:ind w:left="2880" w:hanging="360"/>
+      </w:pPr>
+    </w:lvl>
+    <w:lvl w:ilvl="4" w:tplc="10000019" w:tentative="1">
+      <w:start w:val="1"/>
+      <w:numFmt w:val="lowerLetter"/>
+      <w:lvlText w:val="%5."/>
+      <w:lvlJc w:val="left"/>
+      <w:pPr>
+        <w:ind w:left="3600" w:hanging="360"/>
+      </w:pPr>
+    </w:lvl>
+    <w:lvl w:ilvl="5" w:tplc="1000001B" w:tentative="1">
+      <w:start w:val="1"/>
+      <w:numFmt w:val="lowerRoman"/>
+      <w:lvlText w:val="%6."/>
+      <w:lvlJc w:val="right"/>
+      <w:pPr>
+        <w:ind w:left="4320" w:hanging="180"/>
+      </w:pPr>
+    </w:lvl>
+    <w:lvl w:ilvl="6" w:tplc="1000000F" w:tentative="1">
+      <w:start w:val="1"/>
+      <w:numFmt w:val="decimal"/>
+      <w:lvlText w:val="%7."/>
+      <w:lvlJc w:val="left"/>
+      <w:pPr>
+        <w:ind w:left="5040" w:hanging="360"/>
+      </w:pPr>
+    </w:lvl>
+    <w:lvl w:ilvl="7" w:tplc="10000019" w:tentative="1">
+      <w:start w:val="1"/>
+      <w:numFmt w:val="lowerLetter"/>
+      <w:lvlText w:val="%8."/>
+      <w:lvlJc w:val="left"/>
+      <w:pPr>
+        <w:ind w:left="5760" w:hanging="360"/>
+      </w:pPr>
+    </w:lvl>
+    <w:lvl w:ilvl="8" w:tplc="1000001B" w:tentative="1">
+      <w:start w:val="1"/>
+      <w:numFmt w:val="lowerRoman"/>
+      <w:lvlText w:val="%9."/>
+      <w:lvlJc w:val="right"/>
+      <w:pPr>
+        <w:ind w:left="6480" w:hanging="180"/>
+      </w:pPr>
+    </w:lvl>
+  </w:abstractNum>
+  <w:abstractNum w:abstractNumId="1" w15:restartNumberingAfterBreak="0">
     <w:nsid w:val="03143564"/>
     <w:multiLevelType w:val="hybridMultilevel"/>
     <w:tmpl w:val="FD3ED428"/>
@@ -4459,10 +6133,10 @@
       </w:rPr>
     </w:lvl>
   </w:abstractNum>
-  <w:abstractNum w:abstractNumId="1" w15:restartNumberingAfterBreak="0">
+  <w:abstractNum w:abstractNumId="2" w15:restartNumberingAfterBreak="0">
     <w:nsid w:val="07033FFA"/>
     <w:multiLevelType w:val="hybridMultilevel"/>
-    <w:tmpl w:val="4D60EA46"/>
+    <w:tmpl w:val="539E6F10"/>
     <w:lvl w:ilvl="0" w:tplc="1000000F">
       <w:start w:val="1"/>
       <w:numFmt w:val="decimal"/>
@@ -4545,7 +6219,93 @@
       </w:pPr>
     </w:lvl>
   </w:abstractNum>
-  <w:abstractNum w:abstractNumId="2" w15:restartNumberingAfterBreak="0">
+  <w:abstractNum w:abstractNumId="3" w15:restartNumberingAfterBreak="0">
+    <w:nsid w:val="08194EC7"/>
+    <w:multiLevelType w:val="hybridMultilevel"/>
+    <w:tmpl w:val="0F602EC8"/>
+    <w:lvl w:ilvl="0" w:tplc="1000000F">
+      <w:start w:val="1"/>
+      <w:numFmt w:val="decimal"/>
+      <w:lvlText w:val="%1."/>
+      <w:lvlJc w:val="left"/>
+      <w:pPr>
+        <w:ind w:left="720" w:hanging="360"/>
+      </w:pPr>
+    </w:lvl>
+    <w:lvl w:ilvl="1" w:tplc="10000019" w:tentative="1">
+      <w:start w:val="1"/>
+      <w:numFmt w:val="lowerLetter"/>
+      <w:lvlText w:val="%2."/>
+      <w:lvlJc w:val="left"/>
+      <w:pPr>
+        <w:ind w:left="1440" w:hanging="360"/>
+      </w:pPr>
+    </w:lvl>
+    <w:lvl w:ilvl="2" w:tplc="1000001B" w:tentative="1">
+      <w:start w:val="1"/>
+      <w:numFmt w:val="lowerRoman"/>
+      <w:lvlText w:val="%3."/>
+      <w:lvlJc w:val="right"/>
+      <w:pPr>
+        <w:ind w:left="2160" w:hanging="180"/>
+      </w:pPr>
+    </w:lvl>
+    <w:lvl w:ilvl="3" w:tplc="1000000F" w:tentative="1">
+      <w:start w:val="1"/>
+      <w:numFmt w:val="decimal"/>
+      <w:lvlText w:val="%4."/>
+      <w:lvlJc w:val="left"/>
+      <w:pPr>
+        <w:ind w:left="2880" w:hanging="360"/>
+      </w:pPr>
+    </w:lvl>
+    <w:lvl w:ilvl="4" w:tplc="10000019" w:tentative="1">
+      <w:start w:val="1"/>
+      <w:numFmt w:val="lowerLetter"/>
+      <w:lvlText w:val="%5."/>
+      <w:lvlJc w:val="left"/>
+      <w:pPr>
+        <w:ind w:left="3600" w:hanging="360"/>
+      </w:pPr>
+    </w:lvl>
+    <w:lvl w:ilvl="5" w:tplc="1000001B" w:tentative="1">
+      <w:start w:val="1"/>
+      <w:numFmt w:val="lowerRoman"/>
+      <w:lvlText w:val="%6."/>
+      <w:lvlJc w:val="right"/>
+      <w:pPr>
+        <w:ind w:left="4320" w:hanging="180"/>
+      </w:pPr>
+    </w:lvl>
+    <w:lvl w:ilvl="6" w:tplc="1000000F" w:tentative="1">
+      <w:start w:val="1"/>
+      <w:numFmt w:val="decimal"/>
+      <w:lvlText w:val="%7."/>
+      <w:lvlJc w:val="left"/>
+      <w:pPr>
+        <w:ind w:left="5040" w:hanging="360"/>
+      </w:pPr>
+    </w:lvl>
+    <w:lvl w:ilvl="7" w:tplc="10000019" w:tentative="1">
+      <w:start w:val="1"/>
+      <w:numFmt w:val="lowerLetter"/>
+      <w:lvlText w:val="%8."/>
+      <w:lvlJc w:val="left"/>
+      <w:pPr>
+        <w:ind w:left="5760" w:hanging="360"/>
+      </w:pPr>
+    </w:lvl>
+    <w:lvl w:ilvl="8" w:tplc="1000001B" w:tentative="1">
+      <w:start w:val="1"/>
+      <w:numFmt w:val="lowerRoman"/>
+      <w:lvlText w:val="%9."/>
+      <w:lvlJc w:val="right"/>
+      <w:pPr>
+        <w:ind w:left="6480" w:hanging="180"/>
+      </w:pPr>
+    </w:lvl>
+  </w:abstractNum>
+  <w:abstractNum w:abstractNumId="4" w15:restartNumberingAfterBreak="0">
     <w:nsid w:val="0B0B4DA8"/>
     <w:multiLevelType w:val="hybridMultilevel"/>
     <w:tmpl w:val="F27C1C36"/>
@@ -4657,7 +6417,7 @@
       </w:rPr>
     </w:lvl>
   </w:abstractNum>
-  <w:abstractNum w:abstractNumId="3" w15:restartNumberingAfterBreak="0">
+  <w:abstractNum w:abstractNumId="5" w15:restartNumberingAfterBreak="0">
     <w:nsid w:val="110812B4"/>
     <w:multiLevelType w:val="hybridMultilevel"/>
     <w:tmpl w:val="8C60CB34"/>
@@ -4746,7 +6506,7 @@
       </w:pPr>
     </w:lvl>
   </w:abstractNum>
-  <w:abstractNum w:abstractNumId="4" w15:restartNumberingAfterBreak="0">
+  <w:abstractNum w:abstractNumId="6" w15:restartNumberingAfterBreak="0">
     <w:nsid w:val="1A8356C1"/>
     <w:multiLevelType w:val="hybridMultilevel"/>
     <w:tmpl w:val="613243CA"/>
@@ -4832,7 +6592,7 @@
       </w:pPr>
     </w:lvl>
   </w:abstractNum>
-  <w:abstractNum w:abstractNumId="5" w15:restartNumberingAfterBreak="0">
+  <w:abstractNum w:abstractNumId="7" w15:restartNumberingAfterBreak="0">
     <w:nsid w:val="29AE20CB"/>
     <w:multiLevelType w:val="hybridMultilevel"/>
     <w:tmpl w:val="3C505DDA"/>
@@ -4944,7 +6704,7 @@
       </w:rPr>
     </w:lvl>
   </w:abstractNum>
-  <w:abstractNum w:abstractNumId="6" w15:restartNumberingAfterBreak="0">
+  <w:abstractNum w:abstractNumId="8" w15:restartNumberingAfterBreak="0">
     <w:nsid w:val="29F304FC"/>
     <w:multiLevelType w:val="hybridMultilevel"/>
     <w:tmpl w:val="C33EBB3E"/>
@@ -5057,7 +6817,7 @@
       </w:rPr>
     </w:lvl>
   </w:abstractNum>
-  <w:abstractNum w:abstractNumId="7" w15:restartNumberingAfterBreak="0">
+  <w:abstractNum w:abstractNumId="9" w15:restartNumberingAfterBreak="0">
     <w:nsid w:val="313A3334"/>
     <w:multiLevelType w:val="hybridMultilevel"/>
     <w:tmpl w:val="36C44A86"/>
@@ -5170,7 +6930,7 @@
       </w:rPr>
     </w:lvl>
   </w:abstractNum>
-  <w:abstractNum w:abstractNumId="8" w15:restartNumberingAfterBreak="0">
+  <w:abstractNum w:abstractNumId="10" w15:restartNumberingAfterBreak="0">
     <w:nsid w:val="57313518"/>
     <w:multiLevelType w:val="hybridMultilevel"/>
     <w:tmpl w:val="E22E8A54"/>
@@ -5259,7 +7019,7 @@
       </w:pPr>
     </w:lvl>
   </w:abstractNum>
-  <w:abstractNum w:abstractNumId="9" w15:restartNumberingAfterBreak="0">
+  <w:abstractNum w:abstractNumId="11" w15:restartNumberingAfterBreak="0">
     <w:nsid w:val="5C475D5F"/>
     <w:multiLevelType w:val="hybridMultilevel"/>
     <w:tmpl w:val="BAB2F8EE"/>
@@ -5372,7 +7132,7 @@
       </w:rPr>
     </w:lvl>
   </w:abstractNum>
-  <w:abstractNum w:abstractNumId="10" w15:restartNumberingAfterBreak="0">
+  <w:abstractNum w:abstractNumId="12" w15:restartNumberingAfterBreak="0">
     <w:nsid w:val="5C7B335D"/>
     <w:multiLevelType w:val="hybridMultilevel"/>
     <w:tmpl w:val="613243CA"/>
@@ -5458,7 +7218,7 @@
       </w:pPr>
     </w:lvl>
   </w:abstractNum>
-  <w:abstractNum w:abstractNumId="11" w15:restartNumberingAfterBreak="0">
+  <w:abstractNum w:abstractNumId="13" w15:restartNumberingAfterBreak="0">
     <w:nsid w:val="67D941F7"/>
     <w:multiLevelType w:val="hybridMultilevel"/>
     <w:tmpl w:val="CEB6BD08"/>
@@ -5572,40 +7332,46 @@
     </w:lvl>
   </w:abstractNum>
   <w:num w:numId="1">
+    <w:abstractNumId w:val="9"/>
+  </w:num>
+  <w:num w:numId="2">
+    <w:abstractNumId w:val="13"/>
+  </w:num>
+  <w:num w:numId="3">
+    <w:abstractNumId w:val="2"/>
+  </w:num>
+  <w:num w:numId="4">
     <w:abstractNumId w:val="7"/>
   </w:num>
-  <w:num w:numId="2">
+  <w:num w:numId="5">
     <w:abstractNumId w:val="11"/>
   </w:num>
-  <w:num w:numId="3">
+  <w:num w:numId="6">
     <w:abstractNumId w:val="1"/>
   </w:num>
-  <w:num w:numId="4">
+  <w:num w:numId="7">
     <w:abstractNumId w:val="5"/>
   </w:num>
-  <w:num w:numId="5">
-    <w:abstractNumId w:val="9"/>
+  <w:num w:numId="8">
+    <w:abstractNumId w:val="8"/>
   </w:num>
-  <w:num w:numId="6">
-    <w:abstractNumId w:val="0"/>
+  <w:num w:numId="9">
+    <w:abstractNumId w:val="12"/>
   </w:num>
-  <w:num w:numId="7">
+  <w:num w:numId="10">
+    <w:abstractNumId w:val="4"/>
+  </w:num>
+  <w:num w:numId="11">
+    <w:abstractNumId w:val="6"/>
+  </w:num>
+  <w:num w:numId="12">
+    <w:abstractNumId w:val="10"/>
+  </w:num>
+  <w:num w:numId="13">
     <w:abstractNumId w:val="3"/>
   </w:num>
-  <w:num w:numId="8">
-    <w:abstractNumId w:val="6"/>
-  </w:num>
-  <w:num w:numId="9">
-    <w:abstractNumId w:val="10"/>
-  </w:num>
-  <w:num w:numId="10">
-    <w:abstractNumId w:val="2"/>
-  </w:num>
-  <w:num w:numId="11">
-    <w:abstractNumId w:val="4"/>
-  </w:num>
-  <w:num w:numId="12">
-    <w:abstractNumId w:val="8"/>
+  <w:num w:numId="14">
+    <w:abstractNumId w:val="0"/>
   </w:num>
 </w:numbering>
 </file>
@@ -5782,7 +7548,7 @@
     <w:lsdException w:name="Table Web 2" w:semiHidden="1" w:unhideWhenUsed="1"/>
     <w:lsdException w:name="Table Web 3" w:semiHidden="1" w:unhideWhenUsed="1"/>
     <w:lsdException w:name="Balloon Text" w:semiHidden="1" w:unhideWhenUsed="1"/>
-    <w:lsdException w:name="Table Grid" w:semiHidden="1" w:uiPriority="39" w:unhideWhenUsed="1"/>
+    <w:lsdException w:name="Table Grid" w:uiPriority="39"/>
     <w:lsdException w:name="Table Theme" w:semiHidden="1" w:unhideWhenUsed="1"/>
     <w:lsdException w:name="Placeholder Text" w:semiHidden="1"/>
     <w:lsdException w:name="No Spacing" w:uiPriority="1" w:qFormat="1"/>

</xml_diff>